<commit_message>
Issues #20, #25 and #27
</commit_message>
<xml_diff>
--- a/dev/20200504/ncw/Nathaniel Watts/Test Specification/Test_Specification.docx
+++ b/dev/20200504/ncw/Nathaniel Watts/Test Specification/Test_Specification.docx
@@ -134,7 +134,25 @@
           <w:sz w:val="20"/>
           <w:szCs w:val="20"/>
         </w:rPr>
-        <w:t xml:space="preserve">Henry Dugmore [hjd3], </w:t>
+        <w:t xml:space="preserve">Henry </w:t>
+      </w:r>
+      <w:proofErr w:type="spellStart"/>
+      <w:r>
+        <w:rPr>
+          <w:rFonts w:ascii="Times New Roman" w:hAnsi="Times New Roman" w:cs="Times New Roman"/>
+          <w:sz w:val="20"/>
+          <w:szCs w:val="20"/>
+        </w:rPr>
+        <w:t>Dugmore</w:t>
+      </w:r>
+      <w:proofErr w:type="spellEnd"/>
+      <w:r>
+        <w:rPr>
+          <w:rFonts w:ascii="Times New Roman" w:hAnsi="Times New Roman" w:cs="Times New Roman"/>
+          <w:sz w:val="20"/>
+          <w:szCs w:val="20"/>
+        </w:rPr>
+        <w:t xml:space="preserve"> [hjd3], </w:t>
       </w:r>
     </w:p>
     <w:p>
@@ -172,7 +190,25 @@
           <w:sz w:val="20"/>
           <w:szCs w:val="20"/>
         </w:rPr>
-        <w:t>Luke Wybar [law39],</w:t>
+        <w:t xml:space="preserve">Luke </w:t>
+      </w:r>
+      <w:proofErr w:type="spellStart"/>
+      <w:r>
+        <w:rPr>
+          <w:rFonts w:ascii="Times New Roman" w:hAnsi="Times New Roman" w:cs="Times New Roman"/>
+          <w:sz w:val="20"/>
+          <w:szCs w:val="20"/>
+        </w:rPr>
+        <w:t>Wybar</w:t>
+      </w:r>
+      <w:proofErr w:type="spellEnd"/>
+      <w:r>
+        <w:rPr>
+          <w:rFonts w:ascii="Times New Roman" w:hAnsi="Times New Roman" w:cs="Times New Roman"/>
+          <w:sz w:val="20"/>
+          <w:szCs w:val="20"/>
+        </w:rPr>
+        <w:t xml:space="preserve"> [law39],</w:t>
       </w:r>
     </w:p>
     <w:p>
@@ -242,13 +278,41 @@
           <w:szCs w:val="20"/>
         </w:rPr>
       </w:pPr>
-      <w:r>
-        <w:rPr>
-          <w:rFonts w:ascii="Times New Roman" w:hAnsi="Times New Roman" w:cs="Times New Roman"/>
-          <w:sz w:val="20"/>
-          <w:szCs w:val="20"/>
-        </w:rPr>
-        <w:t>Waylen Watts [ncw]</w:t>
+      <w:proofErr w:type="spellStart"/>
+      <w:r>
+        <w:rPr>
+          <w:rFonts w:ascii="Times New Roman" w:hAnsi="Times New Roman" w:cs="Times New Roman"/>
+          <w:sz w:val="20"/>
+          <w:szCs w:val="20"/>
+        </w:rPr>
+        <w:t>Waylen</w:t>
+      </w:r>
+      <w:proofErr w:type="spellEnd"/>
+      <w:r>
+        <w:rPr>
+          <w:rFonts w:ascii="Times New Roman" w:hAnsi="Times New Roman" w:cs="Times New Roman"/>
+          <w:sz w:val="20"/>
+          <w:szCs w:val="20"/>
+        </w:rPr>
+        <w:t xml:space="preserve"> Watts [</w:t>
+      </w:r>
+      <w:proofErr w:type="spellStart"/>
+      <w:r>
+        <w:rPr>
+          <w:rFonts w:ascii="Times New Roman" w:hAnsi="Times New Roman" w:cs="Times New Roman"/>
+          <w:sz w:val="20"/>
+          <w:szCs w:val="20"/>
+        </w:rPr>
+        <w:t>ncw</w:t>
+      </w:r>
+      <w:proofErr w:type="spellEnd"/>
+      <w:r>
+        <w:rPr>
+          <w:rFonts w:ascii="Times New Roman" w:hAnsi="Times New Roman" w:cs="Times New Roman"/>
+          <w:sz w:val="20"/>
+          <w:szCs w:val="20"/>
+        </w:rPr>
+        <w:t>]</w:t>
       </w:r>
     </w:p>
     <w:p>
@@ -441,8 +505,18 @@
           <w:sz w:val="20"/>
           <w:szCs w:val="20"/>
         </w:rPr>
-        <w:t>1.0</w:t>
-      </w:r>
+        <w:t>1.</w:t>
+      </w:r>
+      <w:r>
+        <w:rPr>
+          <w:rFonts w:ascii="Times New Roman" w:hAnsi="Times New Roman" w:cs="Times New Roman"/>
+          <w:sz w:val="20"/>
+          <w:szCs w:val="20"/>
+        </w:rPr>
+        <w:t>1</w:t>
+      </w:r>
+      <w:bookmarkStart w:id="0" w:name="_GoBack"/>
+      <w:bookmarkEnd w:id="0"/>
     </w:p>
     <w:p>
       <w:pPr>
@@ -855,7 +929,7 @@
         <w:br w:type="page"/>
       </w:r>
     </w:p>
-    <w:bookmarkStart w:id="0" w:name="_Toc34043123" w:displacedByCustomXml="next"/>
+    <w:bookmarkStart w:id="1" w:name="_Toc34043123" w:displacedByCustomXml="next"/>
     <w:sdt>
       <w:sdtPr>
         <w:rPr>
@@ -891,7 +965,7 @@
             </w:rPr>
             <w:t>CONTENTS</w:t>
           </w:r>
-          <w:bookmarkEnd w:id="0"/>
+          <w:bookmarkEnd w:id="1"/>
         </w:p>
         <w:p>
           <w:pPr>
@@ -2255,12 +2329,12 @@
       <w:pPr>
         <w:pStyle w:val="Heading1"/>
       </w:pPr>
-      <w:bookmarkStart w:id="1" w:name="_Toc34043124"/>
+      <w:bookmarkStart w:id="2" w:name="_Toc34043124"/>
       <w:r>
         <w:lastRenderedPageBreak/>
         <w:t>1. INTRODUCTION</w:t>
       </w:r>
-      <w:bookmarkEnd w:id="1"/>
+      <w:bookmarkEnd w:id="2"/>
     </w:p>
     <w:p>
       <w:pPr>
@@ -2275,14 +2349,14 @@
       <w:pPr>
         <w:pStyle w:val="Heading2"/>
       </w:pPr>
-      <w:bookmarkStart w:id="2" w:name="_Toc34043125"/>
+      <w:bookmarkStart w:id="3" w:name="_Toc34043125"/>
       <w:r>
         <w:t xml:space="preserve">1.1 </w:t>
       </w:r>
       <w:r>
         <w:t>Purpose of this Document</w:t>
       </w:r>
-      <w:bookmarkEnd w:id="2"/>
+      <w:bookmarkEnd w:id="3"/>
     </w:p>
     <w:p>
       <w:pPr>
@@ -2360,14 +2434,14 @@
       <w:pPr>
         <w:pStyle w:val="Heading2"/>
       </w:pPr>
-      <w:bookmarkStart w:id="3" w:name="_Toc34043126"/>
+      <w:bookmarkStart w:id="4" w:name="_Toc34043126"/>
       <w:r>
         <w:t xml:space="preserve">1.2 </w:t>
       </w:r>
       <w:r>
         <w:t>Scope</w:t>
       </w:r>
-      <w:bookmarkEnd w:id="3"/>
+      <w:bookmarkEnd w:id="4"/>
     </w:p>
     <w:p>
       <w:pPr>
@@ -2462,14 +2536,14 @@
       <w:pPr>
         <w:pStyle w:val="Heading2"/>
       </w:pPr>
-      <w:bookmarkStart w:id="4" w:name="_Toc34043127"/>
+      <w:bookmarkStart w:id="5" w:name="_Toc34043127"/>
       <w:r>
         <w:t xml:space="preserve">1.3 </w:t>
       </w:r>
       <w:r>
         <w:t>Objectives</w:t>
       </w:r>
-      <w:bookmarkEnd w:id="4"/>
+      <w:bookmarkEnd w:id="5"/>
     </w:p>
     <w:p>
       <w:pPr>
@@ -2523,14 +2597,14 @@
       <w:pPr>
         <w:pStyle w:val="Heading1"/>
       </w:pPr>
-      <w:bookmarkStart w:id="5" w:name="_Toc34043128"/>
+      <w:bookmarkStart w:id="6" w:name="_Toc34043128"/>
       <w:r>
         <w:t>2 R</w:t>
       </w:r>
       <w:r>
         <w:t>ELEVANT QA DOCUMENTS</w:t>
       </w:r>
-      <w:bookmarkEnd w:id="5"/>
+      <w:bookmarkEnd w:id="6"/>
     </w:p>
     <w:p>
       <w:pPr>
@@ -2640,7 +2714,7 @@
       <w:pPr>
         <w:pStyle w:val="Heading1"/>
       </w:pPr>
-      <w:bookmarkStart w:id="6" w:name="_Toc34043129"/>
+      <w:bookmarkStart w:id="7" w:name="_Toc34043129"/>
       <w:r>
         <w:t>3</w:t>
       </w:r>
@@ -2650,7 +2724,7 @@
       <w:r>
         <w:t>GENERAL APPROACH TO TESTING</w:t>
       </w:r>
-      <w:bookmarkEnd w:id="6"/>
+      <w:bookmarkEnd w:id="7"/>
     </w:p>
     <w:p>
       <w:pPr>
@@ -3095,7 +3169,7 @@
       <w:pPr>
         <w:pStyle w:val="Heading1"/>
       </w:pPr>
-      <w:bookmarkStart w:id="7" w:name="_Toc34043130"/>
+      <w:bookmarkStart w:id="8" w:name="_Toc34043130"/>
       <w:r>
         <w:lastRenderedPageBreak/>
         <w:t>4</w:t>
@@ -3104,9 +3178,14 @@
         <w:t xml:space="preserve"> </w:t>
       </w:r>
       <w:r>
-        <w:t>TEST PLAN</w:t>
-      </w:r>
-      <w:bookmarkEnd w:id="7"/>
+        <w:t xml:space="preserve">TEST </w:t>
+      </w:r>
+      <w:proofErr w:type="gramStart"/>
+      <w:r>
+        <w:t>PLAN</w:t>
+      </w:r>
+      <w:bookmarkEnd w:id="8"/>
+      <w:proofErr w:type="gramEnd"/>
     </w:p>
     <w:p>
       <w:pPr>
@@ -3259,7 +3338,25 @@
           <w:sz w:val="20"/>
           <w:szCs w:val="20"/>
         </w:rPr>
-        <w:t xml:space="preserve"> the tests along with their information on weather or not they have passed.</w:t>
+        <w:t xml:space="preserve"> the tests along with their information on </w:t>
+      </w:r>
+      <w:proofErr w:type="spellStart"/>
+      <w:r>
+        <w:rPr>
+          <w:rFonts w:ascii="Times New Roman" w:hAnsi="Times New Roman" w:cs="Times New Roman"/>
+          <w:sz w:val="20"/>
+          <w:szCs w:val="20"/>
+        </w:rPr>
+        <w:t>weather</w:t>
+      </w:r>
+      <w:proofErr w:type="spellEnd"/>
+      <w:r>
+        <w:rPr>
+          <w:rFonts w:ascii="Times New Roman" w:hAnsi="Times New Roman" w:cs="Times New Roman"/>
+          <w:sz w:val="20"/>
+          <w:szCs w:val="20"/>
+        </w:rPr>
+        <w:t xml:space="preserve"> or not they have passed.</w:t>
       </w:r>
     </w:p>
     <w:p>
@@ -3274,7 +3371,7 @@
       <w:pPr>
         <w:pStyle w:val="Heading1"/>
       </w:pPr>
-      <w:bookmarkStart w:id="8" w:name="_Toc34043131"/>
+      <w:bookmarkStart w:id="9" w:name="_Toc34043131"/>
       <w:r>
         <w:t>5</w:t>
       </w:r>
@@ -3284,7 +3381,7 @@
       <w:r>
         <w:t>TEST SPECIFICATION</w:t>
       </w:r>
-      <w:bookmarkEnd w:id="8"/>
+      <w:bookmarkEnd w:id="9"/>
     </w:p>
     <w:tbl>
       <w:tblPr>
@@ -4112,7 +4209,25 @@
                 <w:sz w:val="20"/>
                 <w:szCs w:val="20"/>
               </w:rPr>
-              <w:t>Typing “af”</w:t>
+              <w:t>Typing “</w:t>
+            </w:r>
+            <w:proofErr w:type="spellStart"/>
+            <w:r>
+              <w:rPr>
+                <w:rFonts w:ascii="Times New Roman" w:hAnsi="Times New Roman" w:cs="Times New Roman"/>
+                <w:sz w:val="20"/>
+                <w:szCs w:val="20"/>
+              </w:rPr>
+              <w:t>af</w:t>
+            </w:r>
+            <w:proofErr w:type="spellEnd"/>
+            <w:r>
+              <w:rPr>
+                <w:rFonts w:ascii="Times New Roman" w:hAnsi="Times New Roman" w:cs="Times New Roman"/>
+                <w:sz w:val="20"/>
+                <w:szCs w:val="20"/>
+              </w:rPr>
+              <w:t>”</w:t>
             </w:r>
           </w:p>
         </w:tc>
@@ -5066,7 +5181,25 @@
                 <w:sz w:val="20"/>
                 <w:szCs w:val="20"/>
               </w:rPr>
-              <w:t>Welsh words should show weather they are masculine or feminine nouns.</w:t>
+              <w:t xml:space="preserve">Welsh words should show </w:t>
+            </w:r>
+            <w:proofErr w:type="spellStart"/>
+            <w:r>
+              <w:rPr>
+                <w:rFonts w:ascii="Times New Roman" w:hAnsi="Times New Roman" w:cs="Times New Roman"/>
+                <w:sz w:val="20"/>
+                <w:szCs w:val="20"/>
+              </w:rPr>
+              <w:t>weather</w:t>
+            </w:r>
+            <w:proofErr w:type="spellEnd"/>
+            <w:r>
+              <w:rPr>
+                <w:rFonts w:ascii="Times New Roman" w:hAnsi="Times New Roman" w:cs="Times New Roman"/>
+                <w:sz w:val="20"/>
+                <w:szCs w:val="20"/>
+              </w:rPr>
+              <w:t xml:space="preserve"> they are masculine or feminine nouns.</w:t>
             </w:r>
           </w:p>
         </w:tc>
@@ -6137,7 +6270,25 @@
                 <w:sz w:val="20"/>
                 <w:szCs w:val="20"/>
               </w:rPr>
-              <w:t xml:space="preserve"> The Meaning</w:t>
+              <w:t xml:space="preserve"> </w:t>
+            </w:r>
+            <w:proofErr w:type="gramStart"/>
+            <w:r>
+              <w:rPr>
+                <w:rFonts w:ascii="Times New Roman" w:hAnsi="Times New Roman" w:cs="Times New Roman"/>
+                <w:sz w:val="20"/>
+                <w:szCs w:val="20"/>
+              </w:rPr>
+              <w:t>The</w:t>
+            </w:r>
+            <w:proofErr w:type="gramEnd"/>
+            <w:r>
+              <w:rPr>
+                <w:rFonts w:ascii="Times New Roman" w:hAnsi="Times New Roman" w:cs="Times New Roman"/>
+                <w:sz w:val="20"/>
+                <w:szCs w:val="20"/>
+              </w:rPr>
+              <w:t xml:space="preserve"> Meaning</w:t>
             </w:r>
             <w:r>
               <w:rPr>
@@ -6410,7 +6561,25 @@
                 <w:sz w:val="20"/>
                 <w:szCs w:val="20"/>
               </w:rPr>
-              <w:t xml:space="preserve"> The Meaning</w:t>
+              <w:t xml:space="preserve"> </w:t>
+            </w:r>
+            <w:proofErr w:type="gramStart"/>
+            <w:r>
+              <w:rPr>
+                <w:rFonts w:ascii="Times New Roman" w:hAnsi="Times New Roman" w:cs="Times New Roman"/>
+                <w:sz w:val="20"/>
+                <w:szCs w:val="20"/>
+              </w:rPr>
+              <w:t>The</w:t>
+            </w:r>
+            <w:proofErr w:type="gramEnd"/>
+            <w:r>
+              <w:rPr>
+                <w:rFonts w:ascii="Times New Roman" w:hAnsi="Times New Roman" w:cs="Times New Roman"/>
+                <w:sz w:val="20"/>
+                <w:szCs w:val="20"/>
+              </w:rPr>
+              <w:t xml:space="preserve"> Meaning</w:t>
             </w:r>
             <w:r>
               <w:rPr>
@@ -7294,15 +7463,15 @@
                 <w:sz w:val="20"/>
                 <w:szCs w:val="20"/>
               </w:rPr>
-              <w:t>“R</w:t>
-            </w:r>
-            <w:r>
-              <w:rPr>
-                <w:rFonts w:ascii="Times New Roman" w:hAnsi="Times New Roman" w:cs="Times New Roman"/>
-                <w:sz w:val="20"/>
-                <w:szCs w:val="20"/>
-              </w:rPr>
-              <w:t>andom</w:t>
+              <w:t>“</w:t>
+            </w:r>
+            <w:r>
+              <w:rPr>
+                <w:rFonts w:ascii="Times New Roman" w:hAnsi="Times New Roman" w:cs="Times New Roman"/>
+                <w:sz w:val="20"/>
+                <w:szCs w:val="20"/>
+              </w:rPr>
+              <w:t>Study</w:t>
             </w:r>
             <w:r>
               <w:rPr>
@@ -7575,8 +7744,6 @@
               </w:rPr>
               <w:t>” menu option.</w:t>
             </w:r>
-            <w:bookmarkStart w:id="9" w:name="_GoBack"/>
-            <w:bookmarkEnd w:id="9"/>
           </w:p>
         </w:tc>
         <w:tc>
@@ -8134,42 +8301,6 @@
         </w:rPr>
         <w:t xml:space="preserve">QA Document SE.QA.02 - General Documentation Standards.  </w:t>
       </w:r>
-    </w:p>
-    <w:p>
-      <w:pPr>
-        <w:rPr>
-          <w:rFonts w:ascii="Times New Roman" w:hAnsi="Times New Roman" w:cs="Times New Roman"/>
-          <w:b/>
-          <w:bCs/>
-        </w:rPr>
-      </w:pPr>
-    </w:p>
-    <w:p>
-      <w:pPr>
-        <w:rPr>
-          <w:rFonts w:ascii="Times New Roman" w:hAnsi="Times New Roman" w:cs="Times New Roman"/>
-          <w:b/>
-          <w:bCs/>
-        </w:rPr>
-      </w:pPr>
-    </w:p>
-    <w:p>
-      <w:pPr>
-        <w:rPr>
-          <w:rFonts w:ascii="Times New Roman" w:hAnsi="Times New Roman" w:cs="Times New Roman"/>
-          <w:b/>
-          <w:bCs/>
-        </w:rPr>
-      </w:pPr>
-    </w:p>
-    <w:p>
-      <w:pPr>
-        <w:rPr>
-          <w:rFonts w:ascii="Times New Roman" w:hAnsi="Times New Roman" w:cs="Times New Roman"/>
-          <w:b/>
-          <w:bCs/>
-        </w:rPr>
-      </w:pPr>
     </w:p>
     <w:p>
       <w:pPr>
@@ -9730,6 +9861,185 @@
                 <w:szCs w:val="20"/>
               </w:rPr>
               <w:t xml:space="preserve"> 1.0</w:t>
+            </w:r>
+          </w:p>
+        </w:tc>
+        <w:tc>
+          <w:tcPr>
+            <w:tcW w:w="1865" w:type="dxa"/>
+          </w:tcPr>
+          <w:p>
+            <w:pPr>
+              <w:rPr>
+                <w:rFonts w:ascii="Times New Roman" w:hAnsi="Times New Roman" w:cs="Times New Roman"/>
+                <w:sz w:val="20"/>
+                <w:szCs w:val="20"/>
+              </w:rPr>
+            </w:pPr>
+            <w:r>
+              <w:rPr>
+                <w:rFonts w:ascii="Times New Roman" w:hAnsi="Times New Roman" w:cs="Times New Roman"/>
+                <w:sz w:val="20"/>
+                <w:szCs w:val="20"/>
+              </w:rPr>
+              <w:t>NCW</w:t>
+            </w:r>
+          </w:p>
+        </w:tc>
+      </w:tr>
+      <w:tr>
+        <w:trPr>
+          <w:trHeight w:val="154"/>
+        </w:trPr>
+        <w:tc>
+          <w:tcPr>
+            <w:tcW w:w="1864" w:type="dxa"/>
+          </w:tcPr>
+          <w:p>
+            <w:pPr>
+              <w:rPr>
+                <w:rFonts w:ascii="Times New Roman" w:hAnsi="Times New Roman" w:cs="Times New Roman"/>
+                <w:sz w:val="20"/>
+                <w:szCs w:val="20"/>
+              </w:rPr>
+            </w:pPr>
+            <w:r>
+              <w:rPr>
+                <w:rFonts w:ascii="Times New Roman" w:hAnsi="Times New Roman" w:cs="Times New Roman"/>
+                <w:sz w:val="20"/>
+                <w:szCs w:val="20"/>
+              </w:rPr>
+              <w:t>1</w:t>
+            </w:r>
+            <w:r>
+              <w:rPr>
+                <w:rFonts w:ascii="Times New Roman" w:hAnsi="Times New Roman" w:cs="Times New Roman"/>
+                <w:sz w:val="20"/>
+                <w:szCs w:val="20"/>
+              </w:rPr>
+              <w:t>.</w:t>
+            </w:r>
+            <w:r>
+              <w:rPr>
+                <w:rFonts w:ascii="Times New Roman" w:hAnsi="Times New Roman" w:cs="Times New Roman"/>
+                <w:sz w:val="20"/>
+                <w:szCs w:val="20"/>
+              </w:rPr>
+              <w:t>1</w:t>
+            </w:r>
+          </w:p>
+        </w:tc>
+        <w:tc>
+          <w:tcPr>
+            <w:tcW w:w="1108" w:type="dxa"/>
+          </w:tcPr>
+          <w:p>
+            <w:pPr>
+              <w:rPr>
+                <w:rFonts w:ascii="Times New Roman" w:hAnsi="Times New Roman" w:cs="Times New Roman"/>
+                <w:sz w:val="20"/>
+                <w:szCs w:val="20"/>
+              </w:rPr>
+            </w:pPr>
+            <w:r>
+              <w:rPr>
+                <w:rFonts w:ascii="Times New Roman" w:hAnsi="Times New Roman" w:cs="Times New Roman"/>
+                <w:sz w:val="20"/>
+                <w:szCs w:val="20"/>
+              </w:rPr>
+              <w:t>#</w:t>
+            </w:r>
+            <w:r>
+              <w:rPr>
+                <w:rFonts w:ascii="Times New Roman" w:hAnsi="Times New Roman" w:cs="Times New Roman"/>
+                <w:sz w:val="20"/>
+                <w:szCs w:val="20"/>
+              </w:rPr>
+              <w:t>27</w:t>
+            </w:r>
+          </w:p>
+        </w:tc>
+        <w:tc>
+          <w:tcPr>
+            <w:tcW w:w="2621" w:type="dxa"/>
+          </w:tcPr>
+          <w:p>
+            <w:pPr>
+              <w:rPr>
+                <w:rFonts w:ascii="Times New Roman" w:hAnsi="Times New Roman" w:cs="Times New Roman"/>
+                <w:sz w:val="20"/>
+                <w:szCs w:val="20"/>
+              </w:rPr>
+            </w:pPr>
+            <w:r>
+              <w:rPr>
+                <w:rFonts w:ascii="Times New Roman" w:hAnsi="Times New Roman" w:cs="Times New Roman"/>
+                <w:sz w:val="20"/>
+                <w:szCs w:val="20"/>
+              </w:rPr>
+              <w:t>2020-05-04</w:t>
+            </w:r>
+          </w:p>
+        </w:tc>
+        <w:tc>
+          <w:tcPr>
+            <w:tcW w:w="1865" w:type="dxa"/>
+          </w:tcPr>
+          <w:p>
+            <w:pPr>
+              <w:rPr>
+                <w:rFonts w:ascii="Times New Roman" w:hAnsi="Times New Roman" w:cs="Times New Roman"/>
+                <w:sz w:val="20"/>
+                <w:szCs w:val="20"/>
+              </w:rPr>
+            </w:pPr>
+            <w:r>
+              <w:rPr>
+                <w:rFonts w:ascii="Times New Roman" w:hAnsi="Times New Roman" w:cs="Times New Roman"/>
+                <w:sz w:val="20"/>
+                <w:szCs w:val="20"/>
+              </w:rPr>
+              <w:t xml:space="preserve">Fixed Issues </w:t>
+            </w:r>
+            <w:r>
+              <w:rPr>
+                <w:rFonts w:ascii="Times New Roman" w:hAnsi="Times New Roman" w:cs="Times New Roman"/>
+                <w:sz w:val="20"/>
+                <w:szCs w:val="20"/>
+              </w:rPr>
+              <w:t>#</w:t>
+            </w:r>
+            <w:r>
+              <w:rPr>
+                <w:rFonts w:ascii="Times New Roman" w:hAnsi="Times New Roman" w:cs="Times New Roman"/>
+                <w:sz w:val="20"/>
+                <w:szCs w:val="20"/>
+              </w:rPr>
+              <w:t xml:space="preserve">20, </w:t>
+            </w:r>
+            <w:r>
+              <w:rPr>
+                <w:rFonts w:ascii="Times New Roman" w:hAnsi="Times New Roman" w:cs="Times New Roman"/>
+                <w:sz w:val="20"/>
+                <w:szCs w:val="20"/>
+              </w:rPr>
+              <w:t>#</w:t>
+            </w:r>
+            <w:r>
+              <w:rPr>
+                <w:rFonts w:ascii="Times New Roman" w:hAnsi="Times New Roman" w:cs="Times New Roman"/>
+                <w:sz w:val="20"/>
+                <w:szCs w:val="20"/>
+              </w:rPr>
+              <w:t>25</w:t>
+            </w:r>
+            <w:r>
+              <w:rPr>
+                <w:rFonts w:ascii="Times New Roman" w:hAnsi="Times New Roman" w:cs="Times New Roman"/>
+                <w:sz w:val="20"/>
+                <w:szCs w:val="20"/>
+              </w:rPr>
+              <w:t xml:space="preserve"> and #27</w:t>
             </w:r>
           </w:p>
         </w:tc>
@@ -10084,7 +10394,7 @@
         <w:sz w:val="20"/>
         <w:szCs w:val="20"/>
       </w:rPr>
-      <w:t>.0</w:t>
+      <w:t>.</w:t>
     </w:r>
     <w:r>
       <w:rPr>
@@ -10094,7 +10404,37 @@
         <w:sz w:val="20"/>
         <w:szCs w:val="20"/>
       </w:rPr>
-      <w:t>(Draft)</w:t>
+      <w:t>1</w:t>
+    </w:r>
+    <w:r>
+      <w:rPr>
+        <w:rFonts w:ascii="Times New Roman" w:hAnsi="Times New Roman" w:cs="Times New Roman"/>
+        <w:i/>
+        <w:iCs/>
+        <w:sz w:val="20"/>
+        <w:szCs w:val="20"/>
+      </w:rPr>
+      <w:t>(</w:t>
+    </w:r>
+    <w:r>
+      <w:rPr>
+        <w:rFonts w:ascii="Times New Roman" w:hAnsi="Times New Roman" w:cs="Times New Roman"/>
+        <w:i/>
+        <w:iCs/>
+        <w:sz w:val="20"/>
+        <w:szCs w:val="20"/>
+      </w:rPr>
+      <w:t>Release</w:t>
+    </w:r>
+    <w:r>
+      <w:rPr>
+        <w:rFonts w:ascii="Times New Roman" w:hAnsi="Times New Roman" w:cs="Times New Roman"/>
+        <w:i/>
+        <w:iCs/>
+        <w:sz w:val="20"/>
+        <w:szCs w:val="20"/>
+      </w:rPr>
+      <w:t>)</w:t>
     </w:r>
   </w:p>
 </w:hdr>
@@ -11435,16 +11775,16 @@
 <file path=customXml/itemProps1.xml><?xml version="1.0" encoding="utf-8"?>
 <ds:datastoreItem xmlns:ds="http://schemas.openxmlformats.org/officeDocument/2006/customXml" ds:itemID="{60318CB5-EE26-46EB-8C50-58D55AD246BA}">
   <ds:schemaRefs>
+    <ds:schemaRef ds:uri="http://schemas.microsoft.com/office/2006/metadata/properties"/>
+    <ds:schemaRef ds:uri="f2e75bad-49d2-4fb7-a771-f4873e563e0c"/>
+    <ds:schemaRef ds:uri="http://purl.org/dc/terms/"/>
+    <ds:schemaRef ds:uri="http://purl.org/dc/elements/1.1/"/>
+    <ds:schemaRef ds:uri="http://schemas.microsoft.com/office/2006/documentManagement/types"/>
+    <ds:schemaRef ds:uri="http://purl.org/dc/dcmitype/"/>
+    <ds:schemaRef ds:uri="4c4ab678-25b9-478a-abc3-ff792265b977"/>
+    <ds:schemaRef ds:uri="http://schemas.openxmlformats.org/package/2006/metadata/core-properties"/>
     <ds:schemaRef ds:uri="http://schemas.microsoft.com/office/infopath/2007/PartnerControls"/>
-    <ds:schemaRef ds:uri="http://schemas.microsoft.com/office/2006/documentManagement/types"/>
-    <ds:schemaRef ds:uri="http://purl.org/dc/elements/1.1/"/>
-    <ds:schemaRef ds:uri="f2e75bad-49d2-4fb7-a771-f4873e563e0c"/>
-    <ds:schemaRef ds:uri="http://schemas.openxmlformats.org/package/2006/metadata/core-properties"/>
-    <ds:schemaRef ds:uri="4c4ab678-25b9-478a-abc3-ff792265b977"/>
-    <ds:schemaRef ds:uri="http://purl.org/dc/dcmitype/"/>
-    <ds:schemaRef ds:uri="http://schemas.microsoft.com/office/2006/metadata/properties"/>
     <ds:schemaRef ds:uri="http://www.w3.org/XML/1998/namespace"/>
-    <ds:schemaRef ds:uri="http://purl.org/dc/terms/"/>
   </ds:schemaRefs>
 </ds:datastoreItem>
 </file>
@@ -11477,7 +11817,7 @@
 </file>
 
 <file path=customXml/itemProps4.xml><?xml version="1.0" encoding="utf-8"?>
-<ds:datastoreItem xmlns:ds="http://schemas.openxmlformats.org/officeDocument/2006/customXml" ds:itemID="{5151CBD5-CA81-437B-BE84-4A748B6309E2}">
+<ds:datastoreItem xmlns:ds="http://schemas.openxmlformats.org/officeDocument/2006/customXml" ds:itemID="{61259208-9F94-4635-9D1F-F674220132A9}">
   <ds:schemaRefs>
     <ds:schemaRef ds:uri="http://schemas.openxmlformats.org/officeDocument/2006/bibliography"/>
   </ds:schemaRefs>

</xml_diff>

<commit_message>
Updated Document History to include all issue changes.
</commit_message>
<xml_diff>
--- a/dev/20200504/ncw/Nathaniel Watts/Test Specification/Test_Specification.docx
+++ b/dev/20200504/ncw/Nathaniel Watts/Test Specification/Test_Specification.docx
@@ -515,8 +515,6 @@
         </w:rPr>
         <w:t>1</w:t>
       </w:r>
-      <w:bookmarkStart w:id="0" w:name="_GoBack"/>
-      <w:bookmarkEnd w:id="0"/>
     </w:p>
     <w:p>
       <w:pPr>
@@ -929,7 +927,7 @@
         <w:br w:type="page"/>
       </w:r>
     </w:p>
-    <w:bookmarkStart w:id="1" w:name="_Toc34043123" w:displacedByCustomXml="next"/>
+    <w:bookmarkStart w:id="0" w:name="_Toc34043123" w:displacedByCustomXml="next"/>
     <w:sdt>
       <w:sdtPr>
         <w:rPr>
@@ -965,7 +963,7 @@
             </w:rPr>
             <w:t>CONTENTS</w:t>
           </w:r>
-          <w:bookmarkEnd w:id="1"/>
+          <w:bookmarkEnd w:id="0"/>
         </w:p>
         <w:p>
           <w:pPr>
@@ -2329,12 +2327,12 @@
       <w:pPr>
         <w:pStyle w:val="Heading1"/>
       </w:pPr>
-      <w:bookmarkStart w:id="2" w:name="_Toc34043124"/>
+      <w:bookmarkStart w:id="1" w:name="_Toc34043124"/>
       <w:r>
         <w:lastRenderedPageBreak/>
         <w:t>1. INTRODUCTION</w:t>
       </w:r>
-      <w:bookmarkEnd w:id="2"/>
+      <w:bookmarkEnd w:id="1"/>
     </w:p>
     <w:p>
       <w:pPr>
@@ -2349,13 +2347,98 @@
       <w:pPr>
         <w:pStyle w:val="Heading2"/>
       </w:pPr>
-      <w:bookmarkStart w:id="3" w:name="_Toc34043125"/>
+      <w:bookmarkStart w:id="2" w:name="_Toc34043125"/>
       <w:r>
         <w:t xml:space="preserve">1.1 </w:t>
       </w:r>
       <w:r>
         <w:t>Purpose of this Document</w:t>
       </w:r>
+      <w:bookmarkEnd w:id="2"/>
+    </w:p>
+    <w:p>
+      <w:pPr>
+        <w:rPr>
+          <w:rFonts w:ascii="Times New Roman" w:hAnsi="Times New Roman" w:cs="Times New Roman"/>
+          <w:sz w:val="20"/>
+          <w:szCs w:val="20"/>
+        </w:rPr>
+      </w:pPr>
+      <w:r>
+        <w:rPr>
+          <w:rFonts w:ascii="Times New Roman" w:hAnsi="Times New Roman" w:cs="Times New Roman"/>
+          <w:sz w:val="20"/>
+          <w:szCs w:val="20"/>
+        </w:rPr>
+        <w:t>This document</w:t>
+      </w:r>
+      <w:r>
+        <w:rPr>
+          <w:rFonts w:ascii="Times New Roman" w:hAnsi="Times New Roman" w:cs="Times New Roman"/>
+          <w:sz w:val="20"/>
+          <w:szCs w:val="20"/>
+        </w:rPr>
+        <w:t>’</w:t>
+      </w:r>
+      <w:r>
+        <w:rPr>
+          <w:rFonts w:ascii="Times New Roman" w:hAnsi="Times New Roman" w:cs="Times New Roman"/>
+          <w:sz w:val="20"/>
+          <w:szCs w:val="20"/>
+        </w:rPr>
+        <w:t>s purpose is to provide a clear set of guidelines to aid the production of</w:t>
+      </w:r>
+      <w:r>
+        <w:rPr>
+          <w:rFonts w:ascii="Times New Roman" w:hAnsi="Times New Roman" w:cs="Times New Roman"/>
+          <w:sz w:val="20"/>
+          <w:szCs w:val="20"/>
+        </w:rPr>
+        <w:t xml:space="preserve"> a </w:t>
+      </w:r>
+      <w:r>
+        <w:rPr>
+          <w:rFonts w:ascii="Times New Roman" w:hAnsi="Times New Roman" w:cs="Times New Roman"/>
+          <w:sz w:val="20"/>
+          <w:szCs w:val="20"/>
+        </w:rPr>
+        <w:t>high-quality</w:t>
+      </w:r>
+      <w:r>
+        <w:rPr>
+          <w:rFonts w:ascii="Times New Roman" w:hAnsi="Times New Roman" w:cs="Times New Roman"/>
+          <w:sz w:val="20"/>
+          <w:szCs w:val="20"/>
+        </w:rPr>
+        <w:t xml:space="preserve"> program</w:t>
+      </w:r>
+      <w:r>
+        <w:rPr>
+          <w:rFonts w:ascii="Times New Roman" w:hAnsi="Times New Roman" w:cs="Times New Roman"/>
+          <w:sz w:val="20"/>
+          <w:szCs w:val="20"/>
+        </w:rPr>
+        <w:t xml:space="preserve"> for Group 20 in CS22120.</w:t>
+      </w:r>
+    </w:p>
+    <w:p>
+      <w:pPr>
+        <w:rPr>
+          <w:rFonts w:ascii="Times New Roman" w:hAnsi="Times New Roman" w:cs="Times New Roman"/>
+        </w:rPr>
+      </w:pPr>
+    </w:p>
+    <w:p>
+      <w:pPr>
+        <w:pStyle w:val="Heading2"/>
+      </w:pPr>
+      <w:bookmarkStart w:id="3" w:name="_Toc34043126"/>
+      <w:r>
+        <w:t xml:space="preserve">1.2 </w:t>
+      </w:r>
+      <w:r>
+        <w:t>Scope</w:t>
+      </w:r>
       <w:bookmarkEnd w:id="3"/>
     </w:p>
     <w:p>
@@ -2372,55 +2455,72 @@
           <w:sz w:val="20"/>
           <w:szCs w:val="20"/>
         </w:rPr>
-        <w:t>This document</w:t>
-      </w:r>
-      <w:r>
-        <w:rPr>
-          <w:rFonts w:ascii="Times New Roman" w:hAnsi="Times New Roman" w:cs="Times New Roman"/>
-          <w:sz w:val="20"/>
-          <w:szCs w:val="20"/>
-        </w:rPr>
-        <w:t>’</w:t>
-      </w:r>
-      <w:r>
-        <w:rPr>
-          <w:rFonts w:ascii="Times New Roman" w:hAnsi="Times New Roman" w:cs="Times New Roman"/>
-          <w:sz w:val="20"/>
-          <w:szCs w:val="20"/>
-        </w:rPr>
-        <w:t>s purpose is to provide a clear set of guidelines to aid the production of</w:t>
-      </w:r>
-      <w:r>
-        <w:rPr>
-          <w:rFonts w:ascii="Times New Roman" w:hAnsi="Times New Roman" w:cs="Times New Roman"/>
-          <w:sz w:val="20"/>
-          <w:szCs w:val="20"/>
-        </w:rPr>
-        <w:t xml:space="preserve"> a </w:t>
-      </w:r>
-      <w:r>
-        <w:rPr>
-          <w:rFonts w:ascii="Times New Roman" w:hAnsi="Times New Roman" w:cs="Times New Roman"/>
-          <w:sz w:val="20"/>
-          <w:szCs w:val="20"/>
-        </w:rPr>
-        <w:t>high-quality</w:t>
-      </w:r>
-      <w:r>
-        <w:rPr>
-          <w:rFonts w:ascii="Times New Roman" w:hAnsi="Times New Roman" w:cs="Times New Roman"/>
-          <w:sz w:val="20"/>
-          <w:szCs w:val="20"/>
-        </w:rPr>
-        <w:t xml:space="preserve"> program</w:t>
-      </w:r>
-      <w:r>
-        <w:rPr>
-          <w:rFonts w:ascii="Times New Roman" w:hAnsi="Times New Roman" w:cs="Times New Roman"/>
-          <w:sz w:val="20"/>
-          <w:szCs w:val="20"/>
-        </w:rPr>
-        <w:t xml:space="preserve"> for Group 20 in CS22120.</w:t>
+        <w:t xml:space="preserve">This document lays the groundwork for the standards that must be followed </w:t>
+      </w:r>
+      <w:r>
+        <w:rPr>
+          <w:rFonts w:ascii="Times New Roman" w:hAnsi="Times New Roman" w:cs="Times New Roman"/>
+          <w:sz w:val="20"/>
+          <w:szCs w:val="20"/>
+        </w:rPr>
+        <w:t xml:space="preserve">when testing the program </w:t>
+      </w:r>
+      <w:r>
+        <w:rPr>
+          <w:rFonts w:ascii="Times New Roman" w:hAnsi="Times New Roman" w:cs="Times New Roman"/>
+          <w:sz w:val="20"/>
+          <w:szCs w:val="20"/>
+        </w:rPr>
+        <w:t>that group 20 will be creating</w:t>
+      </w:r>
+      <w:r>
+        <w:rPr>
+          <w:rFonts w:ascii="Times New Roman" w:hAnsi="Times New Roman" w:cs="Times New Roman"/>
+          <w:sz w:val="20"/>
+          <w:szCs w:val="20"/>
+        </w:rPr>
+        <w:t>. This document also</w:t>
+      </w:r>
+      <w:r>
+        <w:rPr>
+          <w:rFonts w:ascii="Times New Roman" w:hAnsi="Times New Roman" w:cs="Times New Roman"/>
+          <w:sz w:val="20"/>
+          <w:szCs w:val="20"/>
+        </w:rPr>
+        <w:t xml:space="preserve"> outlines the main stages of testing to be followed.</w:t>
+      </w:r>
+    </w:p>
+    <w:p>
+      <w:pPr>
+        <w:rPr>
+          <w:rFonts w:ascii="Times New Roman" w:hAnsi="Times New Roman" w:cs="Times New Roman"/>
+          <w:sz w:val="20"/>
+          <w:szCs w:val="20"/>
+        </w:rPr>
+      </w:pPr>
+      <w:r>
+        <w:rPr>
+          <w:rFonts w:ascii="Times New Roman" w:hAnsi="Times New Roman" w:cs="Times New Roman"/>
+          <w:sz w:val="20"/>
+          <w:szCs w:val="20"/>
+        </w:rPr>
+        <w:t xml:space="preserve">This document must be </w:t>
+      </w:r>
+      <w:r>
+        <w:rPr>
+          <w:rFonts w:ascii="Times New Roman" w:hAnsi="Times New Roman" w:cs="Times New Roman"/>
+          <w:sz w:val="20"/>
+          <w:szCs w:val="20"/>
+        </w:rPr>
+        <w:t>read in full by all members of the Group 20 team. It is assumed that all members of group 20 are already clearly familiar with</w:t>
+      </w:r>
+      <w:r>
+        <w:rPr>
+          <w:rFonts w:ascii="Times New Roman" w:hAnsi="Times New Roman" w:cs="Times New Roman"/>
+          <w:sz w:val="20"/>
+          <w:szCs w:val="20"/>
+        </w:rPr>
+        <w:t xml:space="preserve"> the QA Plan [1].</w:t>
       </w:r>
     </w:p>
     <w:p>
@@ -2434,12 +2534,12 @@
       <w:pPr>
         <w:pStyle w:val="Heading2"/>
       </w:pPr>
-      <w:bookmarkStart w:id="4" w:name="_Toc34043126"/>
-      <w:r>
-        <w:t xml:space="preserve">1.2 </w:t>
-      </w:r>
-      <w:r>
-        <w:t>Scope</w:t>
+      <w:bookmarkStart w:id="4" w:name="_Toc34043127"/>
+      <w:r>
+        <w:t xml:space="preserve">1.3 </w:t>
+      </w:r>
+      <w:r>
+        <w:t>Objectives</w:t>
       </w:r>
       <w:bookmarkEnd w:id="4"/>
     </w:p>
@@ -2457,91 +2557,50 @@
           <w:sz w:val="20"/>
           <w:szCs w:val="20"/>
         </w:rPr>
-        <w:t xml:space="preserve">This document lays the groundwork for the standards that must be followed </w:t>
-      </w:r>
-      <w:r>
-        <w:rPr>
-          <w:rFonts w:ascii="Times New Roman" w:hAnsi="Times New Roman" w:cs="Times New Roman"/>
-          <w:sz w:val="20"/>
-          <w:szCs w:val="20"/>
-        </w:rPr>
-        <w:t xml:space="preserve">when testing the program </w:t>
-      </w:r>
-      <w:r>
-        <w:rPr>
-          <w:rFonts w:ascii="Times New Roman" w:hAnsi="Times New Roman" w:cs="Times New Roman"/>
-          <w:sz w:val="20"/>
-          <w:szCs w:val="20"/>
-        </w:rPr>
-        <w:t>that group 20 will be creating</w:t>
-      </w:r>
-      <w:r>
-        <w:rPr>
-          <w:rFonts w:ascii="Times New Roman" w:hAnsi="Times New Roman" w:cs="Times New Roman"/>
-          <w:sz w:val="20"/>
-          <w:szCs w:val="20"/>
-        </w:rPr>
-        <w:t>. This document also</w:t>
-      </w:r>
-      <w:r>
-        <w:rPr>
-          <w:rFonts w:ascii="Times New Roman" w:hAnsi="Times New Roman" w:cs="Times New Roman"/>
-          <w:sz w:val="20"/>
-          <w:szCs w:val="20"/>
-        </w:rPr>
-        <w:t xml:space="preserve"> outlines the main stages of testing to be followed.</w:t>
-      </w:r>
-    </w:p>
-    <w:p>
-      <w:pPr>
-        <w:rPr>
-          <w:rFonts w:ascii="Times New Roman" w:hAnsi="Times New Roman" w:cs="Times New Roman"/>
-          <w:sz w:val="20"/>
-          <w:szCs w:val="20"/>
-        </w:rPr>
-      </w:pPr>
-      <w:r>
-        <w:rPr>
-          <w:rFonts w:ascii="Times New Roman" w:hAnsi="Times New Roman" w:cs="Times New Roman"/>
-          <w:sz w:val="20"/>
-          <w:szCs w:val="20"/>
-        </w:rPr>
-        <w:t xml:space="preserve">This document must be </w:t>
-      </w:r>
-      <w:r>
-        <w:rPr>
-          <w:rFonts w:ascii="Times New Roman" w:hAnsi="Times New Roman" w:cs="Times New Roman"/>
-          <w:sz w:val="20"/>
-          <w:szCs w:val="20"/>
-        </w:rPr>
-        <w:t>read in full by all members of the Group 20 team. It is assumed that all members of group 20 are already clearly familiar with</w:t>
-      </w:r>
-      <w:r>
-        <w:rPr>
-          <w:rFonts w:ascii="Times New Roman" w:hAnsi="Times New Roman" w:cs="Times New Roman"/>
-          <w:sz w:val="20"/>
-          <w:szCs w:val="20"/>
-        </w:rPr>
-        <w:t xml:space="preserve"> the QA Plan [1].</w:t>
-      </w:r>
-    </w:p>
-    <w:p>
-      <w:pPr>
-        <w:rPr>
-          <w:rFonts w:ascii="Times New Roman" w:hAnsi="Times New Roman" w:cs="Times New Roman"/>
-        </w:rPr>
-      </w:pPr>
-    </w:p>
-    <w:p>
-      <w:pPr>
-        <w:pStyle w:val="Heading2"/>
-      </w:pPr>
-      <w:bookmarkStart w:id="5" w:name="_Toc34043127"/>
-      <w:r>
-        <w:t xml:space="preserve">1.3 </w:t>
-      </w:r>
-      <w:r>
-        <w:t>Objectives</w:t>
+        <w:t>The objectives of this document are to outline a clear plan for testing,</w:t>
+      </w:r>
+      <w:r>
+        <w:rPr>
+          <w:rFonts w:ascii="Times New Roman" w:hAnsi="Times New Roman" w:cs="Times New Roman"/>
+          <w:sz w:val="20"/>
+          <w:szCs w:val="20"/>
+        </w:rPr>
+        <w:t xml:space="preserve"> as well</w:t>
+      </w:r>
+      <w:r>
+        <w:rPr>
+          <w:rFonts w:ascii="Times New Roman" w:hAnsi="Times New Roman" w:cs="Times New Roman"/>
+          <w:sz w:val="20"/>
+          <w:szCs w:val="20"/>
+        </w:rPr>
+        <w:t xml:space="preserve"> as supplying a general approach to testing, the test plan and the test specification.</w:t>
+      </w:r>
+      <w:r>
+        <w:rPr>
+          <w:rFonts w:ascii="Times New Roman" w:hAnsi="Times New Roman" w:cs="Times New Roman"/>
+          <w:sz w:val="20"/>
+          <w:szCs w:val="20"/>
+        </w:rPr>
+        <w:t xml:space="preserve"> </w:t>
+      </w:r>
+    </w:p>
+    <w:p>
+      <w:pPr>
+        <w:rPr>
+          <w:rFonts w:ascii="Times New Roman" w:hAnsi="Times New Roman" w:cs="Times New Roman"/>
+        </w:rPr>
+      </w:pPr>
+    </w:p>
+    <w:p>
+      <w:pPr>
+        <w:pStyle w:val="Heading1"/>
+      </w:pPr>
+      <w:bookmarkStart w:id="5" w:name="_Toc34043128"/>
+      <w:r>
+        <w:t>2 R</w:t>
+      </w:r>
+      <w:r>
+        <w:t>ELEVANT QA DOCUMENTS</w:t>
       </w:r>
       <w:bookmarkEnd w:id="5"/>
     </w:p>
@@ -2559,23 +2618,31 @@
           <w:sz w:val="20"/>
           <w:szCs w:val="20"/>
         </w:rPr>
-        <w:t>The objectives of this document are to outline a clear plan for testing,</w:t>
-      </w:r>
-      <w:r>
-        <w:rPr>
-          <w:rFonts w:ascii="Times New Roman" w:hAnsi="Times New Roman" w:cs="Times New Roman"/>
-          <w:sz w:val="20"/>
-          <w:szCs w:val="20"/>
-        </w:rPr>
-        <w:t xml:space="preserve"> as well</w:t>
-      </w:r>
-      <w:r>
-        <w:rPr>
-          <w:rFonts w:ascii="Times New Roman" w:hAnsi="Times New Roman" w:cs="Times New Roman"/>
-          <w:sz w:val="20"/>
-          <w:szCs w:val="20"/>
-        </w:rPr>
-        <w:t xml:space="preserve"> as supplying a general approach to testing, the test plan and the test specification.</w:t>
+        <w:t>This Test Specification and the following Test Report</w:t>
+      </w:r>
+      <w:r>
+        <w:rPr>
+          <w:rFonts w:ascii="Times New Roman" w:hAnsi="Times New Roman" w:cs="Times New Roman"/>
+          <w:sz w:val="20"/>
+          <w:szCs w:val="20"/>
+        </w:rPr>
+        <w:t xml:space="preserve"> are to be produced in full to the </w:t>
+      </w:r>
+      <w:r>
+        <w:rPr>
+          <w:rFonts w:ascii="Times New Roman" w:hAnsi="Times New Roman" w:cs="Times New Roman"/>
+          <w:sz w:val="20"/>
+          <w:szCs w:val="20"/>
+        </w:rPr>
+        <w:t>q</w:t>
+      </w:r>
+      <w:r>
+        <w:rPr>
+          <w:rFonts w:ascii="Times New Roman" w:hAnsi="Times New Roman" w:cs="Times New Roman"/>
+          <w:sz w:val="20"/>
+          <w:szCs w:val="20"/>
+        </w:rPr>
+        <w:t>uality standards outlined within the QA Plan [1].</w:t>
       </w:r>
       <w:r>
         <w:rPr>
@@ -2585,6 +2652,54 @@
         </w:rPr>
         <w:t xml:space="preserve"> </w:t>
       </w:r>
+      <w:r>
+        <w:rPr>
+          <w:rFonts w:ascii="Times New Roman" w:hAnsi="Times New Roman" w:cs="Times New Roman"/>
+          <w:sz w:val="20"/>
+          <w:szCs w:val="20"/>
+        </w:rPr>
+        <w:t>These files must also be stored and maintained within the configuration management system</w:t>
+      </w:r>
+      <w:r>
+        <w:rPr>
+          <w:rFonts w:ascii="Times New Roman" w:hAnsi="Times New Roman" w:cs="Times New Roman"/>
+          <w:sz w:val="20"/>
+          <w:szCs w:val="20"/>
+        </w:rPr>
+        <w:t xml:space="preserve"> following the guidelines given in Operating Procedures and Configuration Management Standards [3].  </w:t>
+      </w:r>
+      <w:r>
+        <w:rPr>
+          <w:rFonts w:ascii="Times New Roman" w:hAnsi="Times New Roman" w:cs="Times New Roman"/>
+          <w:sz w:val="20"/>
+          <w:szCs w:val="20"/>
+        </w:rPr>
+        <w:t xml:space="preserve">The basic layout of the documents along with </w:t>
+      </w:r>
+      <w:r>
+        <w:rPr>
+          <w:rFonts w:ascii="Times New Roman" w:hAnsi="Times New Roman" w:cs="Times New Roman"/>
+          <w:sz w:val="20"/>
+          <w:szCs w:val="20"/>
+        </w:rPr>
+        <w:t>all</w:t>
+      </w:r>
+      <w:r>
+        <w:rPr>
+          <w:rFonts w:ascii="Times New Roman" w:hAnsi="Times New Roman" w:cs="Times New Roman"/>
+          <w:sz w:val="20"/>
+          <w:szCs w:val="20"/>
+        </w:rPr>
+        <w:t xml:space="preserve"> the information within them must also follow the </w:t>
+      </w:r>
+      <w:r>
+        <w:rPr>
+          <w:rFonts w:ascii="Times New Roman" w:hAnsi="Times New Roman" w:cs="Times New Roman"/>
+          <w:sz w:val="20"/>
+          <w:szCs w:val="20"/>
+        </w:rPr>
+        <w:t>structure and guidelines given within General Documentation Standards [4].</w:t>
+      </w:r>
     </w:p>
     <w:p>
       <w:pPr>
@@ -2597,12 +2712,15 @@
       <w:pPr>
         <w:pStyle w:val="Heading1"/>
       </w:pPr>
-      <w:bookmarkStart w:id="6" w:name="_Toc34043128"/>
-      <w:r>
-        <w:t>2 R</w:t>
-      </w:r>
-      <w:r>
-        <w:t>ELEVANT QA DOCUMENTS</w:t>
+      <w:bookmarkStart w:id="6" w:name="_Toc34043129"/>
+      <w:r>
+        <w:t>3</w:t>
+      </w:r>
+      <w:r>
+        <w:t xml:space="preserve"> </w:t>
+      </w:r>
+      <w:r>
+        <w:t>GENERAL APPROACH TO TESTING</w:t>
       </w:r>
       <w:bookmarkEnd w:id="6"/>
     </w:p>
@@ -2610,73 +2728,72 @@
       <w:pPr>
         <w:rPr>
           <w:rFonts w:ascii="Times New Roman" w:hAnsi="Times New Roman" w:cs="Times New Roman"/>
-          <w:sz w:val="20"/>
-          <w:szCs w:val="20"/>
-        </w:rPr>
-      </w:pPr>
-      <w:r>
-        <w:rPr>
-          <w:rFonts w:ascii="Times New Roman" w:hAnsi="Times New Roman" w:cs="Times New Roman"/>
-          <w:sz w:val="20"/>
-          <w:szCs w:val="20"/>
-        </w:rPr>
-        <w:t>This Test Specification and the following Test Report</w:t>
-      </w:r>
-      <w:r>
-        <w:rPr>
-          <w:rFonts w:ascii="Times New Roman" w:hAnsi="Times New Roman" w:cs="Times New Roman"/>
-          <w:sz w:val="20"/>
-          <w:szCs w:val="20"/>
-        </w:rPr>
-        <w:t xml:space="preserve"> are to be produced in full to the </w:t>
-      </w:r>
-      <w:r>
-        <w:rPr>
-          <w:rFonts w:ascii="Times New Roman" w:hAnsi="Times New Roman" w:cs="Times New Roman"/>
-          <w:sz w:val="20"/>
-          <w:szCs w:val="20"/>
-        </w:rPr>
-        <w:t>q</w:t>
-      </w:r>
-      <w:r>
-        <w:rPr>
-          <w:rFonts w:ascii="Times New Roman" w:hAnsi="Times New Roman" w:cs="Times New Roman"/>
-          <w:sz w:val="20"/>
-          <w:szCs w:val="20"/>
-        </w:rPr>
-        <w:t>uality standards outlined within the QA Plan [1].</w:t>
-      </w:r>
-      <w:r>
-        <w:rPr>
-          <w:rFonts w:ascii="Times New Roman" w:hAnsi="Times New Roman" w:cs="Times New Roman"/>
-          <w:sz w:val="20"/>
-          <w:szCs w:val="20"/>
-        </w:rPr>
-        <w:t xml:space="preserve"> </w:t>
-      </w:r>
-      <w:r>
-        <w:rPr>
-          <w:rFonts w:ascii="Times New Roman" w:hAnsi="Times New Roman" w:cs="Times New Roman"/>
-          <w:sz w:val="20"/>
-          <w:szCs w:val="20"/>
-        </w:rPr>
-        <w:t>These files must also be stored and maintained within the configuration management system</w:t>
-      </w:r>
-      <w:r>
-        <w:rPr>
-          <w:rFonts w:ascii="Times New Roman" w:hAnsi="Times New Roman" w:cs="Times New Roman"/>
-          <w:sz w:val="20"/>
-          <w:szCs w:val="20"/>
-        </w:rPr>
-        <w:t xml:space="preserve"> following the guidelines given in Operating Procedures and Configuration Management Standards [3].  </w:t>
-      </w:r>
-      <w:r>
-        <w:rPr>
-          <w:rFonts w:ascii="Times New Roman" w:hAnsi="Times New Roman" w:cs="Times New Roman"/>
-          <w:sz w:val="20"/>
-          <w:szCs w:val="20"/>
-        </w:rPr>
-        <w:t xml:space="preserve">The basic layout of the documents along with </w:t>
+        </w:rPr>
+      </w:pPr>
+    </w:p>
+    <w:p>
+      <w:pPr>
+        <w:rPr>
+          <w:rFonts w:ascii="Times New Roman" w:hAnsi="Times New Roman" w:cs="Times New Roman"/>
+          <w:sz w:val="20"/>
+          <w:szCs w:val="20"/>
+        </w:rPr>
+      </w:pPr>
+      <w:r>
+        <w:rPr>
+          <w:rFonts w:ascii="Times New Roman" w:hAnsi="Times New Roman" w:cs="Times New Roman"/>
+          <w:sz w:val="20"/>
+          <w:szCs w:val="20"/>
+        </w:rPr>
+        <w:t>It is important to remember that testing is used to detect and outline</w:t>
+      </w:r>
+      <w:r>
+        <w:rPr>
+          <w:rFonts w:ascii="Times New Roman" w:hAnsi="Times New Roman" w:cs="Times New Roman"/>
+          <w:sz w:val="20"/>
+          <w:szCs w:val="20"/>
+        </w:rPr>
+        <w:t>,</w:t>
+      </w:r>
+      <w:r>
+        <w:rPr>
+          <w:rFonts w:ascii="Times New Roman" w:hAnsi="Times New Roman" w:cs="Times New Roman"/>
+          <w:sz w:val="20"/>
+          <w:szCs w:val="20"/>
+        </w:rPr>
+        <w:t xml:space="preserve"> but not correct errors that are found within the program. </w:t>
+      </w:r>
+      <w:r>
+        <w:rPr>
+          <w:rFonts w:ascii="Times New Roman" w:hAnsi="Times New Roman" w:cs="Times New Roman"/>
+          <w:sz w:val="20"/>
+          <w:szCs w:val="20"/>
+        </w:rPr>
+        <w:t xml:space="preserve">As a result, this document can </w:t>
+      </w:r>
+      <w:r>
+        <w:rPr>
+          <w:rFonts w:ascii="Times New Roman" w:hAnsi="Times New Roman" w:cs="Times New Roman"/>
+          <w:sz w:val="20"/>
+          <w:szCs w:val="20"/>
+        </w:rPr>
+        <w:t>be used to detect but not correct an</w:t>
+      </w:r>
+      <w:r>
+        <w:rPr>
+          <w:rFonts w:ascii="Times New Roman" w:hAnsi="Times New Roman" w:cs="Times New Roman"/>
+          <w:sz w:val="20"/>
+          <w:szCs w:val="20"/>
+        </w:rPr>
+        <w:t>y</w:t>
+      </w:r>
+      <w:r>
+        <w:rPr>
+          <w:rFonts w:ascii="Times New Roman" w:hAnsi="Times New Roman" w:cs="Times New Roman"/>
+          <w:sz w:val="20"/>
+          <w:szCs w:val="20"/>
+        </w:rPr>
+        <w:t xml:space="preserve"> issues or faults within the program. Once </w:t>
       </w:r>
       <w:r>
         <w:rPr>
@@ -2692,16 +2809,352 @@
           <w:sz w:val="20"/>
           <w:szCs w:val="20"/>
         </w:rPr>
-        <w:t xml:space="preserve"> the information within them must also follow the </w:t>
-      </w:r>
-      <w:r>
-        <w:rPr>
-          <w:rFonts w:ascii="Times New Roman" w:hAnsi="Times New Roman" w:cs="Times New Roman"/>
-          <w:sz w:val="20"/>
-          <w:szCs w:val="20"/>
-        </w:rPr>
-        <w:t>structure and guidelines given within General Documentation Standards [4].</w:t>
-      </w:r>
+        <w:t xml:space="preserve"> the tests have been conducted and a writeup has been </w:t>
+      </w:r>
+      <w:r>
+        <w:rPr>
+          <w:rFonts w:ascii="Times New Roman" w:hAnsi="Times New Roman" w:cs="Times New Roman"/>
+          <w:sz w:val="20"/>
+          <w:szCs w:val="20"/>
+        </w:rPr>
+        <w:t>completed</w:t>
+      </w:r>
+      <w:r>
+        <w:rPr>
+          <w:rFonts w:ascii="Times New Roman" w:hAnsi="Times New Roman" w:cs="Times New Roman"/>
+          <w:sz w:val="20"/>
+          <w:szCs w:val="20"/>
+        </w:rPr>
+        <w:t>, the correct procedures must be</w:t>
+      </w:r>
+      <w:r>
+        <w:rPr>
+          <w:rFonts w:ascii="Times New Roman" w:hAnsi="Times New Roman" w:cs="Times New Roman"/>
+          <w:sz w:val="20"/>
+          <w:szCs w:val="20"/>
+        </w:rPr>
+        <w:t xml:space="preserve"> followed as outlined within </w:t>
+      </w:r>
+      <w:r>
+        <w:rPr>
+          <w:rFonts w:ascii="Times New Roman" w:hAnsi="Times New Roman" w:cs="Times New Roman"/>
+          <w:sz w:val="20"/>
+          <w:szCs w:val="20"/>
+        </w:rPr>
+        <w:t>“</w:t>
+      </w:r>
+      <w:r>
+        <w:rPr>
+          <w:rFonts w:ascii="Times New Roman" w:hAnsi="Times New Roman" w:cs="Times New Roman"/>
+          <w:sz w:val="20"/>
+          <w:szCs w:val="20"/>
+        </w:rPr>
+        <w:t>Operating Procedures and Configuration Management Standards [3].</w:t>
+      </w:r>
+      <w:r>
+        <w:rPr>
+          <w:rFonts w:ascii="Times New Roman" w:hAnsi="Times New Roman" w:cs="Times New Roman"/>
+          <w:sz w:val="20"/>
+          <w:szCs w:val="20"/>
+        </w:rPr>
+        <w:t>”</w:t>
+      </w:r>
+      <w:r>
+        <w:rPr>
+          <w:rFonts w:ascii="Times New Roman" w:hAnsi="Times New Roman" w:cs="Times New Roman"/>
+          <w:sz w:val="20"/>
+          <w:szCs w:val="20"/>
+        </w:rPr>
+        <w:t xml:space="preserve">  </w:t>
+      </w:r>
+      <w:r>
+        <w:rPr>
+          <w:rFonts w:ascii="Times New Roman" w:hAnsi="Times New Roman" w:cs="Times New Roman"/>
+          <w:sz w:val="20"/>
+          <w:szCs w:val="20"/>
+        </w:rPr>
+        <w:t>Once the program is amended</w:t>
+      </w:r>
+      <w:r>
+        <w:rPr>
+          <w:rFonts w:ascii="Times New Roman" w:hAnsi="Times New Roman" w:cs="Times New Roman"/>
+          <w:sz w:val="20"/>
+          <w:szCs w:val="20"/>
+        </w:rPr>
+        <w:t>,</w:t>
+      </w:r>
+      <w:r>
+        <w:rPr>
+          <w:rFonts w:ascii="Times New Roman" w:hAnsi="Times New Roman" w:cs="Times New Roman"/>
+          <w:sz w:val="20"/>
+          <w:szCs w:val="20"/>
+        </w:rPr>
+        <w:t xml:space="preserve"> according to this procedure</w:t>
+      </w:r>
+      <w:r>
+        <w:rPr>
+          <w:rFonts w:ascii="Times New Roman" w:hAnsi="Times New Roman" w:cs="Times New Roman"/>
+          <w:sz w:val="20"/>
+          <w:szCs w:val="20"/>
+        </w:rPr>
+        <w:t>,</w:t>
+      </w:r>
+      <w:r>
+        <w:rPr>
+          <w:rFonts w:ascii="Times New Roman" w:hAnsi="Times New Roman" w:cs="Times New Roman"/>
+          <w:sz w:val="20"/>
+          <w:szCs w:val="20"/>
+        </w:rPr>
+        <w:t xml:space="preserve"> the test can be exercised again</w:t>
+      </w:r>
+      <w:r>
+        <w:rPr>
+          <w:rFonts w:ascii="Times New Roman" w:hAnsi="Times New Roman" w:cs="Times New Roman"/>
+          <w:sz w:val="20"/>
+          <w:szCs w:val="20"/>
+        </w:rPr>
+        <w:t xml:space="preserve"> where items can be tested further to ascertain </w:t>
+      </w:r>
+      <w:r>
+        <w:rPr>
+          <w:rFonts w:ascii="Times New Roman" w:hAnsi="Times New Roman" w:cs="Times New Roman"/>
+          <w:sz w:val="20"/>
+          <w:szCs w:val="20"/>
+        </w:rPr>
+        <w:t>whether</w:t>
+      </w:r>
+      <w:r>
+        <w:rPr>
+          <w:rFonts w:ascii="Times New Roman" w:hAnsi="Times New Roman" w:cs="Times New Roman"/>
+          <w:sz w:val="20"/>
+          <w:szCs w:val="20"/>
+        </w:rPr>
+        <w:t xml:space="preserve"> the faults have been addressed correctly. This is referred to as </w:t>
+      </w:r>
+      <w:r>
+        <w:rPr>
+          <w:rFonts w:ascii="Times New Roman" w:hAnsi="Times New Roman" w:cs="Times New Roman"/>
+          <w:sz w:val="20"/>
+          <w:szCs w:val="20"/>
+        </w:rPr>
+        <w:t>Regression</w:t>
+      </w:r>
+      <w:r>
+        <w:rPr>
+          <w:rFonts w:ascii="Times New Roman" w:hAnsi="Times New Roman" w:cs="Times New Roman"/>
+          <w:sz w:val="20"/>
+          <w:szCs w:val="20"/>
+        </w:rPr>
+        <w:t xml:space="preserve"> testing.</w:t>
+      </w:r>
+    </w:p>
+    <w:p>
+      <w:pPr>
+        <w:rPr>
+          <w:rFonts w:ascii="Times New Roman" w:hAnsi="Times New Roman" w:cs="Times New Roman"/>
+          <w:sz w:val="20"/>
+          <w:szCs w:val="20"/>
+        </w:rPr>
+      </w:pPr>
+      <w:r>
+        <w:rPr>
+          <w:rFonts w:ascii="Times New Roman" w:hAnsi="Times New Roman" w:cs="Times New Roman"/>
+          <w:sz w:val="20"/>
+          <w:szCs w:val="20"/>
+        </w:rPr>
+        <w:t xml:space="preserve">Testing boundary situations </w:t>
+      </w:r>
+      <w:r>
+        <w:rPr>
+          <w:rFonts w:ascii="Times New Roman" w:hAnsi="Times New Roman" w:cs="Times New Roman"/>
+          <w:sz w:val="20"/>
+          <w:szCs w:val="20"/>
+        </w:rPr>
+        <w:t>are</w:t>
+      </w:r>
+      <w:r>
+        <w:rPr>
+          <w:rFonts w:ascii="Times New Roman" w:hAnsi="Times New Roman" w:cs="Times New Roman"/>
+          <w:sz w:val="20"/>
+          <w:szCs w:val="20"/>
+        </w:rPr>
+        <w:t xml:space="preserve"> important. Tests for both the expected values and illegal values should be conducted to see if the test</w:t>
+      </w:r>
+      <w:r>
+        <w:rPr>
+          <w:rFonts w:ascii="Times New Roman" w:hAnsi="Times New Roman" w:cs="Times New Roman"/>
+          <w:sz w:val="20"/>
+          <w:szCs w:val="20"/>
+        </w:rPr>
+        <w:t>s</w:t>
+      </w:r>
+      <w:r>
+        <w:rPr>
+          <w:rFonts w:ascii="Times New Roman" w:hAnsi="Times New Roman" w:cs="Times New Roman"/>
+          <w:sz w:val="20"/>
+          <w:szCs w:val="20"/>
+        </w:rPr>
+        <w:t xml:space="preserve"> outputs</w:t>
+      </w:r>
+      <w:r>
+        <w:rPr>
+          <w:rFonts w:ascii="Times New Roman" w:hAnsi="Times New Roman" w:cs="Times New Roman"/>
+          <w:sz w:val="20"/>
+          <w:szCs w:val="20"/>
+        </w:rPr>
+        <w:t xml:space="preserve"> are the</w:t>
+      </w:r>
+      <w:r>
+        <w:rPr>
+          <w:rFonts w:ascii="Times New Roman" w:hAnsi="Times New Roman" w:cs="Times New Roman"/>
+          <w:sz w:val="20"/>
+          <w:szCs w:val="20"/>
+        </w:rPr>
+        <w:t xml:space="preserve"> correct values</w:t>
+      </w:r>
+      <w:r>
+        <w:rPr>
+          <w:rFonts w:ascii="Times New Roman" w:hAnsi="Times New Roman" w:cs="Times New Roman"/>
+          <w:sz w:val="20"/>
+          <w:szCs w:val="20"/>
+        </w:rPr>
+        <w:t>,</w:t>
+      </w:r>
+      <w:r>
+        <w:rPr>
+          <w:rFonts w:ascii="Times New Roman" w:hAnsi="Times New Roman" w:cs="Times New Roman"/>
+          <w:sz w:val="20"/>
+          <w:szCs w:val="20"/>
+        </w:rPr>
+        <w:t xml:space="preserve"> and </w:t>
+      </w:r>
+      <w:r>
+        <w:rPr>
+          <w:rFonts w:ascii="Times New Roman" w:hAnsi="Times New Roman" w:cs="Times New Roman"/>
+          <w:sz w:val="20"/>
+          <w:szCs w:val="20"/>
+        </w:rPr>
+        <w:t>that the correct errors are thrown when illegal values are entered</w:t>
+      </w:r>
+      <w:r>
+        <w:rPr>
+          <w:rFonts w:ascii="Times New Roman" w:hAnsi="Times New Roman" w:cs="Times New Roman"/>
+          <w:sz w:val="20"/>
+          <w:szCs w:val="20"/>
+        </w:rPr>
+        <w:t xml:space="preserve">. Testing boundaries are also useful to </w:t>
+      </w:r>
+      <w:r>
+        <w:rPr>
+          <w:rFonts w:ascii="Times New Roman" w:hAnsi="Times New Roman" w:cs="Times New Roman"/>
+          <w:sz w:val="20"/>
+          <w:szCs w:val="20"/>
+        </w:rPr>
+        <w:t>s</w:t>
+      </w:r>
+      <w:r>
+        <w:rPr>
+          <w:rFonts w:ascii="Times New Roman" w:hAnsi="Times New Roman" w:cs="Times New Roman"/>
+          <w:sz w:val="20"/>
+          <w:szCs w:val="20"/>
+        </w:rPr>
+        <w:t xml:space="preserve">top unwanted behaviour </w:t>
+      </w:r>
+      <w:r>
+        <w:rPr>
+          <w:rFonts w:ascii="Times New Roman" w:hAnsi="Times New Roman" w:cs="Times New Roman"/>
+          <w:sz w:val="20"/>
+          <w:szCs w:val="20"/>
+        </w:rPr>
+        <w:t>within the application.</w:t>
+      </w:r>
+    </w:p>
+    <w:p>
+      <w:pPr>
+        <w:rPr>
+          <w:rFonts w:ascii="Times New Roman" w:hAnsi="Times New Roman" w:cs="Times New Roman"/>
+          <w:sz w:val="20"/>
+          <w:szCs w:val="20"/>
+        </w:rPr>
+      </w:pPr>
+      <w:r>
+        <w:rPr>
+          <w:rFonts w:ascii="Times New Roman" w:hAnsi="Times New Roman" w:cs="Times New Roman"/>
+          <w:sz w:val="20"/>
+          <w:szCs w:val="20"/>
+        </w:rPr>
+        <w:t xml:space="preserve">Software should be subjected to three levels of testing, </w:t>
+      </w:r>
+      <w:r>
+        <w:rPr>
+          <w:rFonts w:ascii="Times New Roman" w:hAnsi="Times New Roman" w:cs="Times New Roman"/>
+          <w:sz w:val="20"/>
+          <w:szCs w:val="20"/>
+        </w:rPr>
+        <w:t>m</w:t>
+      </w:r>
+      <w:r>
+        <w:rPr>
+          <w:rFonts w:ascii="Times New Roman" w:hAnsi="Times New Roman" w:cs="Times New Roman"/>
+          <w:sz w:val="20"/>
+          <w:szCs w:val="20"/>
+        </w:rPr>
+        <w:t xml:space="preserve">odule, system and acceptance testing. Module testing is testing </w:t>
+      </w:r>
+      <w:r>
+        <w:rPr>
+          <w:rFonts w:ascii="Times New Roman" w:hAnsi="Times New Roman" w:cs="Times New Roman"/>
+          <w:sz w:val="20"/>
+          <w:szCs w:val="20"/>
+        </w:rPr>
+        <w:t>individual parts of the program in isolation from the rest of the system. For our project a module will probably consist of a single class.</w:t>
+      </w:r>
+      <w:r>
+        <w:rPr>
+          <w:rFonts w:ascii="Times New Roman" w:hAnsi="Times New Roman" w:cs="Times New Roman"/>
+          <w:sz w:val="20"/>
+          <w:szCs w:val="20"/>
+        </w:rPr>
+        <w:t xml:space="preserve"> System testing tests all the modules together as one complete system. </w:t>
+      </w:r>
+      <w:r>
+        <w:rPr>
+          <w:rFonts w:ascii="Times New Roman" w:hAnsi="Times New Roman" w:cs="Times New Roman"/>
+          <w:sz w:val="20"/>
+          <w:szCs w:val="20"/>
+        </w:rPr>
+        <w:t>Acceptance testing</w:t>
+      </w:r>
+      <w:r>
+        <w:rPr>
+          <w:rFonts w:ascii="Times New Roman" w:hAnsi="Times New Roman" w:cs="Times New Roman"/>
+          <w:sz w:val="20"/>
+          <w:szCs w:val="20"/>
+        </w:rPr>
+        <w:t xml:space="preserve"> tests the software against criteria set by the client with the aim that once all acceptance tests are passed then the client agrees to accept the product as complete. </w:t>
+      </w:r>
+      <w:r>
+        <w:rPr>
+          <w:rFonts w:ascii="Times New Roman" w:hAnsi="Times New Roman" w:cs="Times New Roman"/>
+          <w:sz w:val="20"/>
+          <w:szCs w:val="20"/>
+        </w:rPr>
+        <w:t>The full and completed tests will be stored within the Final Report which can be accessed and read in full by the client.</w:t>
+      </w:r>
+    </w:p>
+    <w:p>
+      <w:pPr>
+        <w:rPr>
+          <w:rFonts w:ascii="Times New Roman" w:hAnsi="Times New Roman" w:cs="Times New Roman"/>
+        </w:rPr>
+      </w:pPr>
+    </w:p>
+    <w:p>
+      <w:pPr>
+        <w:rPr>
+          <w:rFonts w:ascii="Times New Roman" w:hAnsi="Times New Roman" w:cs="Times New Roman"/>
+        </w:rPr>
+      </w:pPr>
     </w:p>
     <w:p>
       <w:pPr>
@@ -2714,462 +3167,7 @@
       <w:pPr>
         <w:pStyle w:val="Heading1"/>
       </w:pPr>
-      <w:bookmarkStart w:id="7" w:name="_Toc34043129"/>
-      <w:r>
-        <w:t>3</w:t>
-      </w:r>
-      <w:r>
-        <w:t xml:space="preserve"> </w:t>
-      </w:r>
-      <w:r>
-        <w:t>GENERAL APPROACH TO TESTING</w:t>
-      </w:r>
-      <w:bookmarkEnd w:id="7"/>
-    </w:p>
-    <w:p>
-      <w:pPr>
-        <w:rPr>
-          <w:rFonts w:ascii="Times New Roman" w:hAnsi="Times New Roman" w:cs="Times New Roman"/>
-        </w:rPr>
-      </w:pPr>
-    </w:p>
-    <w:p>
-      <w:pPr>
-        <w:rPr>
-          <w:rFonts w:ascii="Times New Roman" w:hAnsi="Times New Roman" w:cs="Times New Roman"/>
-          <w:sz w:val="20"/>
-          <w:szCs w:val="20"/>
-        </w:rPr>
-      </w:pPr>
-      <w:r>
-        <w:rPr>
-          <w:rFonts w:ascii="Times New Roman" w:hAnsi="Times New Roman" w:cs="Times New Roman"/>
-          <w:sz w:val="20"/>
-          <w:szCs w:val="20"/>
-        </w:rPr>
-        <w:t>It is important to remember that testing is used to detect and outline</w:t>
-      </w:r>
-      <w:r>
-        <w:rPr>
-          <w:rFonts w:ascii="Times New Roman" w:hAnsi="Times New Roman" w:cs="Times New Roman"/>
-          <w:sz w:val="20"/>
-          <w:szCs w:val="20"/>
-        </w:rPr>
-        <w:t>,</w:t>
-      </w:r>
-      <w:r>
-        <w:rPr>
-          <w:rFonts w:ascii="Times New Roman" w:hAnsi="Times New Roman" w:cs="Times New Roman"/>
-          <w:sz w:val="20"/>
-          <w:szCs w:val="20"/>
-        </w:rPr>
-        <w:t xml:space="preserve"> but not correct errors that are found within the program. </w:t>
-      </w:r>
-      <w:r>
-        <w:rPr>
-          <w:rFonts w:ascii="Times New Roman" w:hAnsi="Times New Roman" w:cs="Times New Roman"/>
-          <w:sz w:val="20"/>
-          <w:szCs w:val="20"/>
-        </w:rPr>
-        <w:t xml:space="preserve">As a result, this document can </w:t>
-      </w:r>
-      <w:r>
-        <w:rPr>
-          <w:rFonts w:ascii="Times New Roman" w:hAnsi="Times New Roman" w:cs="Times New Roman"/>
-          <w:sz w:val="20"/>
-          <w:szCs w:val="20"/>
-        </w:rPr>
-        <w:t>be used to detect but not correct an</w:t>
-      </w:r>
-      <w:r>
-        <w:rPr>
-          <w:rFonts w:ascii="Times New Roman" w:hAnsi="Times New Roman" w:cs="Times New Roman"/>
-          <w:sz w:val="20"/>
-          <w:szCs w:val="20"/>
-        </w:rPr>
-        <w:t>y</w:t>
-      </w:r>
-      <w:r>
-        <w:rPr>
-          <w:rFonts w:ascii="Times New Roman" w:hAnsi="Times New Roman" w:cs="Times New Roman"/>
-          <w:sz w:val="20"/>
-          <w:szCs w:val="20"/>
-        </w:rPr>
-        <w:t xml:space="preserve"> issues or faults within the program. Once </w:t>
-      </w:r>
-      <w:r>
-        <w:rPr>
-          <w:rFonts w:ascii="Times New Roman" w:hAnsi="Times New Roman" w:cs="Times New Roman"/>
-          <w:sz w:val="20"/>
-          <w:szCs w:val="20"/>
-        </w:rPr>
-        <w:t>all</w:t>
-      </w:r>
-      <w:r>
-        <w:rPr>
-          <w:rFonts w:ascii="Times New Roman" w:hAnsi="Times New Roman" w:cs="Times New Roman"/>
-          <w:sz w:val="20"/>
-          <w:szCs w:val="20"/>
-        </w:rPr>
-        <w:t xml:space="preserve"> the tests have been conducted and a writeup has been </w:t>
-      </w:r>
-      <w:r>
-        <w:rPr>
-          <w:rFonts w:ascii="Times New Roman" w:hAnsi="Times New Roman" w:cs="Times New Roman"/>
-          <w:sz w:val="20"/>
-          <w:szCs w:val="20"/>
-        </w:rPr>
-        <w:t>completed</w:t>
-      </w:r>
-      <w:r>
-        <w:rPr>
-          <w:rFonts w:ascii="Times New Roman" w:hAnsi="Times New Roman" w:cs="Times New Roman"/>
-          <w:sz w:val="20"/>
-          <w:szCs w:val="20"/>
-        </w:rPr>
-        <w:t>, the correct procedures must be</w:t>
-      </w:r>
-      <w:r>
-        <w:rPr>
-          <w:rFonts w:ascii="Times New Roman" w:hAnsi="Times New Roman" w:cs="Times New Roman"/>
-          <w:sz w:val="20"/>
-          <w:szCs w:val="20"/>
-        </w:rPr>
-        <w:t xml:space="preserve"> followed as outlined within </w:t>
-      </w:r>
-      <w:r>
-        <w:rPr>
-          <w:rFonts w:ascii="Times New Roman" w:hAnsi="Times New Roman" w:cs="Times New Roman"/>
-          <w:sz w:val="20"/>
-          <w:szCs w:val="20"/>
-        </w:rPr>
-        <w:t>“</w:t>
-      </w:r>
-      <w:r>
-        <w:rPr>
-          <w:rFonts w:ascii="Times New Roman" w:hAnsi="Times New Roman" w:cs="Times New Roman"/>
-          <w:sz w:val="20"/>
-          <w:szCs w:val="20"/>
-        </w:rPr>
-        <w:t>Operating Procedures and Configuration Management Standards [3].</w:t>
-      </w:r>
-      <w:r>
-        <w:rPr>
-          <w:rFonts w:ascii="Times New Roman" w:hAnsi="Times New Roman" w:cs="Times New Roman"/>
-          <w:sz w:val="20"/>
-          <w:szCs w:val="20"/>
-        </w:rPr>
-        <w:t>”</w:t>
-      </w:r>
-      <w:r>
-        <w:rPr>
-          <w:rFonts w:ascii="Times New Roman" w:hAnsi="Times New Roman" w:cs="Times New Roman"/>
-          <w:sz w:val="20"/>
-          <w:szCs w:val="20"/>
-        </w:rPr>
-        <w:t xml:space="preserve">  </w:t>
-      </w:r>
-      <w:r>
-        <w:rPr>
-          <w:rFonts w:ascii="Times New Roman" w:hAnsi="Times New Roman" w:cs="Times New Roman"/>
-          <w:sz w:val="20"/>
-          <w:szCs w:val="20"/>
-        </w:rPr>
-        <w:t>Once the program is amended</w:t>
-      </w:r>
-      <w:r>
-        <w:rPr>
-          <w:rFonts w:ascii="Times New Roman" w:hAnsi="Times New Roman" w:cs="Times New Roman"/>
-          <w:sz w:val="20"/>
-          <w:szCs w:val="20"/>
-        </w:rPr>
-        <w:t>,</w:t>
-      </w:r>
-      <w:r>
-        <w:rPr>
-          <w:rFonts w:ascii="Times New Roman" w:hAnsi="Times New Roman" w:cs="Times New Roman"/>
-          <w:sz w:val="20"/>
-          <w:szCs w:val="20"/>
-        </w:rPr>
-        <w:t xml:space="preserve"> according to this procedure</w:t>
-      </w:r>
-      <w:r>
-        <w:rPr>
-          <w:rFonts w:ascii="Times New Roman" w:hAnsi="Times New Roman" w:cs="Times New Roman"/>
-          <w:sz w:val="20"/>
-          <w:szCs w:val="20"/>
-        </w:rPr>
-        <w:t>,</w:t>
-      </w:r>
-      <w:r>
-        <w:rPr>
-          <w:rFonts w:ascii="Times New Roman" w:hAnsi="Times New Roman" w:cs="Times New Roman"/>
-          <w:sz w:val="20"/>
-          <w:szCs w:val="20"/>
-        </w:rPr>
-        <w:t xml:space="preserve"> the test can be exercised again</w:t>
-      </w:r>
-      <w:r>
-        <w:rPr>
-          <w:rFonts w:ascii="Times New Roman" w:hAnsi="Times New Roman" w:cs="Times New Roman"/>
-          <w:sz w:val="20"/>
-          <w:szCs w:val="20"/>
-        </w:rPr>
-        <w:t xml:space="preserve"> where items can be tested further to ascertain </w:t>
-      </w:r>
-      <w:r>
-        <w:rPr>
-          <w:rFonts w:ascii="Times New Roman" w:hAnsi="Times New Roman" w:cs="Times New Roman"/>
-          <w:sz w:val="20"/>
-          <w:szCs w:val="20"/>
-        </w:rPr>
-        <w:t>whether</w:t>
-      </w:r>
-      <w:r>
-        <w:rPr>
-          <w:rFonts w:ascii="Times New Roman" w:hAnsi="Times New Roman" w:cs="Times New Roman"/>
-          <w:sz w:val="20"/>
-          <w:szCs w:val="20"/>
-        </w:rPr>
-        <w:t xml:space="preserve"> the faults have been addressed correctly. This is referred to as </w:t>
-      </w:r>
-      <w:r>
-        <w:rPr>
-          <w:rFonts w:ascii="Times New Roman" w:hAnsi="Times New Roman" w:cs="Times New Roman"/>
-          <w:sz w:val="20"/>
-          <w:szCs w:val="20"/>
-        </w:rPr>
-        <w:t>Regression</w:t>
-      </w:r>
-      <w:r>
-        <w:rPr>
-          <w:rFonts w:ascii="Times New Roman" w:hAnsi="Times New Roman" w:cs="Times New Roman"/>
-          <w:sz w:val="20"/>
-          <w:szCs w:val="20"/>
-        </w:rPr>
-        <w:t xml:space="preserve"> testing.</w:t>
-      </w:r>
-    </w:p>
-    <w:p>
-      <w:pPr>
-        <w:rPr>
-          <w:rFonts w:ascii="Times New Roman" w:hAnsi="Times New Roman" w:cs="Times New Roman"/>
-          <w:sz w:val="20"/>
-          <w:szCs w:val="20"/>
-        </w:rPr>
-      </w:pPr>
-      <w:r>
-        <w:rPr>
-          <w:rFonts w:ascii="Times New Roman" w:hAnsi="Times New Roman" w:cs="Times New Roman"/>
-          <w:sz w:val="20"/>
-          <w:szCs w:val="20"/>
-        </w:rPr>
-        <w:t xml:space="preserve">Testing boundary situations </w:t>
-      </w:r>
-      <w:r>
-        <w:rPr>
-          <w:rFonts w:ascii="Times New Roman" w:hAnsi="Times New Roman" w:cs="Times New Roman"/>
-          <w:sz w:val="20"/>
-          <w:szCs w:val="20"/>
-        </w:rPr>
-        <w:t>are</w:t>
-      </w:r>
-      <w:r>
-        <w:rPr>
-          <w:rFonts w:ascii="Times New Roman" w:hAnsi="Times New Roman" w:cs="Times New Roman"/>
-          <w:sz w:val="20"/>
-          <w:szCs w:val="20"/>
-        </w:rPr>
-        <w:t xml:space="preserve"> important. Tests for both the expected values and illegal values should be conducted to see if the test</w:t>
-      </w:r>
-      <w:r>
-        <w:rPr>
-          <w:rFonts w:ascii="Times New Roman" w:hAnsi="Times New Roman" w:cs="Times New Roman"/>
-          <w:sz w:val="20"/>
-          <w:szCs w:val="20"/>
-        </w:rPr>
-        <w:t>s</w:t>
-      </w:r>
-      <w:r>
-        <w:rPr>
-          <w:rFonts w:ascii="Times New Roman" w:hAnsi="Times New Roman" w:cs="Times New Roman"/>
-          <w:sz w:val="20"/>
-          <w:szCs w:val="20"/>
-        </w:rPr>
-        <w:t xml:space="preserve"> outputs</w:t>
-      </w:r>
-      <w:r>
-        <w:rPr>
-          <w:rFonts w:ascii="Times New Roman" w:hAnsi="Times New Roman" w:cs="Times New Roman"/>
-          <w:sz w:val="20"/>
-          <w:szCs w:val="20"/>
-        </w:rPr>
-        <w:t xml:space="preserve"> are the</w:t>
-      </w:r>
-      <w:r>
-        <w:rPr>
-          <w:rFonts w:ascii="Times New Roman" w:hAnsi="Times New Roman" w:cs="Times New Roman"/>
-          <w:sz w:val="20"/>
-          <w:szCs w:val="20"/>
-        </w:rPr>
-        <w:t xml:space="preserve"> correct values</w:t>
-      </w:r>
-      <w:r>
-        <w:rPr>
-          <w:rFonts w:ascii="Times New Roman" w:hAnsi="Times New Roman" w:cs="Times New Roman"/>
-          <w:sz w:val="20"/>
-          <w:szCs w:val="20"/>
-        </w:rPr>
-        <w:t>,</w:t>
-      </w:r>
-      <w:r>
-        <w:rPr>
-          <w:rFonts w:ascii="Times New Roman" w:hAnsi="Times New Roman" w:cs="Times New Roman"/>
-          <w:sz w:val="20"/>
-          <w:szCs w:val="20"/>
-        </w:rPr>
-        <w:t xml:space="preserve"> and </w:t>
-      </w:r>
-      <w:r>
-        <w:rPr>
-          <w:rFonts w:ascii="Times New Roman" w:hAnsi="Times New Roman" w:cs="Times New Roman"/>
-          <w:sz w:val="20"/>
-          <w:szCs w:val="20"/>
-        </w:rPr>
-        <w:t>that the correct errors are thrown when illegal values are entered</w:t>
-      </w:r>
-      <w:r>
-        <w:rPr>
-          <w:rFonts w:ascii="Times New Roman" w:hAnsi="Times New Roman" w:cs="Times New Roman"/>
-          <w:sz w:val="20"/>
-          <w:szCs w:val="20"/>
-        </w:rPr>
-        <w:t xml:space="preserve">. Testing boundaries are also useful to </w:t>
-      </w:r>
-      <w:r>
-        <w:rPr>
-          <w:rFonts w:ascii="Times New Roman" w:hAnsi="Times New Roman" w:cs="Times New Roman"/>
-          <w:sz w:val="20"/>
-          <w:szCs w:val="20"/>
-        </w:rPr>
-        <w:t>s</w:t>
-      </w:r>
-      <w:r>
-        <w:rPr>
-          <w:rFonts w:ascii="Times New Roman" w:hAnsi="Times New Roman" w:cs="Times New Roman"/>
-          <w:sz w:val="20"/>
-          <w:szCs w:val="20"/>
-        </w:rPr>
-        <w:t xml:space="preserve">top unwanted behaviour </w:t>
-      </w:r>
-      <w:r>
-        <w:rPr>
-          <w:rFonts w:ascii="Times New Roman" w:hAnsi="Times New Roman" w:cs="Times New Roman"/>
-          <w:sz w:val="20"/>
-          <w:szCs w:val="20"/>
-        </w:rPr>
-        <w:t>within the application.</w:t>
-      </w:r>
-    </w:p>
-    <w:p>
-      <w:pPr>
-        <w:rPr>
-          <w:rFonts w:ascii="Times New Roman" w:hAnsi="Times New Roman" w:cs="Times New Roman"/>
-          <w:sz w:val="20"/>
-          <w:szCs w:val="20"/>
-        </w:rPr>
-      </w:pPr>
-      <w:r>
-        <w:rPr>
-          <w:rFonts w:ascii="Times New Roman" w:hAnsi="Times New Roman" w:cs="Times New Roman"/>
-          <w:sz w:val="20"/>
-          <w:szCs w:val="20"/>
-        </w:rPr>
-        <w:t xml:space="preserve">Software should be subjected to three levels of testing, </w:t>
-      </w:r>
-      <w:r>
-        <w:rPr>
-          <w:rFonts w:ascii="Times New Roman" w:hAnsi="Times New Roman" w:cs="Times New Roman"/>
-          <w:sz w:val="20"/>
-          <w:szCs w:val="20"/>
-        </w:rPr>
-        <w:t>m</w:t>
-      </w:r>
-      <w:r>
-        <w:rPr>
-          <w:rFonts w:ascii="Times New Roman" w:hAnsi="Times New Roman" w:cs="Times New Roman"/>
-          <w:sz w:val="20"/>
-          <w:szCs w:val="20"/>
-        </w:rPr>
-        <w:t xml:space="preserve">odule, system and acceptance testing. Module testing is testing </w:t>
-      </w:r>
-      <w:r>
-        <w:rPr>
-          <w:rFonts w:ascii="Times New Roman" w:hAnsi="Times New Roman" w:cs="Times New Roman"/>
-          <w:sz w:val="20"/>
-          <w:szCs w:val="20"/>
-        </w:rPr>
-        <w:t>individual parts of the program in isolation from the rest of the system. For our project a module will probably consist of a single class.</w:t>
-      </w:r>
-      <w:r>
-        <w:rPr>
-          <w:rFonts w:ascii="Times New Roman" w:hAnsi="Times New Roman" w:cs="Times New Roman"/>
-          <w:sz w:val="20"/>
-          <w:szCs w:val="20"/>
-        </w:rPr>
-        <w:t xml:space="preserve"> System testing tests all the modules together as one complete system. </w:t>
-      </w:r>
-      <w:r>
-        <w:rPr>
-          <w:rFonts w:ascii="Times New Roman" w:hAnsi="Times New Roman" w:cs="Times New Roman"/>
-          <w:sz w:val="20"/>
-          <w:szCs w:val="20"/>
-        </w:rPr>
-        <w:t>Acceptance testing</w:t>
-      </w:r>
-      <w:r>
-        <w:rPr>
-          <w:rFonts w:ascii="Times New Roman" w:hAnsi="Times New Roman" w:cs="Times New Roman"/>
-          <w:sz w:val="20"/>
-          <w:szCs w:val="20"/>
-        </w:rPr>
-        <w:t xml:space="preserve"> tests the software against criteria set by the client with the aim that once all acceptance tests are passed then the client agrees to accept the product as complete. </w:t>
-      </w:r>
-      <w:r>
-        <w:rPr>
-          <w:rFonts w:ascii="Times New Roman" w:hAnsi="Times New Roman" w:cs="Times New Roman"/>
-          <w:sz w:val="20"/>
-          <w:szCs w:val="20"/>
-        </w:rPr>
-        <w:t>The full and completed tests will be stored within the Final Report which can be accessed and read in full by the client.</w:t>
-      </w:r>
-    </w:p>
-    <w:p>
-      <w:pPr>
-        <w:rPr>
-          <w:rFonts w:ascii="Times New Roman" w:hAnsi="Times New Roman" w:cs="Times New Roman"/>
-        </w:rPr>
-      </w:pPr>
-    </w:p>
-    <w:p>
-      <w:pPr>
-        <w:rPr>
-          <w:rFonts w:ascii="Times New Roman" w:hAnsi="Times New Roman" w:cs="Times New Roman"/>
-        </w:rPr>
-      </w:pPr>
-    </w:p>
-    <w:p>
-      <w:pPr>
-        <w:rPr>
-          <w:rFonts w:ascii="Times New Roman" w:hAnsi="Times New Roman" w:cs="Times New Roman"/>
-        </w:rPr>
-      </w:pPr>
-    </w:p>
-    <w:p>
-      <w:pPr>
-        <w:pStyle w:val="Heading1"/>
-      </w:pPr>
-      <w:bookmarkStart w:id="8" w:name="_Toc34043130"/>
+      <w:bookmarkStart w:id="7" w:name="_Toc34043130"/>
       <w:r>
         <w:lastRenderedPageBreak/>
         <w:t>4</w:t>
@@ -3184,204 +3182,204 @@
       <w:r>
         <w:t>PLAN</w:t>
       </w:r>
+      <w:bookmarkEnd w:id="7"/>
+      <w:proofErr w:type="gramEnd"/>
+    </w:p>
+    <w:p>
+      <w:pPr>
+        <w:rPr>
+          <w:rFonts w:ascii="Times New Roman" w:hAnsi="Times New Roman" w:cs="Times New Roman"/>
+        </w:rPr>
+      </w:pPr>
+    </w:p>
+    <w:p>
+      <w:pPr>
+        <w:rPr>
+          <w:rFonts w:ascii="Times New Roman" w:hAnsi="Times New Roman" w:cs="Times New Roman"/>
+          <w:sz w:val="20"/>
+          <w:szCs w:val="20"/>
+        </w:rPr>
+      </w:pPr>
+      <w:r>
+        <w:rPr>
+          <w:rFonts w:ascii="Times New Roman" w:hAnsi="Times New Roman" w:cs="Times New Roman"/>
+          <w:sz w:val="20"/>
+          <w:szCs w:val="20"/>
+        </w:rPr>
+        <w:t>For this project our testing plan will consist of:</w:t>
+      </w:r>
+    </w:p>
+    <w:p>
+      <w:pPr>
+        <w:rPr>
+          <w:rFonts w:ascii="Times New Roman" w:hAnsi="Times New Roman" w:cs="Times New Roman"/>
+          <w:sz w:val="20"/>
+          <w:szCs w:val="20"/>
+        </w:rPr>
+      </w:pPr>
+      <w:r>
+        <w:rPr>
+          <w:rFonts w:ascii="Times New Roman" w:hAnsi="Times New Roman" w:cs="Times New Roman"/>
+          <w:sz w:val="20"/>
+          <w:szCs w:val="20"/>
+        </w:rPr>
+        <w:t>Module testing</w:t>
+      </w:r>
+      <w:r>
+        <w:rPr>
+          <w:rFonts w:ascii="Times New Roman" w:hAnsi="Times New Roman" w:cs="Times New Roman"/>
+          <w:sz w:val="20"/>
+          <w:szCs w:val="20"/>
+        </w:rPr>
+        <w:t xml:space="preserve"> is to be complete</w:t>
+      </w:r>
+      <w:r>
+        <w:rPr>
+          <w:rFonts w:ascii="Times New Roman" w:hAnsi="Times New Roman" w:cs="Times New Roman"/>
+          <w:sz w:val="20"/>
+          <w:szCs w:val="20"/>
+        </w:rPr>
+        <w:t>d</w:t>
+      </w:r>
+      <w:r>
+        <w:rPr>
+          <w:rFonts w:ascii="Times New Roman" w:hAnsi="Times New Roman" w:cs="Times New Roman"/>
+          <w:sz w:val="20"/>
+          <w:szCs w:val="20"/>
+        </w:rPr>
+        <w:t xml:space="preserve"> by the </w:t>
+      </w:r>
+      <w:r>
+        <w:rPr>
+          <w:rFonts w:ascii="Times New Roman" w:hAnsi="Times New Roman" w:cs="Times New Roman"/>
+          <w:sz w:val="20"/>
+          <w:szCs w:val="20"/>
+        </w:rPr>
+        <w:t>programmer</w:t>
+      </w:r>
+      <w:r>
+        <w:rPr>
+          <w:rFonts w:ascii="Times New Roman" w:hAnsi="Times New Roman" w:cs="Times New Roman"/>
+          <w:sz w:val="20"/>
+          <w:szCs w:val="20"/>
+        </w:rPr>
+        <w:t>, in which they will use the list of tests that has already been created to test each module along with the functional requirements it contains.</w:t>
+      </w:r>
+    </w:p>
+    <w:p>
+      <w:pPr>
+        <w:rPr>
+          <w:rFonts w:ascii="Times New Roman" w:hAnsi="Times New Roman" w:cs="Times New Roman"/>
+          <w:sz w:val="20"/>
+          <w:szCs w:val="20"/>
+        </w:rPr>
+      </w:pPr>
+      <w:r>
+        <w:rPr>
+          <w:rFonts w:ascii="Times New Roman" w:hAnsi="Times New Roman" w:cs="Times New Roman"/>
+          <w:sz w:val="20"/>
+          <w:szCs w:val="20"/>
+        </w:rPr>
+        <w:t xml:space="preserve">System testing: </w:t>
+      </w:r>
+      <w:r>
+        <w:rPr>
+          <w:rFonts w:ascii="Times New Roman" w:hAnsi="Times New Roman" w:cs="Times New Roman"/>
+          <w:sz w:val="20"/>
+          <w:szCs w:val="20"/>
+        </w:rPr>
+        <w:t>A</w:t>
+      </w:r>
+      <w:r>
+        <w:rPr>
+          <w:rFonts w:ascii="Times New Roman" w:hAnsi="Times New Roman" w:cs="Times New Roman"/>
+          <w:sz w:val="20"/>
+          <w:szCs w:val="20"/>
+        </w:rPr>
+        <w:t xml:space="preserve"> system testing specification will be written during the design </w:t>
+      </w:r>
+      <w:r>
+        <w:rPr>
+          <w:rFonts w:ascii="Times New Roman" w:hAnsi="Times New Roman" w:cs="Times New Roman"/>
+          <w:sz w:val="20"/>
+          <w:szCs w:val="20"/>
+        </w:rPr>
+        <w:t>phase;</w:t>
+      </w:r>
+      <w:r>
+        <w:rPr>
+          <w:rFonts w:ascii="Times New Roman" w:hAnsi="Times New Roman" w:cs="Times New Roman"/>
+          <w:sz w:val="20"/>
+          <w:szCs w:val="20"/>
+        </w:rPr>
+        <w:t xml:space="preserve"> all major functionality should be covered by this. Once the system is complete, a test report will detail </w:t>
+      </w:r>
+      <w:r>
+        <w:rPr>
+          <w:rFonts w:ascii="Times New Roman" w:hAnsi="Times New Roman" w:cs="Times New Roman"/>
+          <w:sz w:val="20"/>
+          <w:szCs w:val="20"/>
+        </w:rPr>
+        <w:t xml:space="preserve">of </w:t>
+      </w:r>
+      <w:r>
+        <w:rPr>
+          <w:rFonts w:ascii="Times New Roman" w:hAnsi="Times New Roman" w:cs="Times New Roman"/>
+          <w:sz w:val="20"/>
+          <w:szCs w:val="20"/>
+        </w:rPr>
+        <w:t>all</w:t>
+      </w:r>
+      <w:r>
+        <w:rPr>
+          <w:rFonts w:ascii="Times New Roman" w:hAnsi="Times New Roman" w:cs="Times New Roman"/>
+          <w:sz w:val="20"/>
+          <w:szCs w:val="20"/>
+        </w:rPr>
+        <w:t xml:space="preserve"> the tests along with their information on </w:t>
+      </w:r>
+      <w:proofErr w:type="spellStart"/>
+      <w:r>
+        <w:rPr>
+          <w:rFonts w:ascii="Times New Roman" w:hAnsi="Times New Roman" w:cs="Times New Roman"/>
+          <w:sz w:val="20"/>
+          <w:szCs w:val="20"/>
+        </w:rPr>
+        <w:t>weather</w:t>
+      </w:r>
+      <w:proofErr w:type="spellEnd"/>
+      <w:r>
+        <w:rPr>
+          <w:rFonts w:ascii="Times New Roman" w:hAnsi="Times New Roman" w:cs="Times New Roman"/>
+          <w:sz w:val="20"/>
+          <w:szCs w:val="20"/>
+        </w:rPr>
+        <w:t xml:space="preserve"> or not they have passed.</w:t>
+      </w:r>
+    </w:p>
+    <w:p>
+      <w:pPr>
+        <w:ind w:firstLine="720"/>
+        <w:rPr>
+          <w:rFonts w:ascii="Times New Roman" w:hAnsi="Times New Roman" w:cs="Times New Roman"/>
+        </w:rPr>
+      </w:pPr>
+    </w:p>
+    <w:p>
+      <w:pPr>
+        <w:pStyle w:val="Heading1"/>
+      </w:pPr>
+      <w:bookmarkStart w:id="8" w:name="_Toc34043131"/>
+      <w:r>
+        <w:t>5</w:t>
+      </w:r>
+      <w:r>
+        <w:t xml:space="preserve"> </w:t>
+      </w:r>
+      <w:r>
+        <w:t>TEST SPECIFICATION</w:t>
+      </w:r>
       <w:bookmarkEnd w:id="8"/>
-      <w:proofErr w:type="gramEnd"/>
-    </w:p>
-    <w:p>
-      <w:pPr>
-        <w:rPr>
-          <w:rFonts w:ascii="Times New Roman" w:hAnsi="Times New Roman" w:cs="Times New Roman"/>
-        </w:rPr>
-      </w:pPr>
-    </w:p>
-    <w:p>
-      <w:pPr>
-        <w:rPr>
-          <w:rFonts w:ascii="Times New Roman" w:hAnsi="Times New Roman" w:cs="Times New Roman"/>
-          <w:sz w:val="20"/>
-          <w:szCs w:val="20"/>
-        </w:rPr>
-      </w:pPr>
-      <w:r>
-        <w:rPr>
-          <w:rFonts w:ascii="Times New Roman" w:hAnsi="Times New Roman" w:cs="Times New Roman"/>
-          <w:sz w:val="20"/>
-          <w:szCs w:val="20"/>
-        </w:rPr>
-        <w:t>For this project our testing plan will consist of:</w:t>
-      </w:r>
-    </w:p>
-    <w:p>
-      <w:pPr>
-        <w:rPr>
-          <w:rFonts w:ascii="Times New Roman" w:hAnsi="Times New Roman" w:cs="Times New Roman"/>
-          <w:sz w:val="20"/>
-          <w:szCs w:val="20"/>
-        </w:rPr>
-      </w:pPr>
-      <w:r>
-        <w:rPr>
-          <w:rFonts w:ascii="Times New Roman" w:hAnsi="Times New Roman" w:cs="Times New Roman"/>
-          <w:sz w:val="20"/>
-          <w:szCs w:val="20"/>
-        </w:rPr>
-        <w:t>Module testing</w:t>
-      </w:r>
-      <w:r>
-        <w:rPr>
-          <w:rFonts w:ascii="Times New Roman" w:hAnsi="Times New Roman" w:cs="Times New Roman"/>
-          <w:sz w:val="20"/>
-          <w:szCs w:val="20"/>
-        </w:rPr>
-        <w:t xml:space="preserve"> is to be complete</w:t>
-      </w:r>
-      <w:r>
-        <w:rPr>
-          <w:rFonts w:ascii="Times New Roman" w:hAnsi="Times New Roman" w:cs="Times New Roman"/>
-          <w:sz w:val="20"/>
-          <w:szCs w:val="20"/>
-        </w:rPr>
-        <w:t>d</w:t>
-      </w:r>
-      <w:r>
-        <w:rPr>
-          <w:rFonts w:ascii="Times New Roman" w:hAnsi="Times New Roman" w:cs="Times New Roman"/>
-          <w:sz w:val="20"/>
-          <w:szCs w:val="20"/>
-        </w:rPr>
-        <w:t xml:space="preserve"> by the </w:t>
-      </w:r>
-      <w:r>
-        <w:rPr>
-          <w:rFonts w:ascii="Times New Roman" w:hAnsi="Times New Roman" w:cs="Times New Roman"/>
-          <w:sz w:val="20"/>
-          <w:szCs w:val="20"/>
-        </w:rPr>
-        <w:t>programmer</w:t>
-      </w:r>
-      <w:r>
-        <w:rPr>
-          <w:rFonts w:ascii="Times New Roman" w:hAnsi="Times New Roman" w:cs="Times New Roman"/>
-          <w:sz w:val="20"/>
-          <w:szCs w:val="20"/>
-        </w:rPr>
-        <w:t>, in which they will use the list of tests that has already been created to test each module along with the functional requirements it contains.</w:t>
-      </w:r>
-    </w:p>
-    <w:p>
-      <w:pPr>
-        <w:rPr>
-          <w:rFonts w:ascii="Times New Roman" w:hAnsi="Times New Roman" w:cs="Times New Roman"/>
-          <w:sz w:val="20"/>
-          <w:szCs w:val="20"/>
-        </w:rPr>
-      </w:pPr>
-      <w:r>
-        <w:rPr>
-          <w:rFonts w:ascii="Times New Roman" w:hAnsi="Times New Roman" w:cs="Times New Roman"/>
-          <w:sz w:val="20"/>
-          <w:szCs w:val="20"/>
-        </w:rPr>
-        <w:t xml:space="preserve">System testing: </w:t>
-      </w:r>
-      <w:r>
-        <w:rPr>
-          <w:rFonts w:ascii="Times New Roman" w:hAnsi="Times New Roman" w:cs="Times New Roman"/>
-          <w:sz w:val="20"/>
-          <w:szCs w:val="20"/>
-        </w:rPr>
-        <w:t>A</w:t>
-      </w:r>
-      <w:r>
-        <w:rPr>
-          <w:rFonts w:ascii="Times New Roman" w:hAnsi="Times New Roman" w:cs="Times New Roman"/>
-          <w:sz w:val="20"/>
-          <w:szCs w:val="20"/>
-        </w:rPr>
-        <w:t xml:space="preserve"> system testing specification will be written during the design </w:t>
-      </w:r>
-      <w:r>
-        <w:rPr>
-          <w:rFonts w:ascii="Times New Roman" w:hAnsi="Times New Roman" w:cs="Times New Roman"/>
-          <w:sz w:val="20"/>
-          <w:szCs w:val="20"/>
-        </w:rPr>
-        <w:t>phase;</w:t>
-      </w:r>
-      <w:r>
-        <w:rPr>
-          <w:rFonts w:ascii="Times New Roman" w:hAnsi="Times New Roman" w:cs="Times New Roman"/>
-          <w:sz w:val="20"/>
-          <w:szCs w:val="20"/>
-        </w:rPr>
-        <w:t xml:space="preserve"> all major functionality should be covered by this. Once the system is complete, a test report will detail </w:t>
-      </w:r>
-      <w:r>
-        <w:rPr>
-          <w:rFonts w:ascii="Times New Roman" w:hAnsi="Times New Roman" w:cs="Times New Roman"/>
-          <w:sz w:val="20"/>
-          <w:szCs w:val="20"/>
-        </w:rPr>
-        <w:t xml:space="preserve">of </w:t>
-      </w:r>
-      <w:r>
-        <w:rPr>
-          <w:rFonts w:ascii="Times New Roman" w:hAnsi="Times New Roman" w:cs="Times New Roman"/>
-          <w:sz w:val="20"/>
-          <w:szCs w:val="20"/>
-        </w:rPr>
-        <w:t>all</w:t>
-      </w:r>
-      <w:r>
-        <w:rPr>
-          <w:rFonts w:ascii="Times New Roman" w:hAnsi="Times New Roman" w:cs="Times New Roman"/>
-          <w:sz w:val="20"/>
-          <w:szCs w:val="20"/>
-        </w:rPr>
-        <w:t xml:space="preserve"> the tests along with their information on </w:t>
-      </w:r>
-      <w:proofErr w:type="spellStart"/>
-      <w:r>
-        <w:rPr>
-          <w:rFonts w:ascii="Times New Roman" w:hAnsi="Times New Roman" w:cs="Times New Roman"/>
-          <w:sz w:val="20"/>
-          <w:szCs w:val="20"/>
-        </w:rPr>
-        <w:t>weather</w:t>
-      </w:r>
-      <w:proofErr w:type="spellEnd"/>
-      <w:r>
-        <w:rPr>
-          <w:rFonts w:ascii="Times New Roman" w:hAnsi="Times New Roman" w:cs="Times New Roman"/>
-          <w:sz w:val="20"/>
-          <w:szCs w:val="20"/>
-        </w:rPr>
-        <w:t xml:space="preserve"> or not they have passed.</w:t>
-      </w:r>
-    </w:p>
-    <w:p>
-      <w:pPr>
-        <w:ind w:firstLine="720"/>
-        <w:rPr>
-          <w:rFonts w:ascii="Times New Roman" w:hAnsi="Times New Roman" w:cs="Times New Roman"/>
-        </w:rPr>
-      </w:pPr>
-    </w:p>
-    <w:p>
-      <w:pPr>
-        <w:pStyle w:val="Heading1"/>
-      </w:pPr>
-      <w:bookmarkStart w:id="9" w:name="_Toc34043131"/>
-      <w:r>
-        <w:t>5</w:t>
-      </w:r>
-      <w:r>
-        <w:t xml:space="preserve"> </w:t>
-      </w:r>
-      <w:r>
-        <w:t>TEST SPECIFICATION</w:t>
-      </w:r>
-      <w:bookmarkEnd w:id="9"/>
     </w:p>
     <w:tbl>
       <w:tblPr>
@@ -7841,7 +7839,7 @@
       <w:pPr>
         <w:pStyle w:val="Heading1"/>
       </w:pPr>
-      <w:bookmarkStart w:id="10" w:name="_Toc34043132"/>
+      <w:bookmarkStart w:id="9" w:name="_Toc34043132"/>
       <w:r>
         <w:t>6</w:t>
       </w:r>
@@ -7851,284 +7849,284 @@
       <w:r>
         <w:t>TEST RESULT REPORTING</w:t>
       </w:r>
+      <w:bookmarkEnd w:id="9"/>
+    </w:p>
+    <w:p>
+      <w:pPr>
+        <w:rPr>
+          <w:rFonts w:ascii="Times New Roman" w:hAnsi="Times New Roman" w:cs="Times New Roman"/>
+          <w:sz w:val="20"/>
+          <w:szCs w:val="20"/>
+        </w:rPr>
+      </w:pPr>
+      <w:r>
+        <w:rPr>
+          <w:rFonts w:ascii="Times New Roman" w:hAnsi="Times New Roman" w:cs="Times New Roman"/>
+          <w:sz w:val="20"/>
+          <w:szCs w:val="20"/>
+        </w:rPr>
+        <w:t xml:space="preserve">All details appertaining to </w:t>
+      </w:r>
+      <w:r>
+        <w:rPr>
+          <w:rFonts w:ascii="Times New Roman" w:hAnsi="Times New Roman" w:cs="Times New Roman"/>
+          <w:sz w:val="20"/>
+          <w:szCs w:val="20"/>
+        </w:rPr>
+        <w:t xml:space="preserve">test results must be maintained and kept within the test folder stored within the group project repository on GitLab. </w:t>
+      </w:r>
+      <w:r>
+        <w:rPr>
+          <w:rFonts w:ascii="Times New Roman" w:hAnsi="Times New Roman" w:cs="Times New Roman"/>
+          <w:sz w:val="20"/>
+          <w:szCs w:val="20"/>
+        </w:rPr>
+        <w:t xml:space="preserve">Two folders must be present with one being labelled </w:t>
+      </w:r>
+      <w:r>
+        <w:rPr>
+          <w:rFonts w:ascii="Times New Roman" w:hAnsi="Times New Roman" w:cs="Times New Roman"/>
+          <w:sz w:val="20"/>
+          <w:szCs w:val="20"/>
+        </w:rPr>
+        <w:t>“</w:t>
+      </w:r>
+      <w:r>
+        <w:rPr>
+          <w:rFonts w:ascii="Times New Roman" w:hAnsi="Times New Roman" w:cs="Times New Roman"/>
+          <w:sz w:val="20"/>
+          <w:szCs w:val="20"/>
+        </w:rPr>
+        <w:t>Module Tests</w:t>
+      </w:r>
+      <w:r>
+        <w:rPr>
+          <w:rFonts w:ascii="Times New Roman" w:hAnsi="Times New Roman" w:cs="Times New Roman"/>
+          <w:sz w:val="20"/>
+          <w:szCs w:val="20"/>
+        </w:rPr>
+        <w:t>”</w:t>
+      </w:r>
+      <w:r>
+        <w:rPr>
+          <w:rFonts w:ascii="Times New Roman" w:hAnsi="Times New Roman" w:cs="Times New Roman"/>
+          <w:sz w:val="20"/>
+          <w:szCs w:val="20"/>
+        </w:rPr>
+        <w:t xml:space="preserve"> and the other being labelled </w:t>
+      </w:r>
+      <w:r>
+        <w:rPr>
+          <w:rFonts w:ascii="Times New Roman" w:hAnsi="Times New Roman" w:cs="Times New Roman"/>
+          <w:sz w:val="20"/>
+          <w:szCs w:val="20"/>
+        </w:rPr>
+        <w:t>“</w:t>
+      </w:r>
+      <w:r>
+        <w:rPr>
+          <w:rFonts w:ascii="Times New Roman" w:hAnsi="Times New Roman" w:cs="Times New Roman"/>
+          <w:sz w:val="20"/>
+          <w:szCs w:val="20"/>
+        </w:rPr>
+        <w:t>System Tests.</w:t>
+      </w:r>
+      <w:r>
+        <w:rPr>
+          <w:rFonts w:ascii="Times New Roman" w:hAnsi="Times New Roman" w:cs="Times New Roman"/>
+          <w:sz w:val="20"/>
+          <w:szCs w:val="20"/>
+        </w:rPr>
+        <w:t>”</w:t>
+      </w:r>
+    </w:p>
+    <w:p>
+      <w:pPr>
+        <w:rPr>
+          <w:rFonts w:ascii="Times New Roman" w:hAnsi="Times New Roman" w:cs="Times New Roman"/>
+          <w:sz w:val="20"/>
+          <w:szCs w:val="20"/>
+        </w:rPr>
+      </w:pPr>
+      <w:r>
+        <w:rPr>
+          <w:rFonts w:ascii="Times New Roman" w:hAnsi="Times New Roman" w:cs="Times New Roman"/>
+          <w:sz w:val="20"/>
+          <w:szCs w:val="20"/>
+        </w:rPr>
+        <w:t xml:space="preserve">Each section must contain a dated report which is added and updated whenever a new </w:t>
+      </w:r>
+      <w:r>
+        <w:rPr>
+          <w:rFonts w:ascii="Times New Roman" w:hAnsi="Times New Roman" w:cs="Times New Roman"/>
+          <w:sz w:val="20"/>
+          <w:szCs w:val="20"/>
+        </w:rPr>
+        <w:t>version of the software is built. This test must include all information of tests that have failed within said build.</w:t>
+      </w:r>
+    </w:p>
+    <w:p>
+      <w:pPr>
+        <w:rPr>
+          <w:rFonts w:ascii="Times New Roman" w:hAnsi="Times New Roman" w:cs="Times New Roman"/>
+          <w:sz w:val="20"/>
+          <w:szCs w:val="20"/>
+        </w:rPr>
+      </w:pPr>
+      <w:r>
+        <w:rPr>
+          <w:rFonts w:ascii="Times New Roman" w:hAnsi="Times New Roman" w:cs="Times New Roman"/>
+          <w:sz w:val="20"/>
+          <w:szCs w:val="20"/>
+        </w:rPr>
+        <w:t>When the project is completed with all tests able to be run and all tests have passed. All results must be submitted within a final report</w:t>
+      </w:r>
+      <w:r>
+        <w:rPr>
+          <w:rFonts w:ascii="Times New Roman" w:hAnsi="Times New Roman" w:cs="Times New Roman"/>
+          <w:sz w:val="20"/>
+          <w:szCs w:val="20"/>
+        </w:rPr>
+        <w:t xml:space="preserve"> as a Test Report following the guidelines set within </w:t>
+      </w:r>
+      <w:r>
+        <w:rPr>
+          <w:rFonts w:ascii="Times New Roman" w:hAnsi="Times New Roman" w:cs="Times New Roman"/>
+          <w:sz w:val="20"/>
+          <w:szCs w:val="20"/>
+        </w:rPr>
+        <w:t>“</w:t>
+      </w:r>
+      <w:r>
+        <w:rPr>
+          <w:rFonts w:ascii="Times New Roman" w:hAnsi="Times New Roman" w:cs="Times New Roman"/>
+          <w:sz w:val="20"/>
+          <w:szCs w:val="20"/>
+        </w:rPr>
+        <w:t xml:space="preserve">Producing a Final </w:t>
+      </w:r>
+      <w:r>
+        <w:rPr>
+          <w:rFonts w:ascii="Times New Roman" w:hAnsi="Times New Roman" w:cs="Times New Roman"/>
+          <w:sz w:val="20"/>
+          <w:szCs w:val="20"/>
+        </w:rPr>
+        <w:t>Report [</w:t>
+      </w:r>
+      <w:r>
+        <w:rPr>
+          <w:rFonts w:ascii="Times New Roman" w:hAnsi="Times New Roman" w:cs="Times New Roman"/>
+          <w:sz w:val="20"/>
+          <w:szCs w:val="20"/>
+        </w:rPr>
+        <w:t>2]</w:t>
+      </w:r>
+      <w:r>
+        <w:rPr>
+          <w:rFonts w:ascii="Times New Roman" w:hAnsi="Times New Roman" w:cs="Times New Roman"/>
+          <w:sz w:val="20"/>
+          <w:szCs w:val="20"/>
+        </w:rPr>
+        <w:t>”</w:t>
+      </w:r>
+      <w:r>
+        <w:rPr>
+          <w:rFonts w:ascii="Times New Roman" w:hAnsi="Times New Roman" w:cs="Times New Roman"/>
+          <w:sz w:val="20"/>
+          <w:szCs w:val="20"/>
+        </w:rPr>
+        <w:t>.</w:t>
+      </w:r>
+    </w:p>
+    <w:p>
+      <w:pPr>
+        <w:rPr>
+          <w:rFonts w:ascii="Times New Roman" w:hAnsi="Times New Roman" w:cs="Times New Roman"/>
+        </w:rPr>
+      </w:pPr>
+    </w:p>
+    <w:p>
+      <w:pPr>
+        <w:rPr>
+          <w:rFonts w:ascii="Times New Roman" w:hAnsi="Times New Roman" w:cs="Times New Roman"/>
+        </w:rPr>
+      </w:pPr>
+    </w:p>
+    <w:p>
+      <w:pPr>
+        <w:rPr>
+          <w:rFonts w:ascii="Times New Roman" w:hAnsi="Times New Roman" w:cs="Times New Roman"/>
+        </w:rPr>
+      </w:pPr>
+    </w:p>
+    <w:p>
+      <w:pPr>
+        <w:rPr>
+          <w:rFonts w:ascii="Times New Roman" w:hAnsi="Times New Roman" w:cs="Times New Roman"/>
+        </w:rPr>
+      </w:pPr>
+    </w:p>
+    <w:p>
+      <w:pPr>
+        <w:rPr>
+          <w:rFonts w:ascii="Times New Roman" w:hAnsi="Times New Roman" w:cs="Times New Roman"/>
+        </w:rPr>
+      </w:pPr>
+    </w:p>
+    <w:p>
+      <w:pPr>
+        <w:rPr>
+          <w:rFonts w:ascii="Times New Roman" w:hAnsi="Times New Roman" w:cs="Times New Roman"/>
+        </w:rPr>
+      </w:pPr>
+    </w:p>
+    <w:p>
+      <w:pPr>
+        <w:rPr>
+          <w:rFonts w:ascii="Times New Roman" w:hAnsi="Times New Roman" w:cs="Times New Roman"/>
+        </w:rPr>
+      </w:pPr>
+    </w:p>
+    <w:p>
+      <w:pPr>
+        <w:rPr>
+          <w:rFonts w:ascii="Times New Roman" w:hAnsi="Times New Roman" w:cs="Times New Roman"/>
+        </w:rPr>
+      </w:pPr>
+    </w:p>
+    <w:p>
+      <w:pPr>
+        <w:rPr>
+          <w:rFonts w:ascii="Times New Roman" w:hAnsi="Times New Roman" w:cs="Times New Roman"/>
+        </w:rPr>
+      </w:pPr>
+    </w:p>
+    <w:p>
+      <w:pPr>
+        <w:rPr>
+          <w:rFonts w:ascii="Times New Roman" w:hAnsi="Times New Roman" w:cs="Times New Roman"/>
+        </w:rPr>
+      </w:pPr>
+    </w:p>
+    <w:p>
+      <w:pPr>
+        <w:rPr>
+          <w:rFonts w:ascii="Times New Roman" w:hAnsi="Times New Roman" w:cs="Times New Roman"/>
+        </w:rPr>
+      </w:pPr>
+    </w:p>
+    <w:p>
+      <w:pPr>
+        <w:pStyle w:val="Heading1"/>
+      </w:pPr>
+      <w:bookmarkStart w:id="10" w:name="_Toc34043133"/>
+      <w:r>
+        <w:t>R</w:t>
+      </w:r>
+      <w:r>
+        <w:t>EFERENCES</w:t>
+      </w:r>
       <w:bookmarkEnd w:id="10"/>
-    </w:p>
-    <w:p>
-      <w:pPr>
-        <w:rPr>
-          <w:rFonts w:ascii="Times New Roman" w:hAnsi="Times New Roman" w:cs="Times New Roman"/>
-          <w:sz w:val="20"/>
-          <w:szCs w:val="20"/>
-        </w:rPr>
-      </w:pPr>
-      <w:r>
-        <w:rPr>
-          <w:rFonts w:ascii="Times New Roman" w:hAnsi="Times New Roman" w:cs="Times New Roman"/>
-          <w:sz w:val="20"/>
-          <w:szCs w:val="20"/>
-        </w:rPr>
-        <w:t xml:space="preserve">All details appertaining to </w:t>
-      </w:r>
-      <w:r>
-        <w:rPr>
-          <w:rFonts w:ascii="Times New Roman" w:hAnsi="Times New Roman" w:cs="Times New Roman"/>
-          <w:sz w:val="20"/>
-          <w:szCs w:val="20"/>
-        </w:rPr>
-        <w:t xml:space="preserve">test results must be maintained and kept within the test folder stored within the group project repository on GitLab. </w:t>
-      </w:r>
-      <w:r>
-        <w:rPr>
-          <w:rFonts w:ascii="Times New Roman" w:hAnsi="Times New Roman" w:cs="Times New Roman"/>
-          <w:sz w:val="20"/>
-          <w:szCs w:val="20"/>
-        </w:rPr>
-        <w:t xml:space="preserve">Two folders must be present with one being labelled </w:t>
-      </w:r>
-      <w:r>
-        <w:rPr>
-          <w:rFonts w:ascii="Times New Roman" w:hAnsi="Times New Roman" w:cs="Times New Roman"/>
-          <w:sz w:val="20"/>
-          <w:szCs w:val="20"/>
-        </w:rPr>
-        <w:t>“</w:t>
-      </w:r>
-      <w:r>
-        <w:rPr>
-          <w:rFonts w:ascii="Times New Roman" w:hAnsi="Times New Roman" w:cs="Times New Roman"/>
-          <w:sz w:val="20"/>
-          <w:szCs w:val="20"/>
-        </w:rPr>
-        <w:t>Module Tests</w:t>
-      </w:r>
-      <w:r>
-        <w:rPr>
-          <w:rFonts w:ascii="Times New Roman" w:hAnsi="Times New Roman" w:cs="Times New Roman"/>
-          <w:sz w:val="20"/>
-          <w:szCs w:val="20"/>
-        </w:rPr>
-        <w:t>”</w:t>
-      </w:r>
-      <w:r>
-        <w:rPr>
-          <w:rFonts w:ascii="Times New Roman" w:hAnsi="Times New Roman" w:cs="Times New Roman"/>
-          <w:sz w:val="20"/>
-          <w:szCs w:val="20"/>
-        </w:rPr>
-        <w:t xml:space="preserve"> and the other being labelled </w:t>
-      </w:r>
-      <w:r>
-        <w:rPr>
-          <w:rFonts w:ascii="Times New Roman" w:hAnsi="Times New Roman" w:cs="Times New Roman"/>
-          <w:sz w:val="20"/>
-          <w:szCs w:val="20"/>
-        </w:rPr>
-        <w:t>“</w:t>
-      </w:r>
-      <w:r>
-        <w:rPr>
-          <w:rFonts w:ascii="Times New Roman" w:hAnsi="Times New Roman" w:cs="Times New Roman"/>
-          <w:sz w:val="20"/>
-          <w:szCs w:val="20"/>
-        </w:rPr>
-        <w:t>System Tests.</w:t>
-      </w:r>
-      <w:r>
-        <w:rPr>
-          <w:rFonts w:ascii="Times New Roman" w:hAnsi="Times New Roman" w:cs="Times New Roman"/>
-          <w:sz w:val="20"/>
-          <w:szCs w:val="20"/>
-        </w:rPr>
-        <w:t>”</w:t>
-      </w:r>
-    </w:p>
-    <w:p>
-      <w:pPr>
-        <w:rPr>
-          <w:rFonts w:ascii="Times New Roman" w:hAnsi="Times New Roman" w:cs="Times New Roman"/>
-          <w:sz w:val="20"/>
-          <w:szCs w:val="20"/>
-        </w:rPr>
-      </w:pPr>
-      <w:r>
-        <w:rPr>
-          <w:rFonts w:ascii="Times New Roman" w:hAnsi="Times New Roman" w:cs="Times New Roman"/>
-          <w:sz w:val="20"/>
-          <w:szCs w:val="20"/>
-        </w:rPr>
-        <w:t xml:space="preserve">Each section must contain a dated report which is added and updated whenever a new </w:t>
-      </w:r>
-      <w:r>
-        <w:rPr>
-          <w:rFonts w:ascii="Times New Roman" w:hAnsi="Times New Roman" w:cs="Times New Roman"/>
-          <w:sz w:val="20"/>
-          <w:szCs w:val="20"/>
-        </w:rPr>
-        <w:t>version of the software is built. This test must include all information of tests that have failed within said build.</w:t>
-      </w:r>
-    </w:p>
-    <w:p>
-      <w:pPr>
-        <w:rPr>
-          <w:rFonts w:ascii="Times New Roman" w:hAnsi="Times New Roman" w:cs="Times New Roman"/>
-          <w:sz w:val="20"/>
-          <w:szCs w:val="20"/>
-        </w:rPr>
-      </w:pPr>
-      <w:r>
-        <w:rPr>
-          <w:rFonts w:ascii="Times New Roman" w:hAnsi="Times New Roman" w:cs="Times New Roman"/>
-          <w:sz w:val="20"/>
-          <w:szCs w:val="20"/>
-        </w:rPr>
-        <w:t>When the project is completed with all tests able to be run and all tests have passed. All results must be submitted within a final report</w:t>
-      </w:r>
-      <w:r>
-        <w:rPr>
-          <w:rFonts w:ascii="Times New Roman" w:hAnsi="Times New Roman" w:cs="Times New Roman"/>
-          <w:sz w:val="20"/>
-          <w:szCs w:val="20"/>
-        </w:rPr>
-        <w:t xml:space="preserve"> as a Test Report following the guidelines set within </w:t>
-      </w:r>
-      <w:r>
-        <w:rPr>
-          <w:rFonts w:ascii="Times New Roman" w:hAnsi="Times New Roman" w:cs="Times New Roman"/>
-          <w:sz w:val="20"/>
-          <w:szCs w:val="20"/>
-        </w:rPr>
-        <w:t>“</w:t>
-      </w:r>
-      <w:r>
-        <w:rPr>
-          <w:rFonts w:ascii="Times New Roman" w:hAnsi="Times New Roman" w:cs="Times New Roman"/>
-          <w:sz w:val="20"/>
-          <w:szCs w:val="20"/>
-        </w:rPr>
-        <w:t xml:space="preserve">Producing a Final </w:t>
-      </w:r>
-      <w:r>
-        <w:rPr>
-          <w:rFonts w:ascii="Times New Roman" w:hAnsi="Times New Roman" w:cs="Times New Roman"/>
-          <w:sz w:val="20"/>
-          <w:szCs w:val="20"/>
-        </w:rPr>
-        <w:t>Report [</w:t>
-      </w:r>
-      <w:r>
-        <w:rPr>
-          <w:rFonts w:ascii="Times New Roman" w:hAnsi="Times New Roman" w:cs="Times New Roman"/>
-          <w:sz w:val="20"/>
-          <w:szCs w:val="20"/>
-        </w:rPr>
-        <w:t>2]</w:t>
-      </w:r>
-      <w:r>
-        <w:rPr>
-          <w:rFonts w:ascii="Times New Roman" w:hAnsi="Times New Roman" w:cs="Times New Roman"/>
-          <w:sz w:val="20"/>
-          <w:szCs w:val="20"/>
-        </w:rPr>
-        <w:t>”</w:t>
-      </w:r>
-      <w:r>
-        <w:rPr>
-          <w:rFonts w:ascii="Times New Roman" w:hAnsi="Times New Roman" w:cs="Times New Roman"/>
-          <w:sz w:val="20"/>
-          <w:szCs w:val="20"/>
-        </w:rPr>
-        <w:t>.</w:t>
-      </w:r>
-    </w:p>
-    <w:p>
-      <w:pPr>
-        <w:rPr>
-          <w:rFonts w:ascii="Times New Roman" w:hAnsi="Times New Roman" w:cs="Times New Roman"/>
-        </w:rPr>
-      </w:pPr>
-    </w:p>
-    <w:p>
-      <w:pPr>
-        <w:rPr>
-          <w:rFonts w:ascii="Times New Roman" w:hAnsi="Times New Roman" w:cs="Times New Roman"/>
-        </w:rPr>
-      </w:pPr>
-    </w:p>
-    <w:p>
-      <w:pPr>
-        <w:rPr>
-          <w:rFonts w:ascii="Times New Roman" w:hAnsi="Times New Roman" w:cs="Times New Roman"/>
-        </w:rPr>
-      </w:pPr>
-    </w:p>
-    <w:p>
-      <w:pPr>
-        <w:rPr>
-          <w:rFonts w:ascii="Times New Roman" w:hAnsi="Times New Roman" w:cs="Times New Roman"/>
-        </w:rPr>
-      </w:pPr>
-    </w:p>
-    <w:p>
-      <w:pPr>
-        <w:rPr>
-          <w:rFonts w:ascii="Times New Roman" w:hAnsi="Times New Roman" w:cs="Times New Roman"/>
-        </w:rPr>
-      </w:pPr>
-    </w:p>
-    <w:p>
-      <w:pPr>
-        <w:rPr>
-          <w:rFonts w:ascii="Times New Roman" w:hAnsi="Times New Roman" w:cs="Times New Roman"/>
-        </w:rPr>
-      </w:pPr>
-    </w:p>
-    <w:p>
-      <w:pPr>
-        <w:rPr>
-          <w:rFonts w:ascii="Times New Roman" w:hAnsi="Times New Roman" w:cs="Times New Roman"/>
-        </w:rPr>
-      </w:pPr>
-    </w:p>
-    <w:p>
-      <w:pPr>
-        <w:rPr>
-          <w:rFonts w:ascii="Times New Roman" w:hAnsi="Times New Roman" w:cs="Times New Roman"/>
-        </w:rPr>
-      </w:pPr>
-    </w:p>
-    <w:p>
-      <w:pPr>
-        <w:rPr>
-          <w:rFonts w:ascii="Times New Roman" w:hAnsi="Times New Roman" w:cs="Times New Roman"/>
-        </w:rPr>
-      </w:pPr>
-    </w:p>
-    <w:p>
-      <w:pPr>
-        <w:rPr>
-          <w:rFonts w:ascii="Times New Roman" w:hAnsi="Times New Roman" w:cs="Times New Roman"/>
-        </w:rPr>
-      </w:pPr>
-    </w:p>
-    <w:p>
-      <w:pPr>
-        <w:rPr>
-          <w:rFonts w:ascii="Times New Roman" w:hAnsi="Times New Roman" w:cs="Times New Roman"/>
-        </w:rPr>
-      </w:pPr>
-    </w:p>
-    <w:p>
-      <w:pPr>
-        <w:pStyle w:val="Heading1"/>
-      </w:pPr>
-      <w:bookmarkStart w:id="11" w:name="_Toc34043133"/>
-      <w:r>
-        <w:t>R</w:t>
-      </w:r>
-      <w:r>
-        <w:t>EFERENCES</w:t>
-      </w:r>
-      <w:bookmarkEnd w:id="11"/>
     </w:p>
     <w:p>
       <w:pPr>
@@ -8324,14 +8322,14 @@
       <w:pPr>
         <w:pStyle w:val="Heading1"/>
       </w:pPr>
-      <w:bookmarkStart w:id="12" w:name="_Toc34043134"/>
+      <w:bookmarkStart w:id="11" w:name="_Toc34043134"/>
       <w:r>
         <w:t>D</w:t>
       </w:r>
       <w:r>
         <w:t>OCUMENT HISTORY</w:t>
       </w:r>
-      <w:bookmarkEnd w:id="12"/>
+      <w:bookmarkEnd w:id="11"/>
     </w:p>
     <w:tbl>
       <w:tblPr>
@@ -9941,6 +9939,16 @@
                 <w:szCs w:val="20"/>
               </w:rPr>
             </w:pPr>
+            <w:r>
+              <w:rPr>
+                <w:rFonts w:ascii="Times New Roman" w:hAnsi="Times New Roman" w:cs="Times New Roman"/>
+                <w:sz w:val="20"/>
+                <w:szCs w:val="20"/>
+              </w:rPr>
+              <w:t xml:space="preserve">#20 #25 </w:t>
+            </w:r>
+            <w:bookmarkStart w:id="12" w:name="_GoBack"/>
+            <w:bookmarkEnd w:id="12"/>
             <w:r>
               <w:rPr>
                 <w:rFonts w:ascii="Times New Roman" w:hAnsi="Times New Roman" w:cs="Times New Roman"/>
@@ -11569,21 +11577,6 @@
 </file>
 
 <file path=customXml/item1.xml><?xml version="1.0" encoding="utf-8"?>
-<p:properties xmlns:p="http://schemas.microsoft.com/office/2006/metadata/properties" xmlns:xsi="http://www.w3.org/2001/XMLSchema-instance" xmlns:pc="http://schemas.microsoft.com/office/infopath/2007/PartnerControls">
-  <documentManagement/>
-</p:properties>
-</file>
-
-<file path=customXml/item2.xml><?xml version="1.0" encoding="utf-8"?>
-<?mso-contentType ?>
-<FormTemplates xmlns="http://schemas.microsoft.com/sharepoint/v3/contenttype/forms">
-  <Display>DocumentLibraryForm</Display>
-  <Edit>DocumentLibraryForm</Edit>
-  <New>DocumentLibraryForm</New>
-</FormTemplates>
-</file>
-
-<file path=customXml/item3.xml><?xml version="1.0" encoding="utf-8"?>
 <ct:contentTypeSchema xmlns:ct="http://schemas.microsoft.com/office/2006/metadata/contentType" xmlns:ma="http://schemas.microsoft.com/office/2006/metadata/properties/metaAttributes" ct:_="" ma:_="" ma:contentTypeName="Document" ma:contentTypeID="0x01010075BCEA40D580D84AA0642230019DE808" ma:contentTypeVersion="7" ma:contentTypeDescription="Create a new document." ma:contentTypeScope="" ma:versionID="2b4da18a28b8c9a48a56d06ca31d8dc9">
   <xsd:schema xmlns:xsd="http://www.w3.org/2001/XMLSchema" xmlns:xs="http://www.w3.org/2001/XMLSchema" xmlns:p="http://schemas.microsoft.com/office/2006/metadata/properties" xmlns:ns3="4c4ab678-25b9-478a-abc3-ff792265b977" xmlns:ns4="f2e75bad-49d2-4fb7-a771-f4873e563e0c" targetNamespace="http://schemas.microsoft.com/office/2006/metadata/properties" ma:root="true" ma:fieldsID="2e019d3ff39bf84f3094f259194d2c28" ns3:_="" ns4:_="">
     <xsd:import namespace="4c4ab678-25b9-478a-abc3-ff792265b977"/>
@@ -11768,36 +11761,26 @@
 </ct:contentTypeSchema>
 </file>
 
+<file path=customXml/item2.xml><?xml version="1.0" encoding="utf-8"?>
+<?mso-contentType ?>
+<FormTemplates xmlns="http://schemas.microsoft.com/sharepoint/v3/contenttype/forms">
+  <Display>DocumentLibraryForm</Display>
+  <Edit>DocumentLibraryForm</Edit>
+  <New>DocumentLibraryForm</New>
+</FormTemplates>
+</file>
+
+<file path=customXml/item3.xml><?xml version="1.0" encoding="utf-8"?>
+<p:properties xmlns:p="http://schemas.microsoft.com/office/2006/metadata/properties" xmlns:xsi="http://www.w3.org/2001/XMLSchema-instance" xmlns:pc="http://schemas.microsoft.com/office/infopath/2007/PartnerControls">
+  <documentManagement/>
+</p:properties>
+</file>
+
 <file path=customXml/item4.xml><?xml version="1.0" encoding="utf-8"?>
 <b:Sources xmlns:b="http://schemas.openxmlformats.org/officeDocument/2006/bibliography" xmlns="http://schemas.openxmlformats.org/officeDocument/2006/bibliography" SelectedStyle="\APASixthEditionOfficeOnline.xsl" StyleName="APA" Version="6"/>
 </file>
 
 <file path=customXml/itemProps1.xml><?xml version="1.0" encoding="utf-8"?>
-<ds:datastoreItem xmlns:ds="http://schemas.openxmlformats.org/officeDocument/2006/customXml" ds:itemID="{60318CB5-EE26-46EB-8C50-58D55AD246BA}">
-  <ds:schemaRefs>
-    <ds:schemaRef ds:uri="http://schemas.microsoft.com/office/2006/metadata/properties"/>
-    <ds:schemaRef ds:uri="f2e75bad-49d2-4fb7-a771-f4873e563e0c"/>
-    <ds:schemaRef ds:uri="http://purl.org/dc/terms/"/>
-    <ds:schemaRef ds:uri="http://purl.org/dc/elements/1.1/"/>
-    <ds:schemaRef ds:uri="http://schemas.microsoft.com/office/2006/documentManagement/types"/>
-    <ds:schemaRef ds:uri="http://purl.org/dc/dcmitype/"/>
-    <ds:schemaRef ds:uri="4c4ab678-25b9-478a-abc3-ff792265b977"/>
-    <ds:schemaRef ds:uri="http://schemas.openxmlformats.org/package/2006/metadata/core-properties"/>
-    <ds:schemaRef ds:uri="http://schemas.microsoft.com/office/infopath/2007/PartnerControls"/>
-    <ds:schemaRef ds:uri="http://www.w3.org/XML/1998/namespace"/>
-  </ds:schemaRefs>
-</ds:datastoreItem>
-</file>
-
-<file path=customXml/itemProps2.xml><?xml version="1.0" encoding="utf-8"?>
-<ds:datastoreItem xmlns:ds="http://schemas.openxmlformats.org/officeDocument/2006/customXml" ds:itemID="{801058A8-832F-453E-8105-A559C0150A3C}">
-  <ds:schemaRefs>
-    <ds:schemaRef ds:uri="http://schemas.microsoft.com/sharepoint/v3/contenttype/forms"/>
-  </ds:schemaRefs>
-</ds:datastoreItem>
-</file>
-
-<file path=customXml/itemProps3.xml><?xml version="1.0" encoding="utf-8"?>
 <ds:datastoreItem xmlns:ds="http://schemas.openxmlformats.org/officeDocument/2006/customXml" ds:itemID="{FA3F3554-BD39-430D-87DA-E47053ED30C5}">
   <ds:schemaRefs>
     <ds:schemaRef ds:uri="http://schemas.microsoft.com/office/2006/metadata/contentType"/>
@@ -11816,8 +11799,33 @@
 </ds:datastoreItem>
 </file>
 
+<file path=customXml/itemProps2.xml><?xml version="1.0" encoding="utf-8"?>
+<ds:datastoreItem xmlns:ds="http://schemas.openxmlformats.org/officeDocument/2006/customXml" ds:itemID="{801058A8-832F-453E-8105-A559C0150A3C}">
+  <ds:schemaRefs>
+    <ds:schemaRef ds:uri="http://schemas.microsoft.com/sharepoint/v3/contenttype/forms"/>
+  </ds:schemaRefs>
+</ds:datastoreItem>
+</file>
+
+<file path=customXml/itemProps3.xml><?xml version="1.0" encoding="utf-8"?>
+<ds:datastoreItem xmlns:ds="http://schemas.openxmlformats.org/officeDocument/2006/customXml" ds:itemID="{60318CB5-EE26-46EB-8C50-58D55AD246BA}">
+  <ds:schemaRefs>
+    <ds:schemaRef ds:uri="http://purl.org/dc/dcmitype/"/>
+    <ds:schemaRef ds:uri="http://schemas.microsoft.com/office/2006/documentManagement/types"/>
+    <ds:schemaRef ds:uri="http://www.w3.org/XML/1998/namespace"/>
+    <ds:schemaRef ds:uri="f2e75bad-49d2-4fb7-a771-f4873e563e0c"/>
+    <ds:schemaRef ds:uri="4c4ab678-25b9-478a-abc3-ff792265b977"/>
+    <ds:schemaRef ds:uri="http://purl.org/dc/elements/1.1/"/>
+    <ds:schemaRef ds:uri="http://schemas.microsoft.com/office/2006/metadata/properties"/>
+    <ds:schemaRef ds:uri="http://schemas.microsoft.com/office/infopath/2007/PartnerControls"/>
+    <ds:schemaRef ds:uri="http://schemas.openxmlformats.org/package/2006/metadata/core-properties"/>
+    <ds:schemaRef ds:uri="http://purl.org/dc/terms/"/>
+  </ds:schemaRefs>
+</ds:datastoreItem>
+</file>
+
 <file path=customXml/itemProps4.xml><?xml version="1.0" encoding="utf-8"?>
-<ds:datastoreItem xmlns:ds="http://schemas.openxmlformats.org/officeDocument/2006/customXml" ds:itemID="{61259208-9F94-4635-9D1F-F674220132A9}">
+<ds:datastoreItem xmlns:ds="http://schemas.openxmlformats.org/officeDocument/2006/customXml" ds:itemID="{E472E43C-776C-4409-B9A4-2B1515C6EECA}">
   <ds:schemaRefs>
     <ds:schemaRef ds:uri="http://schemas.openxmlformats.org/officeDocument/2006/bibliography"/>
   </ds:schemaRefs>

</xml_diff>

<commit_message>
Issues #59 and #60
-GR20-020 removed.
-Test tables updated to be clearer.
-Copyright position has been corrected.
</commit_message>
<xml_diff>
--- a/dev/20200504/ncw/Nathaniel Watts/Test Specification/Test_Specification.docx
+++ b/dev/20200504/ncw/Nathaniel Watts/Test Specification/Test_Specification.docx
@@ -134,25 +134,7 @@
           <w:sz w:val="20"/>
           <w:szCs w:val="20"/>
         </w:rPr>
-        <w:t xml:space="preserve">Henry </w:t>
-      </w:r>
-      <w:proofErr w:type="spellStart"/>
-      <w:r>
-        <w:rPr>
-          <w:rFonts w:ascii="Times New Roman" w:hAnsi="Times New Roman" w:cs="Times New Roman"/>
-          <w:sz w:val="20"/>
-          <w:szCs w:val="20"/>
-        </w:rPr>
-        <w:t>Dugmore</w:t>
-      </w:r>
-      <w:proofErr w:type="spellEnd"/>
-      <w:r>
-        <w:rPr>
-          <w:rFonts w:ascii="Times New Roman" w:hAnsi="Times New Roman" w:cs="Times New Roman"/>
-          <w:sz w:val="20"/>
-          <w:szCs w:val="20"/>
-        </w:rPr>
-        <w:t xml:space="preserve"> [hjd3], </w:t>
+        <w:t xml:space="preserve">Henry Dugmore [hjd3], </w:t>
       </w:r>
     </w:p>
     <w:p>
@@ -190,25 +172,7 @@
           <w:sz w:val="20"/>
           <w:szCs w:val="20"/>
         </w:rPr>
-        <w:t xml:space="preserve">Luke </w:t>
-      </w:r>
-      <w:proofErr w:type="spellStart"/>
-      <w:r>
-        <w:rPr>
-          <w:rFonts w:ascii="Times New Roman" w:hAnsi="Times New Roman" w:cs="Times New Roman"/>
-          <w:sz w:val="20"/>
-          <w:szCs w:val="20"/>
-        </w:rPr>
-        <w:t>Wybar</w:t>
-      </w:r>
-      <w:proofErr w:type="spellEnd"/>
-      <w:r>
-        <w:rPr>
-          <w:rFonts w:ascii="Times New Roman" w:hAnsi="Times New Roman" w:cs="Times New Roman"/>
-          <w:sz w:val="20"/>
-          <w:szCs w:val="20"/>
-        </w:rPr>
-        <w:t xml:space="preserve"> [law39],</w:t>
+        <w:t>Luke Wybar [law39],</w:t>
       </w:r>
     </w:p>
     <w:p>
@@ -278,41 +242,13 @@
           <w:szCs w:val="20"/>
         </w:rPr>
       </w:pPr>
-      <w:proofErr w:type="spellStart"/>
-      <w:r>
-        <w:rPr>
-          <w:rFonts w:ascii="Times New Roman" w:hAnsi="Times New Roman" w:cs="Times New Roman"/>
-          <w:sz w:val="20"/>
-          <w:szCs w:val="20"/>
-        </w:rPr>
-        <w:t>Waylen</w:t>
-      </w:r>
-      <w:proofErr w:type="spellEnd"/>
-      <w:r>
-        <w:rPr>
-          <w:rFonts w:ascii="Times New Roman" w:hAnsi="Times New Roman" w:cs="Times New Roman"/>
-          <w:sz w:val="20"/>
-          <w:szCs w:val="20"/>
-        </w:rPr>
-        <w:t xml:space="preserve"> Watts [</w:t>
-      </w:r>
-      <w:proofErr w:type="spellStart"/>
-      <w:r>
-        <w:rPr>
-          <w:rFonts w:ascii="Times New Roman" w:hAnsi="Times New Roman" w:cs="Times New Roman"/>
-          <w:sz w:val="20"/>
-          <w:szCs w:val="20"/>
-        </w:rPr>
-        <w:t>ncw</w:t>
-      </w:r>
-      <w:proofErr w:type="spellEnd"/>
-      <w:r>
-        <w:rPr>
-          <w:rFonts w:ascii="Times New Roman" w:hAnsi="Times New Roman" w:cs="Times New Roman"/>
-          <w:sz w:val="20"/>
-          <w:szCs w:val="20"/>
-        </w:rPr>
-        <w:t>]</w:t>
+      <w:r>
+        <w:rPr>
+          <w:rFonts w:ascii="Times New Roman" w:hAnsi="Times New Roman" w:cs="Times New Roman"/>
+          <w:sz w:val="20"/>
+          <w:szCs w:val="20"/>
+        </w:rPr>
+        <w:t>Waylen Watts [ncw]</w:t>
       </w:r>
     </w:p>
     <w:p>
@@ -513,7 +449,7 @@
           <w:sz w:val="20"/>
           <w:szCs w:val="20"/>
         </w:rPr>
-        <w:t>1</w:t>
+        <w:t>2</w:t>
       </w:r>
     </w:p>
     <w:p>
@@ -605,31 +541,19 @@
     </w:p>
     <w:p>
       <w:pPr>
-        <w:rPr>
-          <w:rFonts w:ascii="Times New Roman" w:hAnsi="Times New Roman" w:cs="Times New Roman"/>
-        </w:rPr>
-      </w:pPr>
-    </w:p>
-    <w:p>
-      <w:pPr>
-        <w:rPr>
-          <w:rFonts w:ascii="Times New Roman" w:hAnsi="Times New Roman" w:cs="Times New Roman"/>
-        </w:rPr>
-      </w:pPr>
-    </w:p>
-    <w:p>
-      <w:pPr>
-        <w:rPr>
-          <w:rFonts w:ascii="Times New Roman" w:hAnsi="Times New Roman" w:cs="Times New Roman"/>
-        </w:rPr>
-      </w:pPr>
-    </w:p>
-    <w:p>
-      <w:pPr>
-        <w:rPr>
-          <w:rFonts w:ascii="Times New Roman" w:hAnsi="Times New Roman" w:cs="Times New Roman"/>
-        </w:rPr>
-      </w:pPr>
+        <w:tabs>
+          <w:tab w:val="left" w:pos="6229"/>
+        </w:tabs>
+        <w:rPr>
+          <w:rFonts w:ascii="Times New Roman" w:hAnsi="Times New Roman" w:cs="Times New Roman"/>
+        </w:rPr>
+      </w:pPr>
+      <w:r>
+        <w:rPr>
+          <w:rFonts w:ascii="Times New Roman" w:hAnsi="Times New Roman" w:cs="Times New Roman"/>
+        </w:rPr>
+        <w:tab/>
+      </w:r>
     </w:p>
     <w:p>
       <w:pPr>
@@ -798,7 +722,6 @@
           <w:sz w:val="20"/>
           <w:szCs w:val="20"/>
         </w:rPr>
-        <w:lastRenderedPageBreak/>
         <w:tab/>
       </w:r>
       <w:r>
@@ -923,9 +846,6 @@
       <w:pPr>
         <w:pStyle w:val="Heading1"/>
       </w:pPr>
-      <w:r>
-        <w:br w:type="page"/>
-      </w:r>
     </w:p>
     <w:bookmarkStart w:id="0" w:name="_Toc34043123" w:displacedByCustomXml="next"/>
     <w:sdt>
@@ -1075,7 +995,7 @@
                 <w:sz w:val="20"/>
                 <w:szCs w:val="20"/>
               </w:rPr>
-              <w:t>3</w:t>
+              <w:t>2</w:t>
             </w:r>
             <w:r>
               <w:rPr>
@@ -1170,7 +1090,7 @@
                 <w:sz w:val="20"/>
                 <w:szCs w:val="20"/>
               </w:rPr>
-              <w:t>4</w:t>
+              <w:t>3</w:t>
             </w:r>
             <w:r>
               <w:rPr>
@@ -1267,7 +1187,7 @@
                 <w:sz w:val="20"/>
                 <w:szCs w:val="20"/>
               </w:rPr>
-              <w:t>4</w:t>
+              <w:t>3</w:t>
             </w:r>
             <w:r>
               <w:rPr>
@@ -1364,7 +1284,7 @@
                 <w:sz w:val="20"/>
                 <w:szCs w:val="20"/>
               </w:rPr>
-              <w:t>4</w:t>
+              <w:t>3</w:t>
             </w:r>
             <w:r>
               <w:rPr>
@@ -1461,7 +1381,7 @@
                 <w:sz w:val="20"/>
                 <w:szCs w:val="20"/>
               </w:rPr>
-              <w:t>4</w:t>
+              <w:t>3</w:t>
             </w:r>
             <w:r>
               <w:rPr>
@@ -1556,7 +1476,7 @@
                 <w:sz w:val="20"/>
                 <w:szCs w:val="20"/>
               </w:rPr>
-              <w:t>4</w:t>
+              <w:t>3</w:t>
             </w:r>
             <w:r>
               <w:rPr>
@@ -1651,7 +1571,7 @@
                 <w:sz w:val="20"/>
                 <w:szCs w:val="20"/>
               </w:rPr>
-              <w:t>4</w:t>
+              <w:t>3</w:t>
             </w:r>
             <w:r>
               <w:rPr>
@@ -1746,7 +1666,7 @@
                 <w:sz w:val="20"/>
                 <w:szCs w:val="20"/>
               </w:rPr>
-              <w:t>5</w:t>
+              <w:t>4</w:t>
             </w:r>
             <w:r>
               <w:rPr>
@@ -1841,7 +1761,7 @@
                 <w:sz w:val="20"/>
                 <w:szCs w:val="20"/>
               </w:rPr>
-              <w:t>5</w:t>
+              <w:t>4</w:t>
             </w:r>
             <w:r>
               <w:rPr>
@@ -1936,7 +1856,7 @@
                 <w:sz w:val="20"/>
                 <w:szCs w:val="20"/>
               </w:rPr>
-              <w:t>8</w:t>
+              <w:t>7</w:t>
             </w:r>
             <w:r>
               <w:rPr>
@@ -2031,7 +1951,7 @@
                 <w:sz w:val="20"/>
                 <w:szCs w:val="20"/>
               </w:rPr>
-              <w:t>9</w:t>
+              <w:t>8</w:t>
             </w:r>
             <w:r>
               <w:rPr>
@@ -2126,7 +2046,7 @@
                 <w:sz w:val="20"/>
                 <w:szCs w:val="20"/>
               </w:rPr>
-              <w:t>9</w:t>
+              <w:t>8</w:t>
             </w:r>
             <w:r>
               <w:rPr>
@@ -2329,7 +2249,6 @@
       </w:pPr>
       <w:bookmarkStart w:id="1" w:name="_Toc34043124"/>
       <w:r>
-        <w:lastRenderedPageBreak/>
         <w:t>1. INTRODUCTION</w:t>
       </w:r>
       <w:bookmarkEnd w:id="1"/>
@@ -3169,21 +3088,15 @@
       </w:pPr>
       <w:bookmarkStart w:id="7" w:name="_Toc34043130"/>
       <w:r>
-        <w:lastRenderedPageBreak/>
         <w:t>4</w:t>
       </w:r>
       <w:r>
         <w:t xml:space="preserve"> </w:t>
       </w:r>
       <w:r>
-        <w:t xml:space="preserve">TEST </w:t>
-      </w:r>
-      <w:proofErr w:type="gramStart"/>
-      <w:r>
-        <w:t>PLAN</w:t>
+        <w:t>TEST PLAN</w:t>
       </w:r>
       <w:bookmarkEnd w:id="7"/>
-      <w:proofErr w:type="gramEnd"/>
     </w:p>
     <w:p>
       <w:pPr>
@@ -3338,16 +3251,14 @@
         </w:rPr>
         <w:t xml:space="preserve"> the tests along with their information on </w:t>
       </w:r>
-      <w:proofErr w:type="spellStart"/>
-      <w:r>
-        <w:rPr>
-          <w:rFonts w:ascii="Times New Roman" w:hAnsi="Times New Roman" w:cs="Times New Roman"/>
-          <w:sz w:val="20"/>
-          <w:szCs w:val="20"/>
-        </w:rPr>
-        <w:t>weather</w:t>
-      </w:r>
-      <w:proofErr w:type="spellEnd"/>
+      <w:r>
+        <w:rPr>
+          <w:rFonts w:ascii="Times New Roman" w:hAnsi="Times New Roman" w:cs="Times New Roman"/>
+          <w:sz w:val="20"/>
+          <w:szCs w:val="20"/>
+        </w:rPr>
+        <w:t>whether</w:t>
+      </w:r>
       <w:r>
         <w:rPr>
           <w:rFonts w:ascii="Times New Roman" w:hAnsi="Times New Roman" w:cs="Times New Roman"/>
@@ -3388,12 +3299,12 @@
         <w:tblLook w:val="04A0" w:firstRow="1" w:lastRow="0" w:firstColumn="1" w:lastColumn="0" w:noHBand="0" w:noVBand="1"/>
       </w:tblPr>
       <w:tblGrid>
-        <w:gridCol w:w="1418"/>
+        <w:gridCol w:w="1408"/>
         <w:gridCol w:w="1672"/>
-        <w:gridCol w:w="1461"/>
-        <w:gridCol w:w="1423"/>
-        <w:gridCol w:w="1468"/>
-        <w:gridCol w:w="1442"/>
+        <w:gridCol w:w="1458"/>
+        <w:gridCol w:w="1444"/>
+        <w:gridCol w:w="1466"/>
+        <w:gridCol w:w="1436"/>
       </w:tblGrid>
       <w:tr>
         <w:trPr>
@@ -3401,7 +3312,7 @@
         </w:trPr>
         <w:tc>
           <w:tcPr>
-            <w:tcW w:w="1480" w:type="dxa"/>
+            <w:tcW w:w="1408" w:type="dxa"/>
           </w:tcPr>
           <w:p>
             <w:pPr>
@@ -3423,7 +3334,7 @@
         </w:tc>
         <w:tc>
           <w:tcPr>
-            <w:tcW w:w="1480" w:type="dxa"/>
+            <w:tcW w:w="1672" w:type="dxa"/>
           </w:tcPr>
           <w:p>
             <w:pPr>
@@ -3445,7 +3356,7 @@
         </w:tc>
         <w:tc>
           <w:tcPr>
-            <w:tcW w:w="1481" w:type="dxa"/>
+            <w:tcW w:w="1458" w:type="dxa"/>
           </w:tcPr>
           <w:p>
             <w:pPr>
@@ -3467,7 +3378,7 @@
         </w:tc>
         <w:tc>
           <w:tcPr>
-            <w:tcW w:w="1481" w:type="dxa"/>
+            <w:tcW w:w="1444" w:type="dxa"/>
           </w:tcPr>
           <w:p>
             <w:pPr>
@@ -3489,7 +3400,7 @@
         </w:tc>
         <w:tc>
           <w:tcPr>
-            <w:tcW w:w="1481" w:type="dxa"/>
+            <w:tcW w:w="1466" w:type="dxa"/>
           </w:tcPr>
           <w:p>
             <w:pPr>
@@ -3511,7 +3422,7 @@
         </w:tc>
         <w:tc>
           <w:tcPr>
-            <w:tcW w:w="1481" w:type="dxa"/>
+            <w:tcW w:w="1436" w:type="dxa"/>
           </w:tcPr>
           <w:p>
             <w:pPr>
@@ -3538,7 +3449,7 @@
         </w:trPr>
         <w:tc>
           <w:tcPr>
-            <w:tcW w:w="1480" w:type="dxa"/>
+            <w:tcW w:w="1408" w:type="dxa"/>
           </w:tcPr>
           <w:p>
             <w:pPr>
@@ -3568,7 +3479,7 @@
         </w:tc>
         <w:tc>
           <w:tcPr>
-            <w:tcW w:w="1480" w:type="dxa"/>
+            <w:tcW w:w="1672" w:type="dxa"/>
           </w:tcPr>
           <w:p>
             <w:pPr>
@@ -3590,7 +3501,7 @@
         </w:tc>
         <w:tc>
           <w:tcPr>
-            <w:tcW w:w="1481" w:type="dxa"/>
+            <w:tcW w:w="1458" w:type="dxa"/>
           </w:tcPr>
           <w:p>
             <w:pPr>
@@ -3660,7 +3571,7 @@
         </w:tc>
         <w:tc>
           <w:tcPr>
-            <w:tcW w:w="1481" w:type="dxa"/>
+            <w:tcW w:w="1444" w:type="dxa"/>
           </w:tcPr>
           <w:p>
             <w:pPr>
@@ -3690,7 +3601,7 @@
         </w:tc>
         <w:tc>
           <w:tcPr>
-            <w:tcW w:w="1481" w:type="dxa"/>
+            <w:tcW w:w="1466" w:type="dxa"/>
           </w:tcPr>
           <w:p>
             <w:pPr>
@@ -3720,7 +3631,7 @@
         </w:tc>
         <w:tc>
           <w:tcPr>
-            <w:tcW w:w="1481" w:type="dxa"/>
+            <w:tcW w:w="1436" w:type="dxa"/>
           </w:tcPr>
           <w:p>
             <w:pPr>
@@ -3747,7 +3658,7 @@
         </w:trPr>
         <w:tc>
           <w:tcPr>
-            <w:tcW w:w="1480" w:type="dxa"/>
+            <w:tcW w:w="1408" w:type="dxa"/>
           </w:tcPr>
           <w:p>
             <w:pPr>
@@ -3785,7 +3696,7 @@
         </w:tc>
         <w:tc>
           <w:tcPr>
-            <w:tcW w:w="1480" w:type="dxa"/>
+            <w:tcW w:w="1672" w:type="dxa"/>
           </w:tcPr>
           <w:p>
             <w:pPr>
@@ -3807,7 +3718,7 @@
         </w:tc>
         <w:tc>
           <w:tcPr>
-            <w:tcW w:w="1481" w:type="dxa"/>
+            <w:tcW w:w="1458" w:type="dxa"/>
           </w:tcPr>
           <w:p>
             <w:pPr>
@@ -3845,7 +3756,7 @@
         </w:tc>
         <w:tc>
           <w:tcPr>
-            <w:tcW w:w="1481" w:type="dxa"/>
+            <w:tcW w:w="1444" w:type="dxa"/>
           </w:tcPr>
           <w:p>
             <w:pPr>
@@ -3867,7 +3778,7 @@
         </w:tc>
         <w:tc>
           <w:tcPr>
-            <w:tcW w:w="1481" w:type="dxa"/>
+            <w:tcW w:w="1466" w:type="dxa"/>
           </w:tcPr>
           <w:p>
             <w:pPr>
@@ -3889,7 +3800,7 @@
         </w:tc>
         <w:tc>
           <w:tcPr>
-            <w:tcW w:w="1481" w:type="dxa"/>
+            <w:tcW w:w="1436" w:type="dxa"/>
           </w:tcPr>
           <w:p>
             <w:pPr>
@@ -3916,7 +3827,7 @@
         </w:trPr>
         <w:tc>
           <w:tcPr>
-            <w:tcW w:w="1480" w:type="dxa"/>
+            <w:tcW w:w="1408" w:type="dxa"/>
           </w:tcPr>
           <w:p>
             <w:pPr>
@@ -3954,7 +3865,7 @@
         </w:tc>
         <w:tc>
           <w:tcPr>
-            <w:tcW w:w="1480" w:type="dxa"/>
+            <w:tcW w:w="1672" w:type="dxa"/>
           </w:tcPr>
           <w:p>
             <w:pPr>
@@ -3976,7 +3887,7 @@
         </w:tc>
         <w:tc>
           <w:tcPr>
-            <w:tcW w:w="1481" w:type="dxa"/>
+            <w:tcW w:w="1458" w:type="dxa"/>
           </w:tcPr>
           <w:p>
             <w:pPr>
@@ -4006,7 +3917,7 @@
         </w:tc>
         <w:tc>
           <w:tcPr>
-            <w:tcW w:w="1481" w:type="dxa"/>
+            <w:tcW w:w="1444" w:type="dxa"/>
           </w:tcPr>
           <w:p>
             <w:pPr>
@@ -4036,7 +3947,7 @@
         </w:tc>
         <w:tc>
           <w:tcPr>
-            <w:tcW w:w="1481" w:type="dxa"/>
+            <w:tcW w:w="1466" w:type="dxa"/>
           </w:tcPr>
           <w:p>
             <w:pPr>
@@ -4082,7 +3993,7 @@
         </w:tc>
         <w:tc>
           <w:tcPr>
-            <w:tcW w:w="1481" w:type="dxa"/>
+            <w:tcW w:w="1436" w:type="dxa"/>
           </w:tcPr>
           <w:p>
             <w:pPr>
@@ -4109,7 +4020,7 @@
         </w:trPr>
         <w:tc>
           <w:tcPr>
-            <w:tcW w:w="1480" w:type="dxa"/>
+            <w:tcW w:w="1408" w:type="dxa"/>
           </w:tcPr>
           <w:p>
             <w:pPr>
@@ -4147,7 +4058,7 @@
         </w:tc>
         <w:tc>
           <w:tcPr>
-            <w:tcW w:w="1480" w:type="dxa"/>
+            <w:tcW w:w="1672" w:type="dxa"/>
           </w:tcPr>
           <w:p>
             <w:pPr>
@@ -4169,7 +4080,7 @@
         </w:tc>
         <w:tc>
           <w:tcPr>
-            <w:tcW w:w="1481" w:type="dxa"/>
+            <w:tcW w:w="1458" w:type="dxa"/>
           </w:tcPr>
           <w:p>
             <w:pPr>
@@ -4191,34 +4102,54 @@
         </w:tc>
         <w:tc>
           <w:tcPr>
-            <w:tcW w:w="1481" w:type="dxa"/>
-          </w:tcPr>
-          <w:p>
-            <w:pPr>
-              <w:rPr>
-                <w:rFonts w:ascii="Times New Roman" w:hAnsi="Times New Roman" w:cs="Times New Roman"/>
-                <w:sz w:val="20"/>
-                <w:szCs w:val="20"/>
-              </w:rPr>
-            </w:pPr>
-            <w:r>
-              <w:rPr>
-                <w:rFonts w:ascii="Times New Roman" w:hAnsi="Times New Roman" w:cs="Times New Roman"/>
-                <w:sz w:val="20"/>
-                <w:szCs w:val="20"/>
-              </w:rPr>
-              <w:t>Typing “</w:t>
-            </w:r>
-            <w:proofErr w:type="spellStart"/>
-            <w:r>
-              <w:rPr>
-                <w:rFonts w:ascii="Times New Roman" w:hAnsi="Times New Roman" w:cs="Times New Roman"/>
-                <w:sz w:val="20"/>
-                <w:szCs w:val="20"/>
-              </w:rPr>
-              <w:t>af</w:t>
-            </w:r>
-            <w:proofErr w:type="spellEnd"/>
+            <w:tcW w:w="1444" w:type="dxa"/>
+          </w:tcPr>
+          <w:p>
+            <w:pPr>
+              <w:rPr>
+                <w:rFonts w:ascii="Times New Roman" w:hAnsi="Times New Roman" w:cs="Times New Roman"/>
+                <w:sz w:val="20"/>
+                <w:szCs w:val="20"/>
+              </w:rPr>
+            </w:pPr>
+            <w:r>
+              <w:rPr>
+                <w:rFonts w:ascii="Times New Roman" w:hAnsi="Times New Roman" w:cs="Times New Roman"/>
+                <w:sz w:val="20"/>
+                <w:szCs w:val="20"/>
+              </w:rPr>
+              <w:t>Typing “af”</w:t>
+            </w:r>
+          </w:p>
+        </w:tc>
+        <w:tc>
+          <w:tcPr>
+            <w:tcW w:w="1466" w:type="dxa"/>
+          </w:tcPr>
+          <w:p>
+            <w:pPr>
+              <w:rPr>
+                <w:rFonts w:ascii="Times New Roman" w:hAnsi="Times New Roman" w:cs="Times New Roman"/>
+                <w:sz w:val="20"/>
+                <w:szCs w:val="20"/>
+              </w:rPr>
+            </w:pPr>
+            <w:r>
+              <w:rPr>
+                <w:rFonts w:ascii="Times New Roman" w:hAnsi="Times New Roman" w:cs="Times New Roman"/>
+                <w:sz w:val="20"/>
+                <w:szCs w:val="20"/>
+              </w:rPr>
+              <w:t>Words displayed should be words starting with the written input. E.g. “A</w:t>
+            </w:r>
+            <w:r>
+              <w:rPr>
+                <w:rFonts w:ascii="Times New Roman" w:hAnsi="Times New Roman" w:cs="Times New Roman"/>
+                <w:sz w:val="20"/>
+                <w:szCs w:val="20"/>
+              </w:rPr>
+              <w:t>fal</w:t>
+            </w:r>
             <w:r>
               <w:rPr>
                 <w:rFonts w:ascii="Times New Roman" w:hAnsi="Times New Roman" w:cs="Times New Roman"/>
@@ -4231,45 +4162,7 @@
         </w:tc>
         <w:tc>
           <w:tcPr>
-            <w:tcW w:w="1481" w:type="dxa"/>
-          </w:tcPr>
-          <w:p>
-            <w:pPr>
-              <w:rPr>
-                <w:rFonts w:ascii="Times New Roman" w:hAnsi="Times New Roman" w:cs="Times New Roman"/>
-                <w:sz w:val="20"/>
-                <w:szCs w:val="20"/>
-              </w:rPr>
-            </w:pPr>
-            <w:r>
-              <w:rPr>
-                <w:rFonts w:ascii="Times New Roman" w:hAnsi="Times New Roman" w:cs="Times New Roman"/>
-                <w:sz w:val="20"/>
-                <w:szCs w:val="20"/>
-              </w:rPr>
-              <w:t>Words displayed should be words starting with the written input. E.g. “A</w:t>
-            </w:r>
-            <w:r>
-              <w:rPr>
-                <w:rFonts w:ascii="Times New Roman" w:hAnsi="Times New Roman" w:cs="Times New Roman"/>
-                <w:sz w:val="20"/>
-                <w:szCs w:val="20"/>
-              </w:rPr>
-              <w:t>fal</w:t>
-            </w:r>
-            <w:r>
-              <w:rPr>
-                <w:rFonts w:ascii="Times New Roman" w:hAnsi="Times New Roman" w:cs="Times New Roman"/>
-                <w:sz w:val="20"/>
-                <w:szCs w:val="20"/>
-              </w:rPr>
-              <w:t>”</w:t>
-            </w:r>
-          </w:p>
-        </w:tc>
-        <w:tc>
-          <w:tcPr>
-            <w:tcW w:w="1481" w:type="dxa"/>
+            <w:tcW w:w="1436" w:type="dxa"/>
           </w:tcPr>
           <w:p>
             <w:pPr>
@@ -4296,7 +4189,7 @@
         </w:trPr>
         <w:tc>
           <w:tcPr>
-            <w:tcW w:w="1480" w:type="dxa"/>
+            <w:tcW w:w="1408" w:type="dxa"/>
           </w:tcPr>
           <w:p>
             <w:pPr>
@@ -4334,7 +4227,7 @@
         </w:tc>
         <w:tc>
           <w:tcPr>
-            <w:tcW w:w="1480" w:type="dxa"/>
+            <w:tcW w:w="1672" w:type="dxa"/>
           </w:tcPr>
           <w:p>
             <w:pPr>
@@ -4356,7 +4249,7 @@
         </w:tc>
         <w:tc>
           <w:tcPr>
-            <w:tcW w:w="1481" w:type="dxa"/>
+            <w:tcW w:w="1458" w:type="dxa"/>
           </w:tcPr>
           <w:p>
             <w:pPr>
@@ -4383,18 +4276,18 @@
                 <w:szCs w:val="20"/>
                 <w:lang w:val="en"/>
               </w:rPr>
-              <w:t xml:space="preserve"> words should all be placed in a practice list.</w:t>
-            </w:r>
-          </w:p>
-          <w:p>
-            <w:pPr>
+              <w:t xml:space="preserve"> words should </w:t>
+            </w:r>
+            <w:r>
               <w:rPr>
                 <w:rFonts w:ascii="Times New Roman" w:hAnsi="Times New Roman" w:cs="Times New Roman"/>
                 <w:sz w:val="20"/>
                 <w:szCs w:val="20"/>
                 <w:lang w:val="en"/>
               </w:rPr>
-            </w:pPr>
+              <w:lastRenderedPageBreak/>
+              <w:t>all be placed in a practice list.</w:t>
+            </w:r>
           </w:p>
           <w:p>
             <w:pPr>
@@ -4412,35 +4305,46 @@
                 <w:rFonts w:ascii="Times New Roman" w:hAnsi="Times New Roman" w:cs="Times New Roman"/>
                 <w:sz w:val="20"/>
                 <w:szCs w:val="20"/>
-              </w:rPr>
-            </w:pPr>
-          </w:p>
-        </w:tc>
-        <w:tc>
-          <w:tcPr>
-            <w:tcW w:w="1481" w:type="dxa"/>
-          </w:tcPr>
-          <w:p>
-            <w:pPr>
-              <w:rPr>
-                <w:rFonts w:ascii="Times New Roman" w:hAnsi="Times New Roman" w:cs="Times New Roman"/>
-                <w:sz w:val="20"/>
-                <w:szCs w:val="20"/>
-              </w:rPr>
-            </w:pPr>
-            <w:r>
-              <w:rPr>
-                <w:rFonts w:ascii="Times New Roman" w:hAnsi="Times New Roman" w:cs="Times New Roman"/>
-                <w:sz w:val="20"/>
-                <w:szCs w:val="20"/>
-              </w:rPr>
+                <w:lang w:val="en"/>
+              </w:rPr>
+            </w:pPr>
+          </w:p>
+          <w:p>
+            <w:pPr>
+              <w:rPr>
+                <w:rFonts w:ascii="Times New Roman" w:hAnsi="Times New Roman" w:cs="Times New Roman"/>
+                <w:sz w:val="20"/>
+                <w:szCs w:val="20"/>
+              </w:rPr>
+            </w:pPr>
+          </w:p>
+        </w:tc>
+        <w:tc>
+          <w:tcPr>
+            <w:tcW w:w="1444" w:type="dxa"/>
+          </w:tcPr>
+          <w:p>
+            <w:pPr>
+              <w:rPr>
+                <w:rFonts w:ascii="Times New Roman" w:hAnsi="Times New Roman" w:cs="Times New Roman"/>
+                <w:sz w:val="20"/>
+                <w:szCs w:val="20"/>
+              </w:rPr>
+            </w:pPr>
+            <w:r>
+              <w:rPr>
+                <w:rFonts w:ascii="Times New Roman" w:hAnsi="Times New Roman" w:cs="Times New Roman"/>
+                <w:sz w:val="20"/>
+                <w:szCs w:val="20"/>
+              </w:rPr>
+              <w:lastRenderedPageBreak/>
               <w:t>Select word with left click to highlight.</w:t>
             </w:r>
           </w:p>
         </w:tc>
         <w:tc>
           <w:tcPr>
-            <w:tcW w:w="1481" w:type="dxa"/>
+            <w:tcW w:w="1466" w:type="dxa"/>
           </w:tcPr>
           <w:p>
             <w:pPr>
@@ -4472,28 +4376,38 @@
                 <w:sz w:val="20"/>
                 <w:szCs w:val="20"/>
               </w:rPr>
-              <w:t xml:space="preserve"> into the practice list.</w:t>
-            </w:r>
-          </w:p>
-        </w:tc>
-        <w:tc>
-          <w:tcPr>
-            <w:tcW w:w="1481" w:type="dxa"/>
-          </w:tcPr>
-          <w:p>
-            <w:pPr>
-              <w:rPr>
-                <w:rFonts w:ascii="Times New Roman" w:hAnsi="Times New Roman" w:cs="Times New Roman"/>
-                <w:sz w:val="20"/>
-                <w:szCs w:val="20"/>
-              </w:rPr>
-            </w:pPr>
-            <w:r>
-              <w:rPr>
-                <w:rFonts w:ascii="Times New Roman" w:hAnsi="Times New Roman" w:cs="Times New Roman"/>
-                <w:sz w:val="20"/>
-                <w:szCs w:val="20"/>
-              </w:rPr>
+              <w:t xml:space="preserve"> into </w:t>
+            </w:r>
+            <w:r>
+              <w:rPr>
+                <w:rFonts w:ascii="Times New Roman" w:hAnsi="Times New Roman" w:cs="Times New Roman"/>
+                <w:sz w:val="20"/>
+                <w:szCs w:val="20"/>
+              </w:rPr>
+              <w:lastRenderedPageBreak/>
+              <w:t>the practice list.</w:t>
+            </w:r>
+          </w:p>
+        </w:tc>
+        <w:tc>
+          <w:tcPr>
+            <w:tcW w:w="1436" w:type="dxa"/>
+          </w:tcPr>
+          <w:p>
+            <w:pPr>
+              <w:rPr>
+                <w:rFonts w:ascii="Times New Roman" w:hAnsi="Times New Roman" w:cs="Times New Roman"/>
+                <w:sz w:val="20"/>
+                <w:szCs w:val="20"/>
+              </w:rPr>
+            </w:pPr>
+            <w:r>
+              <w:rPr>
+                <w:rFonts w:ascii="Times New Roman" w:hAnsi="Times New Roman" w:cs="Times New Roman"/>
+                <w:sz w:val="20"/>
+                <w:szCs w:val="20"/>
+              </w:rPr>
+              <w:lastRenderedPageBreak/>
               <w:t>Word correctly added to practice list.</w:t>
             </w:r>
           </w:p>
@@ -4505,23 +4419,22 @@
         </w:trPr>
         <w:tc>
           <w:tcPr>
-            <w:tcW w:w="1480" w:type="dxa"/>
-          </w:tcPr>
-          <w:p>
-            <w:pPr>
-              <w:rPr>
-                <w:rFonts w:ascii="Times New Roman" w:hAnsi="Times New Roman" w:cs="Times New Roman"/>
-                <w:sz w:val="20"/>
-                <w:szCs w:val="20"/>
-              </w:rPr>
-            </w:pPr>
-            <w:r>
-              <w:rPr>
-                <w:rFonts w:ascii="Times New Roman" w:hAnsi="Times New Roman" w:cs="Times New Roman"/>
-                <w:sz w:val="20"/>
-                <w:szCs w:val="20"/>
-              </w:rPr>
-              <w:lastRenderedPageBreak/>
+            <w:tcW w:w="1408" w:type="dxa"/>
+          </w:tcPr>
+          <w:p>
+            <w:pPr>
+              <w:rPr>
+                <w:rFonts w:ascii="Times New Roman" w:hAnsi="Times New Roman" w:cs="Times New Roman"/>
+                <w:sz w:val="20"/>
+                <w:szCs w:val="20"/>
+              </w:rPr>
+            </w:pPr>
+            <w:r>
+              <w:rPr>
+                <w:rFonts w:ascii="Times New Roman" w:hAnsi="Times New Roman" w:cs="Times New Roman"/>
+                <w:sz w:val="20"/>
+                <w:szCs w:val="20"/>
+              </w:rPr>
               <w:t>GR20</w:t>
             </w:r>
             <w:r>
@@ -4544,7 +4457,7 @@
         </w:tc>
         <w:tc>
           <w:tcPr>
-            <w:tcW w:w="1480" w:type="dxa"/>
+            <w:tcW w:w="1672" w:type="dxa"/>
           </w:tcPr>
           <w:p>
             <w:pPr>
@@ -4566,7 +4479,7 @@
         </w:tc>
         <w:tc>
           <w:tcPr>
-            <w:tcW w:w="1481" w:type="dxa"/>
+            <w:tcW w:w="1458" w:type="dxa"/>
           </w:tcPr>
           <w:p>
             <w:pPr>
@@ -4590,7 +4503,7 @@
         </w:tc>
         <w:tc>
           <w:tcPr>
-            <w:tcW w:w="1481" w:type="dxa"/>
+            <w:tcW w:w="1444" w:type="dxa"/>
           </w:tcPr>
           <w:p>
             <w:pPr>
@@ -4628,7 +4541,7 @@
         </w:tc>
         <w:tc>
           <w:tcPr>
-            <w:tcW w:w="1481" w:type="dxa"/>
+            <w:tcW w:w="1466" w:type="dxa"/>
           </w:tcPr>
           <w:p>
             <w:pPr>
@@ -4650,7 +4563,7 @@
         </w:tc>
         <w:tc>
           <w:tcPr>
-            <w:tcW w:w="1481" w:type="dxa"/>
+            <w:tcW w:w="1436" w:type="dxa"/>
           </w:tcPr>
           <w:p>
             <w:pPr>
@@ -4677,7 +4590,7 @@
         </w:trPr>
         <w:tc>
           <w:tcPr>
-            <w:tcW w:w="1480" w:type="dxa"/>
+            <w:tcW w:w="1408" w:type="dxa"/>
           </w:tcPr>
           <w:p>
             <w:pPr>
@@ -4715,7 +4628,7 @@
         </w:tc>
         <w:tc>
           <w:tcPr>
-            <w:tcW w:w="1480" w:type="dxa"/>
+            <w:tcW w:w="1672" w:type="dxa"/>
           </w:tcPr>
           <w:p>
             <w:pPr>
@@ -4737,7 +4650,7 @@
         </w:tc>
         <w:tc>
           <w:tcPr>
-            <w:tcW w:w="1481" w:type="dxa"/>
+            <w:tcW w:w="1458" w:type="dxa"/>
           </w:tcPr>
           <w:p>
             <w:pPr>
@@ -4760,7 +4673,7 @@
         </w:tc>
         <w:tc>
           <w:tcPr>
-            <w:tcW w:w="1481" w:type="dxa"/>
+            <w:tcW w:w="1444" w:type="dxa"/>
           </w:tcPr>
           <w:p>
             <w:pPr>
@@ -4832,7 +4745,7 @@
         </w:tc>
         <w:tc>
           <w:tcPr>
-            <w:tcW w:w="1481" w:type="dxa"/>
+            <w:tcW w:w="1466" w:type="dxa"/>
           </w:tcPr>
           <w:p>
             <w:pPr>
@@ -4854,7 +4767,7 @@
         </w:tc>
         <w:tc>
           <w:tcPr>
-            <w:tcW w:w="1481" w:type="dxa"/>
+            <w:tcW w:w="1436" w:type="dxa"/>
           </w:tcPr>
           <w:p>
             <w:pPr>
@@ -4881,7 +4794,7 @@
         </w:trPr>
         <w:tc>
           <w:tcPr>
-            <w:tcW w:w="1480" w:type="dxa"/>
+            <w:tcW w:w="1408" w:type="dxa"/>
           </w:tcPr>
           <w:p>
             <w:pPr>
@@ -4919,7 +4832,7 @@
         </w:tc>
         <w:tc>
           <w:tcPr>
-            <w:tcW w:w="1480" w:type="dxa"/>
+            <w:tcW w:w="1672" w:type="dxa"/>
           </w:tcPr>
           <w:p>
             <w:pPr>
@@ -4941,7 +4854,7 @@
         </w:tc>
         <w:tc>
           <w:tcPr>
-            <w:tcW w:w="1481" w:type="dxa"/>
+            <w:tcW w:w="1458" w:type="dxa"/>
           </w:tcPr>
           <w:p>
             <w:pPr>
@@ -4974,7 +4887,7 @@
         </w:tc>
         <w:tc>
           <w:tcPr>
-            <w:tcW w:w="1481" w:type="dxa"/>
+            <w:tcW w:w="1444" w:type="dxa"/>
           </w:tcPr>
           <w:p>
             <w:pPr>
@@ -5046,7 +4959,7 @@
         </w:tc>
         <w:tc>
           <w:tcPr>
-            <w:tcW w:w="1481" w:type="dxa"/>
+            <w:tcW w:w="1466" w:type="dxa"/>
           </w:tcPr>
           <w:p>
             <w:pPr>
@@ -5076,7 +4989,7 @@
         </w:tc>
         <w:tc>
           <w:tcPr>
-            <w:tcW w:w="1481" w:type="dxa"/>
+            <w:tcW w:w="1436" w:type="dxa"/>
           </w:tcPr>
           <w:p>
             <w:pPr>
@@ -5103,7 +5016,7 @@
         </w:trPr>
         <w:tc>
           <w:tcPr>
-            <w:tcW w:w="1480" w:type="dxa"/>
+            <w:tcW w:w="1408" w:type="dxa"/>
           </w:tcPr>
           <w:p>
             <w:pPr>
@@ -5141,7 +5054,7 @@
         </w:tc>
         <w:tc>
           <w:tcPr>
-            <w:tcW w:w="1480" w:type="dxa"/>
+            <w:tcW w:w="1672" w:type="dxa"/>
           </w:tcPr>
           <w:p>
             <w:pPr>
@@ -5163,7 +5076,7 @@
         </w:tc>
         <w:tc>
           <w:tcPr>
-            <w:tcW w:w="1481" w:type="dxa"/>
+            <w:tcW w:w="1458" w:type="dxa"/>
           </w:tcPr>
           <w:p>
             <w:pPr>
@@ -5181,16 +5094,14 @@
               </w:rPr>
               <w:t xml:space="preserve">Welsh words should show </w:t>
             </w:r>
-            <w:proofErr w:type="spellStart"/>
-            <w:r>
-              <w:rPr>
-                <w:rFonts w:ascii="Times New Roman" w:hAnsi="Times New Roman" w:cs="Times New Roman"/>
-                <w:sz w:val="20"/>
-                <w:szCs w:val="20"/>
-              </w:rPr>
-              <w:t>weather</w:t>
-            </w:r>
-            <w:proofErr w:type="spellEnd"/>
+            <w:r>
+              <w:rPr>
+                <w:rFonts w:ascii="Times New Roman" w:hAnsi="Times New Roman" w:cs="Times New Roman"/>
+                <w:sz w:val="20"/>
+                <w:szCs w:val="20"/>
+              </w:rPr>
+              <w:t>whether</w:t>
+            </w:r>
             <w:r>
               <w:rPr>
                 <w:rFonts w:ascii="Times New Roman" w:hAnsi="Times New Roman" w:cs="Times New Roman"/>
@@ -5203,7 +5114,7 @@
         </w:tc>
         <w:tc>
           <w:tcPr>
-            <w:tcW w:w="1481" w:type="dxa"/>
+            <w:tcW w:w="1444" w:type="dxa"/>
           </w:tcPr>
           <w:p>
             <w:pPr>
@@ -5225,7 +5136,7 @@
         </w:tc>
         <w:tc>
           <w:tcPr>
-            <w:tcW w:w="1481" w:type="dxa"/>
+            <w:tcW w:w="1466" w:type="dxa"/>
           </w:tcPr>
           <w:p>
             <w:pPr>
@@ -5247,7 +5158,7 @@
         </w:tc>
         <w:tc>
           <w:tcPr>
-            <w:tcW w:w="1481" w:type="dxa"/>
+            <w:tcW w:w="1436" w:type="dxa"/>
           </w:tcPr>
           <w:p>
             <w:pPr>
@@ -5282,7 +5193,7 @@
         </w:trPr>
         <w:tc>
           <w:tcPr>
-            <w:tcW w:w="1480" w:type="dxa"/>
+            <w:tcW w:w="1408" w:type="dxa"/>
           </w:tcPr>
           <w:p>
             <w:pPr>
@@ -5320,7 +5231,7 @@
         </w:tc>
         <w:tc>
           <w:tcPr>
-            <w:tcW w:w="1480" w:type="dxa"/>
+            <w:tcW w:w="1672" w:type="dxa"/>
           </w:tcPr>
           <w:p>
             <w:pPr>
@@ -5342,7 +5253,7 @@
         </w:tc>
         <w:tc>
           <w:tcPr>
-            <w:tcW w:w="1481" w:type="dxa"/>
+            <w:tcW w:w="1458" w:type="dxa"/>
           </w:tcPr>
           <w:p>
             <w:pPr>
@@ -5388,7 +5299,7 @@
         </w:tc>
         <w:tc>
           <w:tcPr>
-            <w:tcW w:w="1481" w:type="dxa"/>
+            <w:tcW w:w="1444" w:type="dxa"/>
           </w:tcPr>
           <w:p>
             <w:pPr>
@@ -5412,7 +5323,7 @@
                 <w:sz w:val="20"/>
                 <w:szCs w:val="20"/>
               </w:rPr>
-              <w:t>Study</w:t>
+              <w:t>Practice List</w:t>
             </w:r>
             <w:r>
               <w:rPr>
@@ -5442,7 +5353,7 @@
         </w:tc>
         <w:tc>
           <w:tcPr>
-            <w:tcW w:w="1481" w:type="dxa"/>
+            <w:tcW w:w="1466" w:type="dxa"/>
           </w:tcPr>
           <w:p>
             <w:pPr>
@@ -5464,7 +5375,7 @@
         </w:tc>
         <w:tc>
           <w:tcPr>
-            <w:tcW w:w="1481" w:type="dxa"/>
+            <w:tcW w:w="1436" w:type="dxa"/>
           </w:tcPr>
           <w:p>
             <w:pPr>
@@ -5499,7 +5410,7 @@
         </w:trPr>
         <w:tc>
           <w:tcPr>
-            <w:tcW w:w="1480" w:type="dxa"/>
+            <w:tcW w:w="1408" w:type="dxa"/>
           </w:tcPr>
           <w:p>
             <w:pPr>
@@ -5537,7 +5448,7 @@
         </w:tc>
         <w:tc>
           <w:tcPr>
-            <w:tcW w:w="1480" w:type="dxa"/>
+            <w:tcW w:w="1672" w:type="dxa"/>
           </w:tcPr>
           <w:p>
             <w:pPr>
@@ -5559,7 +5470,7 @@
         </w:tc>
         <w:tc>
           <w:tcPr>
-            <w:tcW w:w="1481" w:type="dxa"/>
+            <w:tcW w:w="1458" w:type="dxa"/>
           </w:tcPr>
           <w:p>
             <w:pPr>
@@ -5591,7 +5502,7 @@
                 <w:sz w:val="20"/>
                 <w:szCs w:val="20"/>
               </w:rPr>
-              <w:t xml:space="preserve"> a flash card based on </w:t>
+              <w:t xml:space="preserve"> a card based on </w:t>
             </w:r>
             <w:r>
               <w:rPr>
@@ -5613,7 +5524,7 @@
         </w:tc>
         <w:tc>
           <w:tcPr>
-            <w:tcW w:w="1481" w:type="dxa"/>
+            <w:tcW w:w="1444" w:type="dxa"/>
           </w:tcPr>
           <w:p>
             <w:pPr>
@@ -5661,13 +5572,69 @@
                 <w:sz w:val="20"/>
                 <w:szCs w:val="20"/>
               </w:rPr>
+              <w:t xml:space="preserve"> until </w:t>
+            </w:r>
+            <w:r>
+              <w:rPr>
+                <w:rFonts w:ascii="Times New Roman" w:hAnsi="Times New Roman" w:cs="Times New Roman"/>
+                <w:sz w:val="20"/>
+                <w:szCs w:val="20"/>
+              </w:rPr>
+              <w:t>“</w:t>
+            </w:r>
+            <w:r>
+              <w:rPr>
+                <w:rFonts w:ascii="Times New Roman" w:hAnsi="Times New Roman" w:cs="Times New Roman"/>
+                <w:sz w:val="20"/>
+                <w:szCs w:val="20"/>
+              </w:rPr>
+              <w:t>Flashcards</w:t>
+            </w:r>
+            <w:r>
+              <w:rPr>
+                <w:rFonts w:ascii="Times New Roman" w:hAnsi="Times New Roman" w:cs="Times New Roman"/>
+                <w:sz w:val="20"/>
+                <w:szCs w:val="20"/>
+              </w:rPr>
+              <w:t>”</w:t>
+            </w:r>
+            <w:r>
+              <w:rPr>
+                <w:rFonts w:ascii="Times New Roman" w:hAnsi="Times New Roman" w:cs="Times New Roman"/>
+                <w:sz w:val="20"/>
+                <w:szCs w:val="20"/>
+              </w:rPr>
+              <w:t xml:space="preserve"> </w:t>
+            </w:r>
+            <w:r>
+              <w:rPr>
+                <w:rFonts w:ascii="Times New Roman" w:hAnsi="Times New Roman" w:cs="Times New Roman"/>
+                <w:sz w:val="20"/>
+                <w:szCs w:val="20"/>
+              </w:rPr>
+              <w:t>test</w:t>
+            </w:r>
+            <w:r>
+              <w:rPr>
+                <w:rFonts w:ascii="Times New Roman" w:hAnsi="Times New Roman" w:cs="Times New Roman"/>
+                <w:sz w:val="20"/>
+                <w:szCs w:val="20"/>
+              </w:rPr>
+              <w:t xml:space="preserve"> is started</w:t>
+            </w:r>
+            <w:r>
+              <w:rPr>
+                <w:rFonts w:ascii="Times New Roman" w:hAnsi="Times New Roman" w:cs="Times New Roman"/>
+                <w:sz w:val="20"/>
+                <w:szCs w:val="20"/>
+              </w:rPr>
               <w:t>.</w:t>
             </w:r>
           </w:p>
         </w:tc>
         <w:tc>
           <w:tcPr>
-            <w:tcW w:w="1481" w:type="dxa"/>
+            <w:tcW w:w="1466" w:type="dxa"/>
           </w:tcPr>
           <w:p>
             <w:pPr>
@@ -5713,7 +5680,7 @@
         </w:tc>
         <w:tc>
           <w:tcPr>
-            <w:tcW w:w="1481" w:type="dxa"/>
+            <w:tcW w:w="1436" w:type="dxa"/>
           </w:tcPr>
           <w:p>
             <w:pPr>
@@ -5740,7 +5707,7 @@
         </w:trPr>
         <w:tc>
           <w:tcPr>
-            <w:tcW w:w="1480" w:type="dxa"/>
+            <w:tcW w:w="1408" w:type="dxa"/>
           </w:tcPr>
           <w:p>
             <w:pPr>
@@ -5778,7 +5745,7 @@
         </w:tc>
         <w:tc>
           <w:tcPr>
-            <w:tcW w:w="1480" w:type="dxa"/>
+            <w:tcW w:w="1672" w:type="dxa"/>
           </w:tcPr>
           <w:p>
             <w:pPr>
@@ -5800,7 +5767,7 @@
         </w:tc>
         <w:tc>
           <w:tcPr>
-            <w:tcW w:w="1481" w:type="dxa"/>
+            <w:tcW w:w="1458" w:type="dxa"/>
           </w:tcPr>
           <w:p>
             <w:pPr>
@@ -5854,7 +5821,7 @@
         </w:tc>
         <w:tc>
           <w:tcPr>
-            <w:tcW w:w="1481" w:type="dxa"/>
+            <w:tcW w:w="1444" w:type="dxa"/>
           </w:tcPr>
           <w:p>
             <w:pPr>
@@ -5886,13 +5853,29 @@
                 <w:sz w:val="20"/>
                 <w:szCs w:val="20"/>
               </w:rPr>
-              <w:t>” menu option.</w:t>
-            </w:r>
-          </w:p>
-        </w:tc>
-        <w:tc>
-          <w:tcPr>
-            <w:tcW w:w="1481" w:type="dxa"/>
+              <w:t>” menu option</w:t>
+            </w:r>
+            <w:r>
+              <w:rPr>
+                <w:rFonts w:ascii="Times New Roman" w:hAnsi="Times New Roman" w:cs="Times New Roman"/>
+                <w:sz w:val="20"/>
+                <w:szCs w:val="20"/>
+              </w:rPr>
+              <w:t xml:space="preserve"> until 6 meanings test is started</w:t>
+            </w:r>
+            <w:r>
+              <w:rPr>
+                <w:rFonts w:ascii="Times New Roman" w:hAnsi="Times New Roman" w:cs="Times New Roman"/>
+                <w:sz w:val="20"/>
+                <w:szCs w:val="20"/>
+              </w:rPr>
+              <w:t>.</w:t>
+            </w:r>
+          </w:p>
+        </w:tc>
+        <w:tc>
+          <w:tcPr>
+            <w:tcW w:w="1466" w:type="dxa"/>
           </w:tcPr>
           <w:p>
             <w:pPr>
@@ -5914,7 +5897,7 @@
         </w:tc>
         <w:tc>
           <w:tcPr>
-            <w:tcW w:w="1481" w:type="dxa"/>
+            <w:tcW w:w="1436" w:type="dxa"/>
           </w:tcPr>
           <w:p>
             <w:pPr>
@@ -5941,7 +5924,7 @@
         </w:trPr>
         <w:tc>
           <w:tcPr>
-            <w:tcW w:w="1480" w:type="dxa"/>
+            <w:tcW w:w="1408" w:type="dxa"/>
           </w:tcPr>
           <w:p>
             <w:pPr>
@@ -5979,7 +5962,7 @@
         </w:tc>
         <w:tc>
           <w:tcPr>
-            <w:tcW w:w="1480" w:type="dxa"/>
+            <w:tcW w:w="1672" w:type="dxa"/>
           </w:tcPr>
           <w:p>
             <w:pPr>
@@ -6001,7 +5984,7 @@
         </w:tc>
         <w:tc>
           <w:tcPr>
-            <w:tcW w:w="1481" w:type="dxa"/>
+            <w:tcW w:w="1458" w:type="dxa"/>
           </w:tcPr>
           <w:p>
             <w:pPr>
@@ -6041,28 +6024,38 @@
                 <w:sz w:val="20"/>
                 <w:szCs w:val="20"/>
               </w:rPr>
-              <w:t xml:space="preserve"> test should show a word followed by a text box where the translated word can be entered by the user.</w:t>
-            </w:r>
-          </w:p>
-        </w:tc>
-        <w:tc>
-          <w:tcPr>
-            <w:tcW w:w="1481" w:type="dxa"/>
-          </w:tcPr>
-          <w:p>
-            <w:pPr>
-              <w:rPr>
-                <w:rFonts w:ascii="Times New Roman" w:hAnsi="Times New Roman" w:cs="Times New Roman"/>
-                <w:sz w:val="20"/>
-                <w:szCs w:val="20"/>
-              </w:rPr>
-            </w:pPr>
-            <w:r>
-              <w:rPr>
-                <w:rFonts w:ascii="Times New Roman" w:hAnsi="Times New Roman" w:cs="Times New Roman"/>
-                <w:sz w:val="20"/>
-                <w:szCs w:val="20"/>
-              </w:rPr>
+              <w:t xml:space="preserve"> test should show a word followed by a text box where </w:t>
+            </w:r>
+            <w:r>
+              <w:rPr>
+                <w:rFonts w:ascii="Times New Roman" w:hAnsi="Times New Roman" w:cs="Times New Roman"/>
+                <w:sz w:val="20"/>
+                <w:szCs w:val="20"/>
+              </w:rPr>
+              <w:lastRenderedPageBreak/>
+              <w:t>the translated word can be entered by the user.</w:t>
+            </w:r>
+          </w:p>
+        </w:tc>
+        <w:tc>
+          <w:tcPr>
+            <w:tcW w:w="1444" w:type="dxa"/>
+          </w:tcPr>
+          <w:p>
+            <w:pPr>
+              <w:rPr>
+                <w:rFonts w:ascii="Times New Roman" w:hAnsi="Times New Roman" w:cs="Times New Roman"/>
+                <w:sz w:val="20"/>
+                <w:szCs w:val="20"/>
+              </w:rPr>
+            </w:pPr>
+            <w:r>
+              <w:rPr>
+                <w:rFonts w:ascii="Times New Roman" w:hAnsi="Times New Roman" w:cs="Times New Roman"/>
+                <w:sz w:val="20"/>
+                <w:szCs w:val="20"/>
+              </w:rPr>
+              <w:lastRenderedPageBreak/>
               <w:t>Navigate to “</w:t>
             </w:r>
             <w:r>
@@ -6079,13 +6072,69 @@
                 <w:sz w:val="20"/>
                 <w:szCs w:val="20"/>
               </w:rPr>
-              <w:t>” menu option.</w:t>
-            </w:r>
-          </w:p>
-        </w:tc>
-        <w:tc>
-          <w:tcPr>
-            <w:tcW w:w="1481" w:type="dxa"/>
+              <w:t>” menu option</w:t>
+            </w:r>
+            <w:r>
+              <w:rPr>
+                <w:rFonts w:ascii="Times New Roman" w:hAnsi="Times New Roman" w:cs="Times New Roman"/>
+                <w:sz w:val="20"/>
+                <w:szCs w:val="20"/>
+              </w:rPr>
+              <w:t xml:space="preserve"> until </w:t>
+            </w:r>
+            <w:r>
+              <w:rPr>
+                <w:rFonts w:ascii="Times New Roman" w:hAnsi="Times New Roman" w:cs="Times New Roman"/>
+                <w:sz w:val="20"/>
+                <w:szCs w:val="20"/>
+              </w:rPr>
+              <w:t xml:space="preserve">the </w:t>
+            </w:r>
+            <w:r>
+              <w:rPr>
+                <w:rFonts w:ascii="Times New Roman" w:hAnsi="Times New Roman" w:cs="Times New Roman"/>
+                <w:sz w:val="20"/>
+                <w:szCs w:val="20"/>
+              </w:rPr>
+              <w:t>“</w:t>
+            </w:r>
+            <w:r>
+              <w:rPr>
+                <w:rFonts w:ascii="Times New Roman" w:hAnsi="Times New Roman" w:cs="Times New Roman"/>
+                <w:sz w:val="20"/>
+                <w:szCs w:val="20"/>
+              </w:rPr>
+              <w:t>Translate</w:t>
+            </w:r>
+            <w:r>
+              <w:rPr>
+                <w:rFonts w:ascii="Times New Roman" w:hAnsi="Times New Roman" w:cs="Times New Roman"/>
+                <w:sz w:val="20"/>
+                <w:szCs w:val="20"/>
+              </w:rPr>
+              <w:t>”</w:t>
+            </w:r>
+            <w:r>
+              <w:rPr>
+                <w:rFonts w:ascii="Times New Roman" w:hAnsi="Times New Roman" w:cs="Times New Roman"/>
+                <w:sz w:val="20"/>
+                <w:szCs w:val="20"/>
+              </w:rPr>
+              <w:t xml:space="preserve"> test is started</w:t>
+            </w:r>
+            <w:r>
+              <w:rPr>
+                <w:rFonts w:ascii="Times New Roman" w:hAnsi="Times New Roman" w:cs="Times New Roman"/>
+                <w:sz w:val="20"/>
+                <w:szCs w:val="20"/>
+              </w:rPr>
+              <w:t>.</w:t>
+            </w:r>
+          </w:p>
+        </w:tc>
+        <w:tc>
+          <w:tcPr>
+            <w:tcW w:w="1466" w:type="dxa"/>
           </w:tcPr>
           <w:p>
             <w:pPr>
@@ -6141,7 +6190,7 @@
                 <w:sz w:val="20"/>
                 <w:szCs w:val="20"/>
               </w:rPr>
-              <w:t xml:space="preserve"> inserting the correct translation must show as correct. Inserting an </w:t>
+              <w:t xml:space="preserve"> inserting the correct </w:t>
             </w:r>
             <w:r>
               <w:rPr>
@@ -6150,13 +6199,13 @@
                 <w:szCs w:val="20"/>
               </w:rPr>
               <w:lastRenderedPageBreak/>
-              <w:t>incorrect translation must show as incorrect.</w:t>
-            </w:r>
-          </w:p>
-        </w:tc>
-        <w:tc>
-          <w:tcPr>
-            <w:tcW w:w="1481" w:type="dxa"/>
+              <w:t>translation must show as correct. Inserting an incorrect translation must show as incorrect.</w:t>
+            </w:r>
+          </w:p>
+        </w:tc>
+        <w:tc>
+          <w:tcPr>
+            <w:tcW w:w="1436" w:type="dxa"/>
           </w:tcPr>
           <w:p>
             <w:pPr>
@@ -6173,7 +6222,16 @@
                 <w:szCs w:val="20"/>
               </w:rPr>
               <w:lastRenderedPageBreak/>
-              <w:t>Data shown correctly. Correct prompts shown on pass or failure of the translation.</w:t>
+              <w:t xml:space="preserve">Data shown correctly. Correct prompts shown on pass </w:t>
+            </w:r>
+            <w:r>
+              <w:rPr>
+                <w:rFonts w:ascii="Times New Roman" w:hAnsi="Times New Roman" w:cs="Times New Roman"/>
+                <w:sz w:val="20"/>
+                <w:szCs w:val="20"/>
+              </w:rPr>
+              <w:lastRenderedPageBreak/>
+              <w:t>or failure of the translation.</w:t>
             </w:r>
           </w:p>
         </w:tc>
@@ -6184,22 +6242,23 @@
         </w:trPr>
         <w:tc>
           <w:tcPr>
-            <w:tcW w:w="1480" w:type="dxa"/>
-          </w:tcPr>
-          <w:p>
-            <w:pPr>
-              <w:rPr>
-                <w:rFonts w:ascii="Times New Roman" w:hAnsi="Times New Roman" w:cs="Times New Roman"/>
-                <w:sz w:val="20"/>
-                <w:szCs w:val="20"/>
-              </w:rPr>
-            </w:pPr>
-            <w:r>
-              <w:rPr>
-                <w:rFonts w:ascii="Times New Roman" w:hAnsi="Times New Roman" w:cs="Times New Roman"/>
-                <w:sz w:val="20"/>
-                <w:szCs w:val="20"/>
-              </w:rPr>
+            <w:tcW w:w="1408" w:type="dxa"/>
+          </w:tcPr>
+          <w:p>
+            <w:pPr>
+              <w:rPr>
+                <w:rFonts w:ascii="Times New Roman" w:hAnsi="Times New Roman" w:cs="Times New Roman"/>
+                <w:sz w:val="20"/>
+                <w:szCs w:val="20"/>
+              </w:rPr>
+            </w:pPr>
+            <w:r>
+              <w:rPr>
+                <w:rFonts w:ascii="Times New Roman" w:hAnsi="Times New Roman" w:cs="Times New Roman"/>
+                <w:sz w:val="20"/>
+                <w:szCs w:val="20"/>
+              </w:rPr>
+              <w:lastRenderedPageBreak/>
               <w:t>GR20</w:t>
             </w:r>
             <w:r>
@@ -6222,7 +6281,7 @@
         </w:tc>
         <w:tc>
           <w:tcPr>
-            <w:tcW w:w="1480" w:type="dxa"/>
+            <w:tcW w:w="1672" w:type="dxa"/>
           </w:tcPr>
           <w:p>
             <w:pPr>
@@ -6244,7 +6303,7 @@
         </w:tc>
         <w:tc>
           <w:tcPr>
-            <w:tcW w:w="1481" w:type="dxa"/>
+            <w:tcW w:w="1458" w:type="dxa"/>
           </w:tcPr>
           <w:p>
             <w:pPr>
@@ -6268,25 +6327,7 @@
                 <w:sz w:val="20"/>
                 <w:szCs w:val="20"/>
               </w:rPr>
-              <w:t xml:space="preserve"> </w:t>
-            </w:r>
-            <w:proofErr w:type="gramStart"/>
-            <w:r>
-              <w:rPr>
-                <w:rFonts w:ascii="Times New Roman" w:hAnsi="Times New Roman" w:cs="Times New Roman"/>
-                <w:sz w:val="20"/>
-                <w:szCs w:val="20"/>
-              </w:rPr>
-              <w:t>The</w:t>
-            </w:r>
-            <w:proofErr w:type="gramEnd"/>
-            <w:r>
-              <w:rPr>
-                <w:rFonts w:ascii="Times New Roman" w:hAnsi="Times New Roman" w:cs="Times New Roman"/>
-                <w:sz w:val="20"/>
-                <w:szCs w:val="20"/>
-              </w:rPr>
-              <w:t xml:space="preserve"> Meaning</w:t>
+              <w:t xml:space="preserve"> The Meaning</w:t>
             </w:r>
             <w:r>
               <w:rPr>
@@ -6316,7 +6357,7 @@
         </w:tc>
         <w:tc>
           <w:tcPr>
-            <w:tcW w:w="1481" w:type="dxa"/>
+            <w:tcW w:w="1444" w:type="dxa"/>
           </w:tcPr>
           <w:p>
             <w:pPr>
@@ -6348,13 +6389,29 @@
                 <w:sz w:val="20"/>
                 <w:szCs w:val="20"/>
               </w:rPr>
-              <w:t>” menu option.</w:t>
-            </w:r>
-          </w:p>
-        </w:tc>
-        <w:tc>
-          <w:tcPr>
-            <w:tcW w:w="1481" w:type="dxa"/>
+              <w:t>” menu option</w:t>
+            </w:r>
+            <w:r>
+              <w:rPr>
+                <w:rFonts w:ascii="Times New Roman" w:hAnsi="Times New Roman" w:cs="Times New Roman"/>
+                <w:sz w:val="20"/>
+                <w:szCs w:val="20"/>
+              </w:rPr>
+              <w:t xml:space="preserve"> until “Match The Meaning” test is started</w:t>
+            </w:r>
+            <w:r>
+              <w:rPr>
+                <w:rFonts w:ascii="Times New Roman" w:hAnsi="Times New Roman" w:cs="Times New Roman"/>
+                <w:sz w:val="20"/>
+                <w:szCs w:val="20"/>
+              </w:rPr>
+              <w:t>.</w:t>
+            </w:r>
+          </w:p>
+        </w:tc>
+        <w:tc>
+          <w:tcPr>
+            <w:tcW w:w="1466" w:type="dxa"/>
           </w:tcPr>
           <w:p>
             <w:pPr>
@@ -6424,7 +6481,7 @@
         </w:tc>
         <w:tc>
           <w:tcPr>
-            <w:tcW w:w="1481" w:type="dxa"/>
+            <w:tcW w:w="1436" w:type="dxa"/>
           </w:tcPr>
           <w:p>
             <w:pPr>
@@ -6459,7 +6516,7 @@
         </w:trPr>
         <w:tc>
           <w:tcPr>
-            <w:tcW w:w="1480" w:type="dxa"/>
+            <w:tcW w:w="1408" w:type="dxa"/>
           </w:tcPr>
           <w:p>
             <w:pPr>
@@ -6497,7 +6554,7 @@
         </w:tc>
         <w:tc>
           <w:tcPr>
-            <w:tcW w:w="1480" w:type="dxa"/>
+            <w:tcW w:w="1672" w:type="dxa"/>
           </w:tcPr>
           <w:p>
             <w:pPr>
@@ -6535,7 +6592,7 @@
         </w:tc>
         <w:tc>
           <w:tcPr>
-            <w:tcW w:w="1481" w:type="dxa"/>
+            <w:tcW w:w="1458" w:type="dxa"/>
           </w:tcPr>
           <w:p>
             <w:pPr>
@@ -6559,25 +6616,7 @@
                 <w:sz w:val="20"/>
                 <w:szCs w:val="20"/>
               </w:rPr>
-              <w:t xml:space="preserve"> </w:t>
-            </w:r>
-            <w:proofErr w:type="gramStart"/>
-            <w:r>
-              <w:rPr>
-                <w:rFonts w:ascii="Times New Roman" w:hAnsi="Times New Roman" w:cs="Times New Roman"/>
-                <w:sz w:val="20"/>
-                <w:szCs w:val="20"/>
-              </w:rPr>
-              <w:t>The</w:t>
-            </w:r>
-            <w:proofErr w:type="gramEnd"/>
-            <w:r>
-              <w:rPr>
-                <w:rFonts w:ascii="Times New Roman" w:hAnsi="Times New Roman" w:cs="Times New Roman"/>
-                <w:sz w:val="20"/>
-                <w:szCs w:val="20"/>
-              </w:rPr>
-              <w:t xml:space="preserve"> Meaning</w:t>
+              <w:t xml:space="preserve"> The Meaning</w:t>
             </w:r>
             <w:r>
               <w:rPr>
@@ -6599,7 +6638,7 @@
         </w:tc>
         <w:tc>
           <w:tcPr>
-            <w:tcW w:w="1481" w:type="dxa"/>
+            <w:tcW w:w="1444" w:type="dxa"/>
           </w:tcPr>
           <w:p>
             <w:pPr>
@@ -6637,7 +6676,7 @@
         </w:tc>
         <w:tc>
           <w:tcPr>
-            <w:tcW w:w="1481" w:type="dxa"/>
+            <w:tcW w:w="1466" w:type="dxa"/>
           </w:tcPr>
           <w:p>
             <w:pPr>
@@ -6667,7 +6706,7 @@
         </w:tc>
         <w:tc>
           <w:tcPr>
-            <w:tcW w:w="1481" w:type="dxa"/>
+            <w:tcW w:w="1436" w:type="dxa"/>
           </w:tcPr>
           <w:p>
             <w:pPr>
@@ -6752,7 +6791,7 @@
         </w:trPr>
         <w:tc>
           <w:tcPr>
-            <w:tcW w:w="1480" w:type="dxa"/>
+            <w:tcW w:w="1408" w:type="dxa"/>
           </w:tcPr>
           <w:p>
             <w:pPr>
@@ -6790,7 +6829,7 @@
         </w:tc>
         <w:tc>
           <w:tcPr>
-            <w:tcW w:w="1480" w:type="dxa"/>
+            <w:tcW w:w="1672" w:type="dxa"/>
           </w:tcPr>
           <w:p>
             <w:pPr>
@@ -6812,7 +6851,7 @@
         </w:tc>
         <w:tc>
           <w:tcPr>
-            <w:tcW w:w="1481" w:type="dxa"/>
+            <w:tcW w:w="1458" w:type="dxa"/>
           </w:tcPr>
           <w:p>
             <w:pPr>
@@ -6834,7 +6873,7 @@
         </w:tc>
         <w:tc>
           <w:tcPr>
-            <w:tcW w:w="1481" w:type="dxa"/>
+            <w:tcW w:w="1444" w:type="dxa"/>
           </w:tcPr>
           <w:p>
             <w:pPr>
@@ -6872,7 +6911,7 @@
         </w:tc>
         <w:tc>
           <w:tcPr>
-            <w:tcW w:w="1481" w:type="dxa"/>
+            <w:tcW w:w="1466" w:type="dxa"/>
           </w:tcPr>
           <w:p>
             <w:pPr>
@@ -6894,7 +6933,7 @@
         </w:tc>
         <w:tc>
           <w:tcPr>
-            <w:tcW w:w="1481" w:type="dxa"/>
+            <w:tcW w:w="1436" w:type="dxa"/>
           </w:tcPr>
           <w:p>
             <w:pPr>
@@ -6921,7 +6960,7 @@
         </w:trPr>
         <w:tc>
           <w:tcPr>
-            <w:tcW w:w="1480" w:type="dxa"/>
+            <w:tcW w:w="1408" w:type="dxa"/>
           </w:tcPr>
           <w:p>
             <w:pPr>
@@ -6959,7 +6998,7 @@
         </w:tc>
         <w:tc>
           <w:tcPr>
-            <w:tcW w:w="1480" w:type="dxa"/>
+            <w:tcW w:w="1672" w:type="dxa"/>
           </w:tcPr>
           <w:p>
             <w:pPr>
@@ -6981,7 +7020,7 @@
         </w:tc>
         <w:tc>
           <w:tcPr>
-            <w:tcW w:w="1481" w:type="dxa"/>
+            <w:tcW w:w="1458" w:type="dxa"/>
           </w:tcPr>
           <w:p>
             <w:pPr>
@@ -7019,7 +7058,7 @@
         </w:tc>
         <w:tc>
           <w:tcPr>
-            <w:tcW w:w="1481" w:type="dxa"/>
+            <w:tcW w:w="1444" w:type="dxa"/>
           </w:tcPr>
           <w:p>
             <w:pPr>
@@ -7057,7 +7096,7 @@
         </w:tc>
         <w:tc>
           <w:tcPr>
-            <w:tcW w:w="1481" w:type="dxa"/>
+            <w:tcW w:w="1466" w:type="dxa"/>
           </w:tcPr>
           <w:p>
             <w:pPr>
@@ -7111,7 +7150,7 @@
         </w:tc>
         <w:tc>
           <w:tcPr>
-            <w:tcW w:w="1481" w:type="dxa"/>
+            <w:tcW w:w="1436" w:type="dxa"/>
           </w:tcPr>
           <w:p>
             <w:pPr>
@@ -7154,22 +7193,23 @@
         </w:trPr>
         <w:tc>
           <w:tcPr>
-            <w:tcW w:w="1480" w:type="dxa"/>
-          </w:tcPr>
-          <w:p>
-            <w:pPr>
-              <w:rPr>
-                <w:rFonts w:ascii="Times New Roman" w:hAnsi="Times New Roman" w:cs="Times New Roman"/>
-                <w:sz w:val="20"/>
-                <w:szCs w:val="20"/>
-              </w:rPr>
-            </w:pPr>
-            <w:r>
-              <w:rPr>
-                <w:rFonts w:ascii="Times New Roman" w:hAnsi="Times New Roman" w:cs="Times New Roman"/>
-                <w:sz w:val="20"/>
-                <w:szCs w:val="20"/>
-              </w:rPr>
+            <w:tcW w:w="1408" w:type="dxa"/>
+          </w:tcPr>
+          <w:p>
+            <w:pPr>
+              <w:rPr>
+                <w:rFonts w:ascii="Times New Roman" w:hAnsi="Times New Roman" w:cs="Times New Roman"/>
+                <w:sz w:val="20"/>
+                <w:szCs w:val="20"/>
+              </w:rPr>
+            </w:pPr>
+            <w:r>
+              <w:rPr>
+                <w:rFonts w:ascii="Times New Roman" w:hAnsi="Times New Roman" w:cs="Times New Roman"/>
+                <w:sz w:val="20"/>
+                <w:szCs w:val="20"/>
+              </w:rPr>
+              <w:lastRenderedPageBreak/>
               <w:t>GR20</w:t>
             </w:r>
             <w:r>
@@ -7184,7 +7224,7 @@
         </w:tc>
         <w:tc>
           <w:tcPr>
-            <w:tcW w:w="1480" w:type="dxa"/>
+            <w:tcW w:w="1672" w:type="dxa"/>
           </w:tcPr>
           <w:p>
             <w:pPr>
@@ -7206,7 +7246,7 @@
         </w:tc>
         <w:tc>
           <w:tcPr>
-            <w:tcW w:w="1481" w:type="dxa"/>
+            <w:tcW w:w="1458" w:type="dxa"/>
           </w:tcPr>
           <w:p>
             <w:pPr>
@@ -7230,38 +7270,28 @@
                 <w:sz w:val="20"/>
                 <w:szCs w:val="20"/>
               </w:rPr>
-              <w:t xml:space="preserve"> the user should be shown clear </w:t>
-            </w:r>
-            <w:r>
-              <w:rPr>
-                <w:rFonts w:ascii="Times New Roman" w:hAnsi="Times New Roman" w:cs="Times New Roman"/>
-                <w:sz w:val="20"/>
-                <w:szCs w:val="20"/>
-              </w:rPr>
-              <w:lastRenderedPageBreak/>
-              <w:t>feedback of praise if they are correct. Otherwise the feedback should be information on what the correct answer is.</w:t>
-            </w:r>
-          </w:p>
-        </w:tc>
-        <w:tc>
-          <w:tcPr>
-            <w:tcW w:w="1481" w:type="dxa"/>
-          </w:tcPr>
-          <w:p>
-            <w:pPr>
-              <w:rPr>
-                <w:rFonts w:ascii="Times New Roman" w:hAnsi="Times New Roman" w:cs="Times New Roman"/>
-                <w:sz w:val="20"/>
-                <w:szCs w:val="20"/>
-              </w:rPr>
-            </w:pPr>
-            <w:r>
-              <w:rPr>
-                <w:rFonts w:ascii="Times New Roman" w:hAnsi="Times New Roman" w:cs="Times New Roman"/>
-                <w:sz w:val="20"/>
-                <w:szCs w:val="20"/>
-              </w:rPr>
-              <w:lastRenderedPageBreak/>
+              <w:t xml:space="preserve"> the user should be shown clear feedback of praise if they are correct. Otherwise the feedback should be information on what the correct answer is.</w:t>
+            </w:r>
+          </w:p>
+        </w:tc>
+        <w:tc>
+          <w:tcPr>
+            <w:tcW w:w="1444" w:type="dxa"/>
+          </w:tcPr>
+          <w:p>
+            <w:pPr>
+              <w:rPr>
+                <w:rFonts w:ascii="Times New Roman" w:hAnsi="Times New Roman" w:cs="Times New Roman"/>
+                <w:sz w:val="20"/>
+                <w:szCs w:val="20"/>
+              </w:rPr>
+            </w:pPr>
+            <w:r>
+              <w:rPr>
+                <w:rFonts w:ascii="Times New Roman" w:hAnsi="Times New Roman" w:cs="Times New Roman"/>
+                <w:sz w:val="20"/>
+                <w:szCs w:val="20"/>
+              </w:rPr>
               <w:t>Navigate to “</w:t>
             </w:r>
             <w:r>
@@ -7278,48 +7308,29 @@
                 <w:sz w:val="20"/>
                 <w:szCs w:val="20"/>
               </w:rPr>
-              <w:t xml:space="preserve">” and complete one of them using both known </w:t>
-            </w:r>
-            <w:r>
-              <w:rPr>
-                <w:rFonts w:ascii="Times New Roman" w:hAnsi="Times New Roman" w:cs="Times New Roman"/>
-                <w:sz w:val="20"/>
-                <w:szCs w:val="20"/>
-              </w:rPr>
-              <w:lastRenderedPageBreak/>
-              <w:t>correct and incorrect answers.</w:t>
-            </w:r>
-          </w:p>
-        </w:tc>
-        <w:tc>
-          <w:tcPr>
-            <w:tcW w:w="1481" w:type="dxa"/>
-          </w:tcPr>
-          <w:p>
-            <w:pPr>
-              <w:rPr>
-                <w:rFonts w:ascii="Times New Roman" w:hAnsi="Times New Roman" w:cs="Times New Roman"/>
-                <w:sz w:val="20"/>
-                <w:szCs w:val="20"/>
-              </w:rPr>
-            </w:pPr>
-            <w:r>
-              <w:rPr>
-                <w:rFonts w:ascii="Times New Roman" w:hAnsi="Times New Roman" w:cs="Times New Roman"/>
-                <w:sz w:val="20"/>
-                <w:szCs w:val="20"/>
-              </w:rPr>
-              <w:lastRenderedPageBreak/>
-              <w:t xml:space="preserve">Feedback shown at the end of each test must be the correct </w:t>
-            </w:r>
-            <w:r>
-              <w:rPr>
-                <w:rFonts w:ascii="Times New Roman" w:hAnsi="Times New Roman" w:cs="Times New Roman"/>
-                <w:sz w:val="20"/>
-                <w:szCs w:val="20"/>
-              </w:rPr>
-              <w:lastRenderedPageBreak/>
-              <w:t>outcome along with showing the correct assistance feedback i</w:t>
+              <w:t>” and complete one of them using both known correct and incorrect answers.</w:t>
+            </w:r>
+          </w:p>
+        </w:tc>
+        <w:tc>
+          <w:tcPr>
+            <w:tcW w:w="1466" w:type="dxa"/>
+          </w:tcPr>
+          <w:p>
+            <w:pPr>
+              <w:rPr>
+                <w:rFonts w:ascii="Times New Roman" w:hAnsi="Times New Roman" w:cs="Times New Roman"/>
+                <w:sz w:val="20"/>
+                <w:szCs w:val="20"/>
+              </w:rPr>
+            </w:pPr>
+            <w:r>
+              <w:rPr>
+                <w:rFonts w:ascii="Times New Roman" w:hAnsi="Times New Roman" w:cs="Times New Roman"/>
+                <w:sz w:val="20"/>
+                <w:szCs w:val="20"/>
+              </w:rPr>
+              <w:t>Feedback shown at the end of each test must be the correct outcome along with showing the correct assistance feedback i</w:t>
             </w:r>
             <w:r>
               <w:rPr>
@@ -7341,23 +7352,22 @@
         </w:tc>
         <w:tc>
           <w:tcPr>
-            <w:tcW w:w="1481" w:type="dxa"/>
-          </w:tcPr>
-          <w:p>
-            <w:pPr>
-              <w:rPr>
-                <w:rFonts w:ascii="Times New Roman" w:hAnsi="Times New Roman" w:cs="Times New Roman"/>
-                <w:sz w:val="20"/>
-                <w:szCs w:val="20"/>
-              </w:rPr>
-            </w:pPr>
-            <w:r>
-              <w:rPr>
-                <w:rFonts w:ascii="Times New Roman" w:hAnsi="Times New Roman" w:cs="Times New Roman"/>
-                <w:sz w:val="20"/>
-                <w:szCs w:val="20"/>
-              </w:rPr>
-              <w:lastRenderedPageBreak/>
+            <w:tcW w:w="1436" w:type="dxa"/>
+          </w:tcPr>
+          <w:p>
+            <w:pPr>
+              <w:rPr>
+                <w:rFonts w:ascii="Times New Roman" w:hAnsi="Times New Roman" w:cs="Times New Roman"/>
+                <w:sz w:val="20"/>
+                <w:szCs w:val="20"/>
+              </w:rPr>
+            </w:pPr>
+            <w:r>
+              <w:rPr>
+                <w:rFonts w:ascii="Times New Roman" w:hAnsi="Times New Roman" w:cs="Times New Roman"/>
+                <w:sz w:val="20"/>
+                <w:szCs w:val="20"/>
+              </w:rPr>
               <w:t xml:space="preserve">Data shown correctly in feedback </w:t>
             </w:r>
             <w:r>
@@ -7377,7 +7387,7 @@
         </w:trPr>
         <w:tc>
           <w:tcPr>
-            <w:tcW w:w="1480" w:type="dxa"/>
+            <w:tcW w:w="1408" w:type="dxa"/>
           </w:tcPr>
           <w:p>
             <w:pPr>
@@ -7415,7 +7425,7 @@
         </w:tc>
         <w:tc>
           <w:tcPr>
-            <w:tcW w:w="1480" w:type="dxa"/>
+            <w:tcW w:w="1672" w:type="dxa"/>
           </w:tcPr>
           <w:p>
             <w:pPr>
@@ -7437,7 +7447,7 @@
         </w:tc>
         <w:tc>
           <w:tcPr>
-            <w:tcW w:w="1481" w:type="dxa"/>
+            <w:tcW w:w="1458" w:type="dxa"/>
           </w:tcPr>
           <w:p>
             <w:pPr>
@@ -7493,37 +7503,72 @@
                 <w:sz w:val="20"/>
                 <w:szCs w:val="20"/>
               </w:rPr>
-              <w:t xml:space="preserve">game </w:t>
-            </w:r>
-            <w:r>
-              <w:rPr>
-                <w:rFonts w:ascii="Times New Roman" w:hAnsi="Times New Roman" w:cs="Times New Roman"/>
-                <w:sz w:val="20"/>
-                <w:szCs w:val="20"/>
-              </w:rPr>
-              <w:t xml:space="preserve">button should start </w:t>
-            </w:r>
-            <w:r>
-              <w:rPr>
-                <w:rFonts w:ascii="Times New Roman" w:hAnsi="Times New Roman" w:cs="Times New Roman"/>
-                <w:sz w:val="20"/>
-                <w:szCs w:val="20"/>
-              </w:rPr>
-              <w:t xml:space="preserve">one of the games </w:t>
-            </w:r>
-            <w:r>
-              <w:rPr>
-                <w:rFonts w:ascii="Times New Roman" w:hAnsi="Times New Roman" w:cs="Times New Roman"/>
-                <w:sz w:val="20"/>
-                <w:szCs w:val="20"/>
-              </w:rPr>
-              <w:t>at random.</w:t>
-            </w:r>
-          </w:p>
-        </w:tc>
-        <w:tc>
-          <w:tcPr>
-            <w:tcW w:w="1481" w:type="dxa"/>
+              <w:t>test should start</w:t>
+            </w:r>
+            <w:r>
+              <w:rPr>
+                <w:rFonts w:ascii="Times New Roman" w:hAnsi="Times New Roman" w:cs="Times New Roman"/>
+                <w:sz w:val="20"/>
+                <w:szCs w:val="20"/>
+              </w:rPr>
+              <w:t xml:space="preserve"> one of these games at random.</w:t>
+            </w:r>
+          </w:p>
+          <w:p>
+            <w:pPr>
+              <w:rPr>
+                <w:rFonts w:ascii="Times New Roman" w:hAnsi="Times New Roman" w:cs="Times New Roman"/>
+                <w:sz w:val="20"/>
+                <w:szCs w:val="20"/>
+              </w:rPr>
+            </w:pPr>
+            <w:r>
+              <w:rPr>
+                <w:rFonts w:ascii="Times New Roman" w:hAnsi="Times New Roman" w:cs="Times New Roman"/>
+                <w:sz w:val="20"/>
+                <w:szCs w:val="20"/>
+              </w:rPr>
+              <w:t>-Match The Meaning.</w:t>
+            </w:r>
+          </w:p>
+          <w:p>
+            <w:pPr>
+              <w:rPr>
+                <w:rFonts w:ascii="Times New Roman" w:hAnsi="Times New Roman" w:cs="Times New Roman"/>
+                <w:sz w:val="20"/>
+                <w:szCs w:val="20"/>
+              </w:rPr>
+            </w:pPr>
+            <w:r>
+              <w:rPr>
+                <w:rFonts w:ascii="Times New Roman" w:hAnsi="Times New Roman" w:cs="Times New Roman"/>
+                <w:sz w:val="20"/>
+                <w:szCs w:val="20"/>
+              </w:rPr>
+              <w:t>-Translate.</w:t>
+            </w:r>
+          </w:p>
+          <w:p>
+            <w:pPr>
+              <w:rPr>
+                <w:rFonts w:ascii="Times New Roman" w:hAnsi="Times New Roman" w:cs="Times New Roman"/>
+                <w:sz w:val="20"/>
+                <w:szCs w:val="20"/>
+              </w:rPr>
+            </w:pPr>
+            <w:r>
+              <w:rPr>
+                <w:rFonts w:ascii="Times New Roman" w:hAnsi="Times New Roman" w:cs="Times New Roman"/>
+                <w:sz w:val="20"/>
+                <w:szCs w:val="20"/>
+              </w:rPr>
+              <w:t>-6 Meanings.</w:t>
+            </w:r>
+          </w:p>
+        </w:tc>
+        <w:tc>
+          <w:tcPr>
+            <w:tcW w:w="1444" w:type="dxa"/>
           </w:tcPr>
           <w:p>
             <w:pPr>
@@ -7561,7 +7606,7 @@
         </w:tc>
         <w:tc>
           <w:tcPr>
-            <w:tcW w:w="1481" w:type="dxa"/>
+            <w:tcW w:w="1466" w:type="dxa"/>
           </w:tcPr>
           <w:p>
             <w:pPr>
@@ -7583,7 +7628,7 @@
         </w:tc>
         <w:tc>
           <w:tcPr>
-            <w:tcW w:w="1481" w:type="dxa"/>
+            <w:tcW w:w="1436" w:type="dxa"/>
           </w:tcPr>
           <w:p>
             <w:pPr>
@@ -7608,223 +7653,6 @@
                 <w:szCs w:val="20"/>
               </w:rPr>
               <w:t xml:space="preserve"> and a random game is selected each time.</w:t>
-            </w:r>
-          </w:p>
-        </w:tc>
-      </w:tr>
-      <w:tr>
-        <w:trPr>
-          <w:trHeight w:val="246"/>
-        </w:trPr>
-        <w:tc>
-          <w:tcPr>
-            <w:tcW w:w="1480" w:type="dxa"/>
-          </w:tcPr>
-          <w:p>
-            <w:pPr>
-              <w:rPr>
-                <w:rFonts w:ascii="Times New Roman" w:hAnsi="Times New Roman" w:cs="Times New Roman"/>
-                <w:sz w:val="20"/>
-                <w:szCs w:val="20"/>
-              </w:rPr>
-            </w:pPr>
-            <w:r>
-              <w:rPr>
-                <w:rFonts w:ascii="Times New Roman" w:hAnsi="Times New Roman" w:cs="Times New Roman"/>
-                <w:sz w:val="20"/>
-                <w:szCs w:val="20"/>
-              </w:rPr>
-              <w:t>GR20</w:t>
-            </w:r>
-            <w:r>
-              <w:rPr>
-                <w:rFonts w:ascii="Times New Roman" w:hAnsi="Times New Roman" w:cs="Times New Roman"/>
-                <w:sz w:val="20"/>
-                <w:szCs w:val="20"/>
-              </w:rPr>
-              <w:t>-0</w:t>
-            </w:r>
-            <w:r>
-              <w:rPr>
-                <w:rFonts w:ascii="Times New Roman" w:hAnsi="Times New Roman" w:cs="Times New Roman"/>
-                <w:sz w:val="20"/>
-                <w:szCs w:val="20"/>
-              </w:rPr>
-              <w:t>20</w:t>
-            </w:r>
-          </w:p>
-        </w:tc>
-        <w:tc>
-          <w:tcPr>
-            <w:tcW w:w="1480" w:type="dxa"/>
-          </w:tcPr>
-          <w:p>
-            <w:pPr>
-              <w:rPr>
-                <w:rFonts w:ascii="Times New Roman" w:hAnsi="Times New Roman" w:cs="Times New Roman"/>
-                <w:sz w:val="20"/>
-                <w:szCs w:val="20"/>
-              </w:rPr>
-            </w:pPr>
-            <w:r>
-              <w:rPr>
-                <w:rFonts w:ascii="Times New Roman" w:hAnsi="Times New Roman" w:cs="Times New Roman"/>
-                <w:sz w:val="20"/>
-                <w:szCs w:val="20"/>
-              </w:rPr>
-              <w:t>FR9 / FR10</w:t>
-            </w:r>
-          </w:p>
-        </w:tc>
-        <w:tc>
-          <w:tcPr>
-            <w:tcW w:w="1481" w:type="dxa"/>
-          </w:tcPr>
-          <w:p>
-            <w:pPr>
-              <w:rPr>
-                <w:rFonts w:ascii="Times New Roman" w:hAnsi="Times New Roman" w:cs="Times New Roman"/>
-                <w:sz w:val="20"/>
-                <w:szCs w:val="20"/>
-              </w:rPr>
-            </w:pPr>
-            <w:r>
-              <w:rPr>
-                <w:rFonts w:ascii="Times New Roman" w:hAnsi="Times New Roman" w:cs="Times New Roman"/>
-                <w:sz w:val="20"/>
-                <w:szCs w:val="20"/>
-              </w:rPr>
-              <w:t>Random game type should not select “Match” as a game type if there are less than four words i</w:t>
-            </w:r>
-            <w:r>
-              <w:rPr>
-                <w:rFonts w:ascii="Times New Roman" w:hAnsi="Times New Roman" w:cs="Times New Roman"/>
-                <w:sz w:val="20"/>
-                <w:szCs w:val="20"/>
-              </w:rPr>
-              <w:t>n the practice list.</w:t>
-            </w:r>
-          </w:p>
-        </w:tc>
-        <w:tc>
-          <w:tcPr>
-            <w:tcW w:w="1481" w:type="dxa"/>
-          </w:tcPr>
-          <w:p>
-            <w:pPr>
-              <w:rPr>
-                <w:rFonts w:ascii="Times New Roman" w:hAnsi="Times New Roman" w:cs="Times New Roman"/>
-                <w:sz w:val="20"/>
-                <w:szCs w:val="20"/>
-              </w:rPr>
-            </w:pPr>
-            <w:r>
-              <w:rPr>
-                <w:rFonts w:ascii="Times New Roman" w:hAnsi="Times New Roman" w:cs="Times New Roman"/>
-                <w:sz w:val="20"/>
-                <w:szCs w:val="20"/>
-              </w:rPr>
-              <w:t>Navigate to “</w:t>
-            </w:r>
-            <w:r>
-              <w:rPr>
-                <w:rFonts w:ascii="Times New Roman" w:hAnsi="Times New Roman" w:cs="Times New Roman"/>
-                <w:sz w:val="20"/>
-                <w:szCs w:val="20"/>
-              </w:rPr>
-              <w:t>Study</w:t>
-            </w:r>
-            <w:r>
-              <w:rPr>
-                <w:rFonts w:ascii="Times New Roman" w:hAnsi="Times New Roman" w:cs="Times New Roman"/>
-                <w:sz w:val="20"/>
-                <w:szCs w:val="20"/>
-              </w:rPr>
-              <w:t>” menu option.</w:t>
-            </w:r>
-          </w:p>
-        </w:tc>
-        <w:tc>
-          <w:tcPr>
-            <w:tcW w:w="1481" w:type="dxa"/>
-          </w:tcPr>
-          <w:p>
-            <w:pPr>
-              <w:rPr>
-                <w:rFonts w:ascii="Times New Roman" w:hAnsi="Times New Roman" w:cs="Times New Roman"/>
-                <w:sz w:val="20"/>
-                <w:szCs w:val="20"/>
-              </w:rPr>
-            </w:pPr>
-            <w:r>
-              <w:rPr>
-                <w:rFonts w:ascii="Times New Roman" w:hAnsi="Times New Roman" w:cs="Times New Roman"/>
-                <w:sz w:val="20"/>
-                <w:szCs w:val="20"/>
-              </w:rPr>
-              <w:t xml:space="preserve">Any of the games </w:t>
-            </w:r>
-            <w:r>
-              <w:rPr>
-                <w:rFonts w:ascii="Times New Roman" w:hAnsi="Times New Roman" w:cs="Times New Roman"/>
-                <w:sz w:val="20"/>
-                <w:szCs w:val="20"/>
-              </w:rPr>
-              <w:t>(aside from</w:t>
-            </w:r>
-            <w:r>
-              <w:rPr>
-                <w:rFonts w:ascii="Times New Roman" w:hAnsi="Times New Roman" w:cs="Times New Roman"/>
-                <w:sz w:val="20"/>
-                <w:szCs w:val="20"/>
-              </w:rPr>
-              <w:t xml:space="preserve"> “Match”</w:t>
-            </w:r>
-            <w:r>
-              <w:rPr>
-                <w:rFonts w:ascii="Times New Roman" w:hAnsi="Times New Roman" w:cs="Times New Roman"/>
-                <w:sz w:val="20"/>
-                <w:szCs w:val="20"/>
-              </w:rPr>
-              <w:t>)</w:t>
-            </w:r>
-            <w:r>
-              <w:rPr>
-                <w:rFonts w:ascii="Times New Roman" w:hAnsi="Times New Roman" w:cs="Times New Roman"/>
-                <w:sz w:val="20"/>
-                <w:szCs w:val="20"/>
-              </w:rPr>
-              <w:t xml:space="preserve"> will start with less than four words in the practice list.</w:t>
-            </w:r>
-          </w:p>
-        </w:tc>
-        <w:tc>
-          <w:tcPr>
-            <w:tcW w:w="1481" w:type="dxa"/>
-          </w:tcPr>
-          <w:p>
-            <w:pPr>
-              <w:rPr>
-                <w:rFonts w:ascii="Times New Roman" w:hAnsi="Times New Roman" w:cs="Times New Roman"/>
-                <w:sz w:val="20"/>
-                <w:szCs w:val="20"/>
-              </w:rPr>
-            </w:pPr>
-            <w:r>
-              <w:rPr>
-                <w:rFonts w:ascii="Times New Roman" w:hAnsi="Times New Roman" w:cs="Times New Roman"/>
-                <w:sz w:val="20"/>
-                <w:szCs w:val="20"/>
-              </w:rPr>
-              <w:t>“Match”</w:t>
-            </w:r>
-            <w:r>
-              <w:rPr>
-                <w:rFonts w:ascii="Times New Roman" w:hAnsi="Times New Roman" w:cs="Times New Roman"/>
-                <w:sz w:val="20"/>
-                <w:szCs w:val="20"/>
-              </w:rPr>
-              <w:t xml:space="preserve"> game is not accessible with less than four words in the practice list.</w:t>
             </w:r>
           </w:p>
         </w:tc>
@@ -8299,15 +8127,6 @@
         </w:rPr>
         <w:t xml:space="preserve">QA Document SE.QA.02 - General Documentation Standards.  </w:t>
       </w:r>
-    </w:p>
-    <w:p>
-      <w:pPr>
-        <w:rPr>
-          <w:rFonts w:ascii="Times New Roman" w:hAnsi="Times New Roman" w:cs="Times New Roman"/>
-          <w:b/>
-          <w:bCs/>
-        </w:rPr>
-      </w:pPr>
     </w:p>
     <w:p>
       <w:pPr>
@@ -9947,6 +9766,229 @@
               </w:rPr>
               <w:t xml:space="preserve">#20 #25 </w:t>
             </w:r>
+            <w:r>
+              <w:rPr>
+                <w:rFonts w:ascii="Times New Roman" w:hAnsi="Times New Roman" w:cs="Times New Roman"/>
+                <w:sz w:val="20"/>
+                <w:szCs w:val="20"/>
+              </w:rPr>
+              <w:t>#</w:t>
+            </w:r>
+            <w:r>
+              <w:rPr>
+                <w:rFonts w:ascii="Times New Roman" w:hAnsi="Times New Roman" w:cs="Times New Roman"/>
+                <w:sz w:val="20"/>
+                <w:szCs w:val="20"/>
+              </w:rPr>
+              <w:t>27</w:t>
+            </w:r>
+          </w:p>
+        </w:tc>
+        <w:tc>
+          <w:tcPr>
+            <w:tcW w:w="2621" w:type="dxa"/>
+          </w:tcPr>
+          <w:p>
+            <w:pPr>
+              <w:rPr>
+                <w:rFonts w:ascii="Times New Roman" w:hAnsi="Times New Roman" w:cs="Times New Roman"/>
+                <w:sz w:val="20"/>
+                <w:szCs w:val="20"/>
+              </w:rPr>
+            </w:pPr>
+            <w:r>
+              <w:rPr>
+                <w:rFonts w:ascii="Times New Roman" w:hAnsi="Times New Roman" w:cs="Times New Roman"/>
+                <w:sz w:val="20"/>
+                <w:szCs w:val="20"/>
+              </w:rPr>
+              <w:t>2020-05-04</w:t>
+            </w:r>
+          </w:p>
+        </w:tc>
+        <w:tc>
+          <w:tcPr>
+            <w:tcW w:w="1865" w:type="dxa"/>
+          </w:tcPr>
+          <w:p>
+            <w:pPr>
+              <w:rPr>
+                <w:rFonts w:ascii="Times New Roman" w:hAnsi="Times New Roman" w:cs="Times New Roman"/>
+                <w:sz w:val="20"/>
+                <w:szCs w:val="20"/>
+              </w:rPr>
+            </w:pPr>
+            <w:r>
+              <w:rPr>
+                <w:rFonts w:ascii="Times New Roman" w:hAnsi="Times New Roman" w:cs="Times New Roman"/>
+                <w:sz w:val="20"/>
+                <w:szCs w:val="20"/>
+              </w:rPr>
+              <w:t xml:space="preserve">Fixed Issues </w:t>
+            </w:r>
+            <w:r>
+              <w:rPr>
+                <w:rFonts w:ascii="Times New Roman" w:hAnsi="Times New Roman" w:cs="Times New Roman"/>
+                <w:sz w:val="20"/>
+                <w:szCs w:val="20"/>
+              </w:rPr>
+              <w:t>#</w:t>
+            </w:r>
+            <w:r>
+              <w:rPr>
+                <w:rFonts w:ascii="Times New Roman" w:hAnsi="Times New Roman" w:cs="Times New Roman"/>
+                <w:sz w:val="20"/>
+                <w:szCs w:val="20"/>
+              </w:rPr>
+              <w:t xml:space="preserve">20, </w:t>
+            </w:r>
+            <w:r>
+              <w:rPr>
+                <w:rFonts w:ascii="Times New Roman" w:hAnsi="Times New Roman" w:cs="Times New Roman"/>
+                <w:sz w:val="20"/>
+                <w:szCs w:val="20"/>
+              </w:rPr>
+              <w:t>#</w:t>
+            </w:r>
+            <w:r>
+              <w:rPr>
+                <w:rFonts w:ascii="Times New Roman" w:hAnsi="Times New Roman" w:cs="Times New Roman"/>
+                <w:sz w:val="20"/>
+                <w:szCs w:val="20"/>
+              </w:rPr>
+              <w:t>25</w:t>
+            </w:r>
+            <w:r>
+              <w:rPr>
+                <w:rFonts w:ascii="Times New Roman" w:hAnsi="Times New Roman" w:cs="Times New Roman"/>
+                <w:sz w:val="20"/>
+                <w:szCs w:val="20"/>
+              </w:rPr>
+              <w:t xml:space="preserve"> and #27</w:t>
+            </w:r>
+          </w:p>
+        </w:tc>
+        <w:tc>
+          <w:tcPr>
+            <w:tcW w:w="1865" w:type="dxa"/>
+          </w:tcPr>
+          <w:p>
+            <w:pPr>
+              <w:rPr>
+                <w:rFonts w:ascii="Times New Roman" w:hAnsi="Times New Roman" w:cs="Times New Roman"/>
+                <w:sz w:val="20"/>
+                <w:szCs w:val="20"/>
+              </w:rPr>
+            </w:pPr>
+            <w:r>
+              <w:rPr>
+                <w:rFonts w:ascii="Times New Roman" w:hAnsi="Times New Roman" w:cs="Times New Roman"/>
+                <w:sz w:val="20"/>
+                <w:szCs w:val="20"/>
+              </w:rPr>
+              <w:t>NCW</w:t>
+            </w:r>
+          </w:p>
+        </w:tc>
+      </w:tr>
+      <w:tr>
+        <w:trPr>
+          <w:trHeight w:val="154"/>
+        </w:trPr>
+        <w:tc>
+          <w:tcPr>
+            <w:tcW w:w="1864" w:type="dxa"/>
+          </w:tcPr>
+          <w:p>
+            <w:pPr>
+              <w:rPr>
+                <w:rFonts w:ascii="Times New Roman" w:hAnsi="Times New Roman" w:cs="Times New Roman"/>
+                <w:sz w:val="20"/>
+                <w:szCs w:val="20"/>
+              </w:rPr>
+            </w:pPr>
+            <w:r>
+              <w:rPr>
+                <w:rFonts w:ascii="Times New Roman" w:hAnsi="Times New Roman" w:cs="Times New Roman"/>
+                <w:sz w:val="20"/>
+                <w:szCs w:val="20"/>
+              </w:rPr>
+              <w:t>1.2</w:t>
+            </w:r>
+          </w:p>
+        </w:tc>
+        <w:tc>
+          <w:tcPr>
+            <w:tcW w:w="1108" w:type="dxa"/>
+          </w:tcPr>
+          <w:p>
+            <w:pPr>
+              <w:rPr>
+                <w:rFonts w:ascii="Times New Roman" w:hAnsi="Times New Roman" w:cs="Times New Roman"/>
+                <w:sz w:val="20"/>
+                <w:szCs w:val="20"/>
+              </w:rPr>
+            </w:pPr>
+            <w:r>
+              <w:rPr>
+                <w:rFonts w:ascii="Times New Roman" w:hAnsi="Times New Roman" w:cs="Times New Roman"/>
+                <w:sz w:val="20"/>
+                <w:szCs w:val="20"/>
+              </w:rPr>
+              <w:t>#</w:t>
+            </w:r>
+            <w:r>
+              <w:rPr>
+                <w:rFonts w:ascii="Times New Roman" w:hAnsi="Times New Roman" w:cs="Times New Roman"/>
+                <w:sz w:val="20"/>
+                <w:szCs w:val="20"/>
+              </w:rPr>
+              <w:t>59</w:t>
+            </w:r>
+            <w:r>
+              <w:rPr>
+                <w:rFonts w:ascii="Times New Roman" w:hAnsi="Times New Roman" w:cs="Times New Roman"/>
+                <w:sz w:val="20"/>
+                <w:szCs w:val="20"/>
+              </w:rPr>
+              <w:t xml:space="preserve"> #60</w:t>
+            </w:r>
+          </w:p>
+        </w:tc>
+        <w:tc>
+          <w:tcPr>
+            <w:tcW w:w="2621" w:type="dxa"/>
+          </w:tcPr>
+          <w:p>
+            <w:pPr>
+              <w:rPr>
+                <w:rFonts w:ascii="Times New Roman" w:hAnsi="Times New Roman" w:cs="Times New Roman"/>
+                <w:sz w:val="20"/>
+                <w:szCs w:val="20"/>
+              </w:rPr>
+            </w:pPr>
+            <w:r>
+              <w:rPr>
+                <w:rFonts w:ascii="Times New Roman" w:hAnsi="Times New Roman" w:cs="Times New Roman"/>
+                <w:sz w:val="20"/>
+                <w:szCs w:val="20"/>
+              </w:rPr>
+              <w:t>2020-05-04</w:t>
+            </w:r>
+          </w:p>
+        </w:tc>
+        <w:tc>
+          <w:tcPr>
+            <w:tcW w:w="1865" w:type="dxa"/>
+          </w:tcPr>
+          <w:p>
+            <w:pPr>
+              <w:rPr>
+                <w:rFonts w:ascii="Times New Roman" w:hAnsi="Times New Roman" w:cs="Times New Roman"/>
+                <w:sz w:val="20"/>
+                <w:szCs w:val="20"/>
+              </w:rPr>
+            </w:pPr>
             <w:bookmarkStart w:id="12" w:name="_GoBack"/>
             <w:bookmarkEnd w:id="12"/>
             <w:r>
@@ -9955,99 +9997,48 @@
                 <w:sz w:val="20"/>
                 <w:szCs w:val="20"/>
               </w:rPr>
-              <w:t>#</w:t>
-            </w:r>
-            <w:r>
-              <w:rPr>
-                <w:rFonts w:ascii="Times New Roman" w:hAnsi="Times New Roman" w:cs="Times New Roman"/>
-                <w:sz w:val="20"/>
-                <w:szCs w:val="20"/>
-              </w:rPr>
-              <w:t>27</w:t>
-            </w:r>
-          </w:p>
-        </w:tc>
-        <w:tc>
-          <w:tcPr>
-            <w:tcW w:w="2621" w:type="dxa"/>
-          </w:tcPr>
-          <w:p>
-            <w:pPr>
-              <w:rPr>
-                <w:rFonts w:ascii="Times New Roman" w:hAnsi="Times New Roman" w:cs="Times New Roman"/>
-                <w:sz w:val="20"/>
-                <w:szCs w:val="20"/>
-              </w:rPr>
-            </w:pPr>
-            <w:r>
-              <w:rPr>
-                <w:rFonts w:ascii="Times New Roman" w:hAnsi="Times New Roman" w:cs="Times New Roman"/>
-                <w:sz w:val="20"/>
-                <w:szCs w:val="20"/>
-              </w:rPr>
-              <w:t>2020-05-04</w:t>
-            </w:r>
-          </w:p>
-        </w:tc>
-        <w:tc>
-          <w:tcPr>
-            <w:tcW w:w="1865" w:type="dxa"/>
-          </w:tcPr>
-          <w:p>
-            <w:pPr>
-              <w:rPr>
-                <w:rFonts w:ascii="Times New Roman" w:hAnsi="Times New Roman" w:cs="Times New Roman"/>
-                <w:sz w:val="20"/>
-                <w:szCs w:val="20"/>
-              </w:rPr>
-            </w:pPr>
-            <w:r>
-              <w:rPr>
-                <w:rFonts w:ascii="Times New Roman" w:hAnsi="Times New Roman" w:cs="Times New Roman"/>
-                <w:sz w:val="20"/>
-                <w:szCs w:val="20"/>
-              </w:rPr>
-              <w:t xml:space="preserve">Fixed Issues </w:t>
-            </w:r>
-            <w:r>
-              <w:rPr>
-                <w:rFonts w:ascii="Times New Roman" w:hAnsi="Times New Roman" w:cs="Times New Roman"/>
-                <w:sz w:val="20"/>
-                <w:szCs w:val="20"/>
-              </w:rPr>
-              <w:t>#</w:t>
-            </w:r>
-            <w:r>
-              <w:rPr>
-                <w:rFonts w:ascii="Times New Roman" w:hAnsi="Times New Roman" w:cs="Times New Roman"/>
-                <w:sz w:val="20"/>
-                <w:szCs w:val="20"/>
-              </w:rPr>
-              <w:t xml:space="preserve">20, </w:t>
-            </w:r>
-            <w:r>
-              <w:rPr>
-                <w:rFonts w:ascii="Times New Roman" w:hAnsi="Times New Roman" w:cs="Times New Roman"/>
-                <w:sz w:val="20"/>
-                <w:szCs w:val="20"/>
-              </w:rPr>
-              <w:t>#</w:t>
-            </w:r>
-            <w:r>
-              <w:rPr>
-                <w:rFonts w:ascii="Times New Roman" w:hAnsi="Times New Roman" w:cs="Times New Roman"/>
-                <w:sz w:val="20"/>
-                <w:szCs w:val="20"/>
-              </w:rPr>
-              <w:t>25</w:t>
-            </w:r>
-            <w:r>
-              <w:rPr>
-                <w:rFonts w:ascii="Times New Roman" w:hAnsi="Times New Roman" w:cs="Times New Roman"/>
-                <w:sz w:val="20"/>
-                <w:szCs w:val="20"/>
-              </w:rPr>
-              <w:t xml:space="preserve"> and #27</w:t>
+              <w:t>-GR20</w:t>
+            </w:r>
+            <w:r>
+              <w:rPr>
+                <w:rFonts w:ascii="Times New Roman" w:hAnsi="Times New Roman" w:cs="Times New Roman"/>
+                <w:sz w:val="20"/>
+                <w:szCs w:val="20"/>
+              </w:rPr>
+              <w:t>-020 removed.</w:t>
+            </w:r>
+          </w:p>
+          <w:p>
+            <w:pPr>
+              <w:rPr>
+                <w:rFonts w:ascii="Times New Roman" w:hAnsi="Times New Roman" w:cs="Times New Roman"/>
+                <w:sz w:val="20"/>
+                <w:szCs w:val="20"/>
+              </w:rPr>
+            </w:pPr>
+            <w:r>
+              <w:rPr>
+                <w:rFonts w:ascii="Times New Roman" w:hAnsi="Times New Roman" w:cs="Times New Roman"/>
+                <w:sz w:val="20"/>
+                <w:szCs w:val="20"/>
+              </w:rPr>
+              <w:t xml:space="preserve">-Test tables updated to be </w:t>
+            </w:r>
+            <w:r>
+              <w:rPr>
+                <w:rFonts w:ascii="Times New Roman" w:hAnsi="Times New Roman" w:cs="Times New Roman"/>
+                <w:sz w:val="20"/>
+                <w:szCs w:val="20"/>
+              </w:rPr>
+              <w:t>clearer</w:t>
+            </w:r>
+            <w:r>
+              <w:rPr>
+                <w:rFonts w:ascii="Times New Roman" w:hAnsi="Times New Roman" w:cs="Times New Roman"/>
+                <w:sz w:val="20"/>
+                <w:szCs w:val="20"/>
+              </w:rPr>
+              <w:t>.</w:t>
             </w:r>
           </w:p>
         </w:tc>
@@ -10412,7 +10403,7 @@
         <w:sz w:val="20"/>
         <w:szCs w:val="20"/>
       </w:rPr>
-      <w:t>1</w:t>
+      <w:t>2</w:t>
     </w:r>
     <w:r>
       <w:rPr>
@@ -11577,6 +11568,21 @@
 </file>
 
 <file path=customXml/item1.xml><?xml version="1.0" encoding="utf-8"?>
+<p:properties xmlns:p="http://schemas.microsoft.com/office/2006/metadata/properties" xmlns:xsi="http://www.w3.org/2001/XMLSchema-instance" xmlns:pc="http://schemas.microsoft.com/office/infopath/2007/PartnerControls">
+  <documentManagement/>
+</p:properties>
+</file>
+
+<file path=customXml/item2.xml><?xml version="1.0" encoding="utf-8"?>
+<?mso-contentType ?>
+<FormTemplates xmlns="http://schemas.microsoft.com/sharepoint/v3/contenttype/forms">
+  <Display>DocumentLibraryForm</Display>
+  <Edit>DocumentLibraryForm</Edit>
+  <New>DocumentLibraryForm</New>
+</FormTemplates>
+</file>
+
+<file path=customXml/item3.xml><?xml version="1.0" encoding="utf-8"?>
 <ct:contentTypeSchema xmlns:ct="http://schemas.microsoft.com/office/2006/metadata/contentType" xmlns:ma="http://schemas.microsoft.com/office/2006/metadata/properties/metaAttributes" ct:_="" ma:_="" ma:contentTypeName="Document" ma:contentTypeID="0x01010075BCEA40D580D84AA0642230019DE808" ma:contentTypeVersion="7" ma:contentTypeDescription="Create a new document." ma:contentTypeScope="" ma:versionID="2b4da18a28b8c9a48a56d06ca31d8dc9">
   <xsd:schema xmlns:xsd="http://www.w3.org/2001/XMLSchema" xmlns:xs="http://www.w3.org/2001/XMLSchema" xmlns:p="http://schemas.microsoft.com/office/2006/metadata/properties" xmlns:ns3="4c4ab678-25b9-478a-abc3-ff792265b977" xmlns:ns4="f2e75bad-49d2-4fb7-a771-f4873e563e0c" targetNamespace="http://schemas.microsoft.com/office/2006/metadata/properties" ma:root="true" ma:fieldsID="2e019d3ff39bf84f3094f259194d2c28" ns3:_="" ns4:_="">
     <xsd:import namespace="4c4ab678-25b9-478a-abc3-ff792265b977"/>
@@ -11761,26 +11767,28 @@
 </ct:contentTypeSchema>
 </file>
 
-<file path=customXml/item2.xml><?xml version="1.0" encoding="utf-8"?>
-<?mso-contentType ?>
-<FormTemplates xmlns="http://schemas.microsoft.com/sharepoint/v3/contenttype/forms">
-  <Display>DocumentLibraryForm</Display>
-  <Edit>DocumentLibraryForm</Edit>
-  <New>DocumentLibraryForm</New>
-</FormTemplates>
-</file>
-
-<file path=customXml/item3.xml><?xml version="1.0" encoding="utf-8"?>
-<p:properties xmlns:p="http://schemas.microsoft.com/office/2006/metadata/properties" xmlns:xsi="http://www.w3.org/2001/XMLSchema-instance" xmlns:pc="http://schemas.microsoft.com/office/infopath/2007/PartnerControls">
-  <documentManagement/>
-</p:properties>
-</file>
-
 <file path=customXml/item4.xml><?xml version="1.0" encoding="utf-8"?>
 <b:Sources xmlns:b="http://schemas.openxmlformats.org/officeDocument/2006/bibliography" xmlns="http://schemas.openxmlformats.org/officeDocument/2006/bibliography" SelectedStyle="\APASixthEditionOfficeOnline.xsl" StyleName="APA" Version="6"/>
 </file>
 
 <file path=customXml/itemProps1.xml><?xml version="1.0" encoding="utf-8"?>
+<ds:datastoreItem xmlns:ds="http://schemas.openxmlformats.org/officeDocument/2006/customXml" ds:itemID="{60318CB5-EE26-46EB-8C50-58D55AD246BA}">
+  <ds:schemaRefs>
+    <ds:schemaRef ds:uri="http://schemas.microsoft.com/office/2006/metadata/properties"/>
+    <ds:schemaRef ds:uri="http://schemas.microsoft.com/office/infopath/2007/PartnerControls"/>
+  </ds:schemaRefs>
+</ds:datastoreItem>
+</file>
+
+<file path=customXml/itemProps2.xml><?xml version="1.0" encoding="utf-8"?>
+<ds:datastoreItem xmlns:ds="http://schemas.openxmlformats.org/officeDocument/2006/customXml" ds:itemID="{801058A8-832F-453E-8105-A559C0150A3C}">
+  <ds:schemaRefs>
+    <ds:schemaRef ds:uri="http://schemas.microsoft.com/sharepoint/v3/contenttype/forms"/>
+  </ds:schemaRefs>
+</ds:datastoreItem>
+</file>
+
+<file path=customXml/itemProps3.xml><?xml version="1.0" encoding="utf-8"?>
 <ds:datastoreItem xmlns:ds="http://schemas.openxmlformats.org/officeDocument/2006/customXml" ds:itemID="{FA3F3554-BD39-430D-87DA-E47053ED30C5}">
   <ds:schemaRefs>
     <ds:schemaRef ds:uri="http://schemas.microsoft.com/office/2006/metadata/contentType"/>
@@ -11799,33 +11807,8 @@
 </ds:datastoreItem>
 </file>
 
-<file path=customXml/itemProps2.xml><?xml version="1.0" encoding="utf-8"?>
-<ds:datastoreItem xmlns:ds="http://schemas.openxmlformats.org/officeDocument/2006/customXml" ds:itemID="{801058A8-832F-453E-8105-A559C0150A3C}">
-  <ds:schemaRefs>
-    <ds:schemaRef ds:uri="http://schemas.microsoft.com/sharepoint/v3/contenttype/forms"/>
-  </ds:schemaRefs>
-</ds:datastoreItem>
-</file>
-
-<file path=customXml/itemProps3.xml><?xml version="1.0" encoding="utf-8"?>
-<ds:datastoreItem xmlns:ds="http://schemas.openxmlformats.org/officeDocument/2006/customXml" ds:itemID="{60318CB5-EE26-46EB-8C50-58D55AD246BA}">
-  <ds:schemaRefs>
-    <ds:schemaRef ds:uri="http://purl.org/dc/dcmitype/"/>
-    <ds:schemaRef ds:uri="http://schemas.microsoft.com/office/2006/documentManagement/types"/>
-    <ds:schemaRef ds:uri="http://www.w3.org/XML/1998/namespace"/>
-    <ds:schemaRef ds:uri="f2e75bad-49d2-4fb7-a771-f4873e563e0c"/>
-    <ds:schemaRef ds:uri="4c4ab678-25b9-478a-abc3-ff792265b977"/>
-    <ds:schemaRef ds:uri="http://purl.org/dc/elements/1.1/"/>
-    <ds:schemaRef ds:uri="http://schemas.microsoft.com/office/2006/metadata/properties"/>
-    <ds:schemaRef ds:uri="http://schemas.microsoft.com/office/infopath/2007/PartnerControls"/>
-    <ds:schemaRef ds:uri="http://schemas.openxmlformats.org/package/2006/metadata/core-properties"/>
-    <ds:schemaRef ds:uri="http://purl.org/dc/terms/"/>
-  </ds:schemaRefs>
-</ds:datastoreItem>
-</file>
-
 <file path=customXml/itemProps4.xml><?xml version="1.0" encoding="utf-8"?>
-<ds:datastoreItem xmlns:ds="http://schemas.openxmlformats.org/officeDocument/2006/customXml" ds:itemID="{E472E43C-776C-4409-B9A4-2B1515C6EECA}">
+<ds:datastoreItem xmlns:ds="http://schemas.openxmlformats.org/officeDocument/2006/customXml" ds:itemID="{3B903F0D-F899-4D64-A809-7B0725F27AF0}">
   <ds:schemaRefs>
     <ds:schemaRef ds:uri="http://schemas.openxmlformats.org/officeDocument/2006/bibliography"/>
   </ds:schemaRefs>

</xml_diff>